<commit_message>
entornos de ambientes con pandas
</commit_message>
<xml_diff>
--- a/Instrucciones Python/INSTRUCCIONES PYTHON.docx
+++ b/Instrucciones Python/INSTRUCCIONES PYTHON.docx
@@ -400,14 +400,12 @@
         <w:rPr>
           <w:b/>
           <w:bCs/>
-          <w:lang w:val="en-US"/>
-        </w:rPr>
-      </w:pPr>
-      <w:r>
-        <w:rPr>
-          <w:b/>
-          <w:bCs/>
-          <w:lang w:val="en-US"/>
+        </w:rPr>
+      </w:pPr>
+      <w:r>
+        <w:rPr>
+          <w:b/>
+          <w:bCs/>
         </w:rPr>
         <w:t>CREACION DE AMBIENTES:</w:t>
       </w:r>
@@ -441,7 +439,44 @@
           <w:b/>
           <w:bCs/>
         </w:rPr>
-        <w:t xml:space="preserve"> y </w:t>
+        <w:t xml:space="preserve"> y pip</w:t>
+      </w:r>
+    </w:p>
+    <w:p>
+      <w:pPr>
+        <w:spacing w:after="0" w:line="240" w:lineRule="auto"/>
+      </w:pPr>
+      <w:r>
+        <w:t>which python3</w:t>
+      </w:r>
+    </w:p>
+    <w:p>
+      <w:pPr>
+        <w:spacing w:after="0" w:line="240" w:lineRule="auto"/>
+      </w:pPr>
+      <w:r>
+        <w:t>which pip3</w:t>
+      </w:r>
+    </w:p>
+    <w:p>
+      <w:pPr>
+        <w:spacing w:after="0" w:line="240" w:lineRule="auto"/>
+      </w:pPr>
+    </w:p>
+    <w:p>
+      <w:pPr>
+        <w:spacing w:after="0" w:line="240" w:lineRule="auto"/>
+        <w:rPr>
+          <w:b/>
+          <w:bCs/>
+        </w:rPr>
+      </w:pPr>
+      <w:r>
+        <w:rPr>
+          <w:b/>
+          <w:bCs/>
+        </w:rPr>
+        <w:t xml:space="preserve">Si estas en </w:t>
       </w:r>
       <w:proofErr w:type="spellStart"/>
       <w:r>
@@ -449,153 +484,89 @@
           <w:b/>
           <w:bCs/>
         </w:rPr>
-        <w:t>pip</w:t>
+        <w:t>linus</w:t>
       </w:r>
       <w:proofErr w:type="spellEnd"/>
-    </w:p>
-    <w:p>
-      <w:pPr>
-        <w:spacing w:after="0" w:line="240" w:lineRule="auto"/>
-      </w:pPr>
+      <w:r>
+        <w:rPr>
+          <w:b/>
+          <w:bCs/>
+        </w:rPr>
+        <w:t xml:space="preserve"> o </w:t>
+      </w:r>
       <w:proofErr w:type="spellStart"/>
       <w:r>
-        <w:t>which</w:t>
+        <w:rPr>
+          <w:b/>
+          <w:bCs/>
+        </w:rPr>
+        <w:t>wsl</w:t>
       </w:r>
       <w:proofErr w:type="spellEnd"/>
       <w:r>
-        <w:t xml:space="preserve"> python3</w:t>
-      </w:r>
-    </w:p>
-    <w:p>
-      <w:pPr>
-        <w:spacing w:after="0" w:line="240" w:lineRule="auto"/>
-      </w:pPr>
+        <w:rPr>
+          <w:b/>
+          <w:bCs/>
+        </w:rPr>
+        <w:t xml:space="preserve"> debes instalar</w:t>
+      </w:r>
+    </w:p>
+    <w:p>
+      <w:pPr>
+        <w:spacing w:after="0" w:line="240" w:lineRule="auto"/>
+      </w:pPr>
+      <w:r>
+        <w:t xml:space="preserve">sudo </w:t>
+      </w:r>
       <w:proofErr w:type="spellStart"/>
       <w:r>
-        <w:t>which</w:t>
+        <w:t>apt</w:t>
       </w:r>
       <w:proofErr w:type="spellEnd"/>
       <w:r>
-        <w:t xml:space="preserve"> pip3</w:t>
-      </w:r>
-    </w:p>
-    <w:p>
-      <w:pPr>
-        <w:spacing w:after="0" w:line="240" w:lineRule="auto"/>
-      </w:pPr>
-    </w:p>
-    <w:p>
-      <w:pPr>
-        <w:spacing w:after="0" w:line="240" w:lineRule="auto"/>
-        <w:rPr>
-          <w:b/>
-          <w:bCs/>
-        </w:rPr>
-      </w:pPr>
-      <w:r>
-        <w:rPr>
-          <w:b/>
-          <w:bCs/>
-        </w:rPr>
-        <w:t xml:space="preserve">Si estas en </w:t>
+        <w:t xml:space="preserve"> install -y python3-venv</w:t>
+      </w:r>
+    </w:p>
+    <w:p>
+      <w:pPr>
+        <w:spacing w:after="0" w:line="240" w:lineRule="auto"/>
+      </w:pPr>
+    </w:p>
+    <w:p>
+      <w:pPr>
+        <w:spacing w:after="0" w:line="240" w:lineRule="auto"/>
+      </w:pPr>
+      <w:r>
+        <w:rPr>
+          <w:b/>
+          <w:bCs/>
+        </w:rPr>
+        <w:t>Poner cada proyecto en su propio ambiente, entrar en cada carpeta</w:t>
+      </w:r>
+      <w:r>
+        <w:t>.</w:t>
+      </w:r>
+    </w:p>
+    <w:p>
+      <w:pPr>
+        <w:spacing w:after="0" w:line="240" w:lineRule="auto"/>
+      </w:pPr>
+      <w:r>
+        <w:t xml:space="preserve">python3 -m </w:t>
       </w:r>
       <w:proofErr w:type="spellStart"/>
       <w:r>
-        <w:rPr>
-          <w:b/>
-          <w:bCs/>
-        </w:rPr>
-        <w:t>linus</w:t>
+        <w:t>venv</w:t>
       </w:r>
       <w:proofErr w:type="spellEnd"/>
       <w:r>
-        <w:rPr>
-          <w:b/>
-          <w:bCs/>
-        </w:rPr>
-        <w:t xml:space="preserve"> o </w:t>
+        <w:t xml:space="preserve"> </w:t>
       </w:r>
       <w:proofErr w:type="spellStart"/>
       <w:r>
-        <w:rPr>
-          <w:b/>
-          <w:bCs/>
-        </w:rPr>
-        <w:t>wsl</w:t>
+        <w:t>env</w:t>
       </w:r>
       <w:proofErr w:type="spellEnd"/>
-      <w:r>
-        <w:rPr>
-          <w:b/>
-          <w:bCs/>
-        </w:rPr>
-        <w:t xml:space="preserve"> debes instalar</w:t>
-      </w:r>
-    </w:p>
-    <w:p>
-      <w:pPr>
-        <w:spacing w:after="0" w:line="240" w:lineRule="auto"/>
-      </w:pPr>
-      <w:r>
-        <w:t xml:space="preserve">sudo </w:t>
-      </w:r>
-      <w:proofErr w:type="spellStart"/>
-      <w:r>
-        <w:t>apt</w:t>
-      </w:r>
-      <w:proofErr w:type="spellEnd"/>
-      <w:r>
-        <w:t xml:space="preserve"> </w:t>
-      </w:r>
-      <w:proofErr w:type="spellStart"/>
-      <w:r>
-        <w:t>install</w:t>
-      </w:r>
-      <w:proofErr w:type="spellEnd"/>
-      <w:r>
-        <w:t xml:space="preserve"> -y python3-venv</w:t>
-      </w:r>
-    </w:p>
-    <w:p>
-      <w:pPr>
-        <w:spacing w:after="0" w:line="240" w:lineRule="auto"/>
-      </w:pPr>
-    </w:p>
-    <w:p>
-      <w:pPr>
-        <w:spacing w:after="0" w:line="240" w:lineRule="auto"/>
-      </w:pPr>
-      <w:r>
-        <w:rPr>
-          <w:b/>
-          <w:bCs/>
-        </w:rPr>
-        <w:t>Poner cada proyecto en su propio ambiente, entrar en cada carpeta</w:t>
-      </w:r>
-      <w:r>
-        <w:t>.</w:t>
-      </w:r>
-    </w:p>
-    <w:p>
-      <w:pPr>
-        <w:spacing w:after="0" w:line="240" w:lineRule="auto"/>
-      </w:pPr>
-      <w:r>
-        <w:t xml:space="preserve">python3 -m </w:t>
-      </w:r>
-      <w:proofErr w:type="spellStart"/>
-      <w:r>
-        <w:t>venv</w:t>
-      </w:r>
-      <w:proofErr w:type="spellEnd"/>
-      <w:r>
-        <w:t xml:space="preserve"> </w:t>
-      </w:r>
-      <w:proofErr w:type="spellStart"/>
-      <w:r>
-        <w:t>env</w:t>
-      </w:r>
-      <w:proofErr w:type="spellEnd"/>
     </w:p>
     <w:p>
       <w:pPr>
@@ -621,61 +592,41 @@
     <w:p>
       <w:pPr>
         <w:spacing w:after="0" w:line="240" w:lineRule="auto"/>
-      </w:pPr>
-      <w:proofErr w:type="spellStart"/>
-      <w:r>
-        <w:t>source</w:t>
-      </w:r>
-      <w:proofErr w:type="spellEnd"/>
-      <w:r>
-        <w:t xml:space="preserve"> </w:t>
-      </w:r>
-      <w:proofErr w:type="spellStart"/>
-      <w:r>
-        <w:t>env</w:t>
-      </w:r>
-      <w:proofErr w:type="spellEnd"/>
-      <w:r>
-        <w:t>/</w:t>
-      </w:r>
-      <w:proofErr w:type="spellStart"/>
-      <w:r>
-        <w:t>bin</w:t>
-      </w:r>
-      <w:proofErr w:type="spellEnd"/>
-      <w:r>
-        <w:t>/</w:t>
-      </w:r>
-      <w:proofErr w:type="spellStart"/>
-      <w:r>
-        <w:t>act</w:t>
-      </w:r>
-      <w:r>
+        <w:rPr>
+          <w:lang w:val="en-US"/>
+        </w:rPr>
+      </w:pPr>
+      <w:r>
+        <w:rPr>
+          <w:lang w:val="en-US"/>
+        </w:rPr>
+        <w:t>source env/bin/act</w:t>
+      </w:r>
+      <w:r>
+        <w:rPr>
+          <w:lang w:val="en-US"/>
+        </w:rPr>
         <w:t>i</w:t>
       </w:r>
       <w:r>
+        <w:rPr>
+          <w:lang w:val="en-US"/>
+        </w:rPr>
         <w:t>vate</w:t>
       </w:r>
-      <w:proofErr w:type="spellEnd"/>
-    </w:p>
-    <w:p>
-      <w:pPr>
-        <w:spacing w:after="0" w:line="240" w:lineRule="auto"/>
-        <w:rPr>
-          <w:lang w:val="en-US"/>
-        </w:rPr>
-      </w:pPr>
-      <w:r>
-        <w:rPr>
-          <w:lang w:val="en-US"/>
-        </w:rPr>
-        <w:t>source env/Scripts/</w:t>
-      </w:r>
-      <w:r>
-        <w:rPr>
-          <w:lang w:val="en-US"/>
-        </w:rPr>
-        <w:t>act</w:t>
+    </w:p>
+    <w:p>
+      <w:pPr>
+        <w:spacing w:after="0" w:line="240" w:lineRule="auto"/>
+        <w:rPr>
+          <w:lang w:val="en-US"/>
+        </w:rPr>
+      </w:pPr>
+      <w:r>
+        <w:rPr>
+          <w:lang w:val="en-US"/>
+        </w:rPr>
+        <w:t>source env/Scripts/act</w:t>
       </w:r>
       <w:r>
         <w:rPr>
@@ -725,14 +676,12 @@
       <w:pPr>
         <w:spacing w:after="0" w:line="240" w:lineRule="auto"/>
       </w:pPr>
-      <w:proofErr w:type="spellStart"/>
       <w:r>
         <w:t>d</w:t>
       </w:r>
       <w:r>
         <w:t>eactivate</w:t>
       </w:r>
-      <w:proofErr w:type="spellEnd"/>
     </w:p>
     <w:p>
       <w:pPr>
@@ -754,15 +703,13 @@
         </w:rPr>
         <w:t xml:space="preserve">Podemos instalar las </w:t>
       </w:r>
-      <w:proofErr w:type="spellStart"/>
-      <w:r>
-        <w:rPr>
-          <w:b/>
-          <w:bCs/>
-        </w:rPr>
-        <w:t>librerias</w:t>
-      </w:r>
-      <w:proofErr w:type="spellEnd"/>
+      <w:r>
+        <w:rPr>
+          <w:b/>
+          <w:bCs/>
+        </w:rPr>
+        <w:t>librerías</w:t>
+      </w:r>
       <w:r>
         <w:rPr>
           <w:b/>
@@ -770,15 +717,13 @@
         </w:rPr>
         <w:t xml:space="preserve"> necesarias en el ambiente virtual </w:t>
       </w:r>
-      <w:proofErr w:type="gramStart"/>
-      <w:r>
-        <w:rPr>
-          <w:b/>
-          <w:bCs/>
-        </w:rPr>
-        <w:t>como</w:t>
-      </w:r>
-      <w:proofErr w:type="gramEnd"/>
+      <w:r>
+        <w:rPr>
+          <w:b/>
+          <w:bCs/>
+        </w:rPr>
+        <w:t>como,</w:t>
+      </w:r>
       <w:r>
         <w:rPr>
           <w:b/>
@@ -792,243 +737,515 @@
         <w:spacing w:after="0" w:line="240" w:lineRule="auto"/>
       </w:pPr>
       <w:r>
-        <w:t xml:space="preserve">pip3 </w:t>
-      </w:r>
-      <w:proofErr w:type="spellStart"/>
-      <w:r>
-        <w:t>install</w:t>
-      </w:r>
-      <w:proofErr w:type="spellEnd"/>
+        <w:t>pip3 install matplotlib==3.5.0</w:t>
+      </w:r>
+    </w:p>
+    <w:p>
+      <w:pPr>
+        <w:spacing w:after="0" w:line="240" w:lineRule="auto"/>
+      </w:pPr>
+    </w:p>
+    <w:p>
+      <w:pPr>
+        <w:spacing w:after="0" w:line="240" w:lineRule="auto"/>
+        <w:rPr>
+          <w:b/>
+          <w:bCs/>
+        </w:rPr>
+      </w:pPr>
+      <w:r>
+        <w:rPr>
+          <w:b/>
+          <w:bCs/>
+        </w:rPr>
+        <w:t>Verificar las instalaciones</w:t>
+      </w:r>
+      <w:r>
+        <w:rPr>
+          <w:b/>
+          <w:bCs/>
+        </w:rPr>
+        <w:t xml:space="preserve"> de las </w:t>
+      </w:r>
+      <w:r>
+        <w:rPr>
+          <w:b/>
+          <w:bCs/>
+        </w:rPr>
+        <w:t xml:space="preserve">dependencias pip </w:t>
+      </w:r>
+    </w:p>
+    <w:p>
+      <w:pPr>
+        <w:spacing w:after="0" w:line="240" w:lineRule="auto"/>
+      </w:pPr>
+      <w:r>
+        <w:t>pip3 freeze</w:t>
+      </w:r>
+    </w:p>
+    <w:p>
+      <w:pPr>
+        <w:spacing w:after="0" w:line="240" w:lineRule="auto"/>
+      </w:pPr>
+    </w:p>
+    <w:p>
+      <w:pPr>
+        <w:spacing w:after="0" w:line="240" w:lineRule="auto"/>
+        <w:rPr>
+          <w:b/>
+          <w:bCs/>
+        </w:rPr>
+      </w:pPr>
+      <w:r>
+        <w:t>Requirements.txt =</w:t>
+      </w:r>
+      <w:r>
+        <w:rPr>
+          <w:b/>
+          <w:bCs/>
+        </w:rPr>
+        <w:t xml:space="preserve"> Archivo que gestiona todas las dependencias y en que versiones se necesitan</w:t>
+      </w:r>
+      <w:r>
+        <w:rPr>
+          <w:b/>
+          <w:bCs/>
+        </w:rPr>
+        <w:t>, para correr el proyecto.</w:t>
+      </w:r>
+    </w:p>
+    <w:p>
+      <w:pPr>
+        <w:spacing w:after="0" w:line="240" w:lineRule="auto"/>
+      </w:pPr>
+    </w:p>
+    <w:p>
+      <w:pPr>
+        <w:spacing w:after="0" w:line="240" w:lineRule="auto"/>
+        <w:rPr>
+          <w:b/>
+          <w:bCs/>
+        </w:rPr>
+      </w:pPr>
+      <w:r>
+        <w:rPr>
+          <w:b/>
+          <w:bCs/>
+        </w:rPr>
+        <w:t xml:space="preserve">Generar el archivo </w:t>
+      </w:r>
+      <w:r>
+        <w:rPr>
+          <w:b/>
+          <w:bCs/>
+        </w:rPr>
+        <w:t xml:space="preserve">con todas las dependencias dentro </w:t>
+      </w:r>
+      <w:r>
+        <w:rPr>
+          <w:b/>
+          <w:bCs/>
+        </w:rPr>
+        <w:t>con el siguiente comando</w:t>
+      </w:r>
+    </w:p>
+    <w:p>
+      <w:pPr>
+        <w:spacing w:after="0" w:line="240" w:lineRule="auto"/>
+      </w:pPr>
+      <w:r>
+        <w:t>pip3 freeze &gt; requirements.txt</w:t>
+      </w:r>
+    </w:p>
+    <w:p>
+      <w:pPr>
+        <w:spacing w:after="0" w:line="240" w:lineRule="auto"/>
+      </w:pPr>
+    </w:p>
+    <w:p>
+      <w:pPr>
+        <w:spacing w:after="0" w:line="240" w:lineRule="auto"/>
+        <w:rPr>
+          <w:b/>
+          <w:bCs/>
+        </w:rPr>
+      </w:pPr>
+      <w:r>
+        <w:rPr>
+          <w:b/>
+          <w:bCs/>
+        </w:rPr>
+        <w:t>Revisar lo que hay dentro del archivo</w:t>
+      </w:r>
+    </w:p>
+    <w:p>
+      <w:pPr>
+        <w:spacing w:after="0" w:line="240" w:lineRule="auto"/>
+      </w:pPr>
+      <w:r>
+        <w:t>cat requirements.txt</w:t>
+      </w:r>
+    </w:p>
+    <w:p>
+      <w:pPr>
+        <w:spacing w:after="0" w:line="240" w:lineRule="auto"/>
+      </w:pPr>
+    </w:p>
+    <w:p>
+      <w:pPr>
+        <w:spacing w:after="0" w:line="240" w:lineRule="auto"/>
+        <w:rPr>
+          <w:b/>
+          <w:bCs/>
+        </w:rPr>
+      </w:pPr>
+      <w:r>
+        <w:rPr>
+          <w:b/>
+          <w:bCs/>
+        </w:rPr>
+        <w:t>Instalar las dependencias necesarias para contribuir más rápido en proyectos</w:t>
+      </w:r>
+    </w:p>
+    <w:p>
+      <w:pPr>
+        <w:spacing w:after="0" w:line="240" w:lineRule="auto"/>
+      </w:pPr>
+      <w:r>
+        <w:t>pip3 install -r requirements.txt</w:t>
+      </w:r>
+    </w:p>
+    <w:p>
+      <w:pPr>
+        <w:spacing w:after="0" w:line="240" w:lineRule="auto"/>
+      </w:pPr>
+      <w:r>
+        <w:t>Preparar archivo para contribución</w:t>
+      </w:r>
+    </w:p>
+    <w:p>
+      <w:pPr>
+        <w:spacing w:after="0" w:line="240" w:lineRule="auto"/>
+      </w:pPr>
+    </w:p>
+    <w:p>
+      <w:pPr>
+        <w:spacing w:after="0" w:line="240" w:lineRule="auto"/>
+        <w:jc w:val="center"/>
+        <w:rPr>
+          <w:b/>
+          <w:bCs/>
+        </w:rPr>
+      </w:pPr>
+      <w:r>
+        <w:rPr>
+          <w:b/>
+          <w:bCs/>
+        </w:rPr>
+        <w:t>PANDAS</w:t>
+      </w:r>
+    </w:p>
+    <w:p>
+      <w:pPr>
+        <w:spacing w:after="0" w:line="240" w:lineRule="auto"/>
+      </w:pPr>
+    </w:p>
+    <w:p>
+      <w:pPr>
+        <w:spacing w:after="0" w:line="240" w:lineRule="auto"/>
+      </w:pPr>
+      <w:r>
+        <w:t xml:space="preserve">Es una de las </w:t>
+      </w:r>
+      <w:r>
+        <w:t>librerías</w:t>
+      </w:r>
       <w:r>
         <w:t xml:space="preserve"> </w:t>
       </w:r>
-      <w:proofErr w:type="spellStart"/>
-      <w:r>
-        <w:t>matplotlib</w:t>
-      </w:r>
-      <w:proofErr w:type="spellEnd"/>
-      <w:r>
-        <w:t>==3.5.0</w:t>
-      </w:r>
-    </w:p>
-    <w:p>
-      <w:pPr>
-        <w:spacing w:after="0" w:line="240" w:lineRule="auto"/>
-      </w:pPr>
-    </w:p>
-    <w:p>
-      <w:pPr>
-        <w:spacing w:after="0" w:line="240" w:lineRule="auto"/>
-        <w:rPr>
-          <w:b/>
-          <w:bCs/>
-        </w:rPr>
-      </w:pPr>
-      <w:r>
-        <w:rPr>
-          <w:b/>
-          <w:bCs/>
-        </w:rPr>
-        <w:t>Verificar las instalaciones</w:t>
-      </w:r>
-      <w:r>
-        <w:rPr>
-          <w:b/>
-          <w:bCs/>
-        </w:rPr>
-        <w:t xml:space="preserve"> de las </w:t>
-      </w:r>
-      <w:proofErr w:type="gramStart"/>
-      <w:r>
-        <w:rPr>
-          <w:b/>
-          <w:bCs/>
-        </w:rPr>
-        <w:t xml:space="preserve">dependencias  </w:t>
-      </w:r>
-      <w:proofErr w:type="spellStart"/>
-      <w:r>
-        <w:rPr>
-          <w:b/>
-          <w:bCs/>
-        </w:rPr>
-        <w:t>pip</w:t>
-      </w:r>
-      <w:proofErr w:type="spellEnd"/>
-      <w:proofErr w:type="gramEnd"/>
-    </w:p>
-    <w:p>
-      <w:pPr>
-        <w:spacing w:after="0" w:line="240" w:lineRule="auto"/>
-      </w:pPr>
-      <w:r>
-        <w:t xml:space="preserve">pip3 </w:t>
-      </w:r>
-      <w:proofErr w:type="spellStart"/>
-      <w:r>
-        <w:t>freeze</w:t>
-      </w:r>
-      <w:proofErr w:type="spellEnd"/>
-    </w:p>
-    <w:p>
-      <w:pPr>
-        <w:spacing w:after="0" w:line="240" w:lineRule="auto"/>
-      </w:pPr>
-    </w:p>
-    <w:p>
-      <w:pPr>
-        <w:spacing w:after="0" w:line="240" w:lineRule="auto"/>
-        <w:rPr>
-          <w:b/>
-          <w:bCs/>
-        </w:rPr>
-      </w:pPr>
-      <w:r>
-        <w:t>Requirements.txt =</w:t>
-      </w:r>
-      <w:r>
-        <w:rPr>
-          <w:b/>
-          <w:bCs/>
-        </w:rPr>
-        <w:t xml:space="preserve"> Archivo que gestiona todas las dependencias y en que versiones se necesitan</w:t>
-      </w:r>
-      <w:r>
-        <w:rPr>
-          <w:b/>
-          <w:bCs/>
-        </w:rPr>
-        <w:t>, para correr el proyecto.</w:t>
-      </w:r>
-    </w:p>
-    <w:p>
-      <w:pPr>
-        <w:spacing w:after="0" w:line="240" w:lineRule="auto"/>
-      </w:pPr>
-    </w:p>
-    <w:p>
-      <w:pPr>
-        <w:spacing w:after="0" w:line="240" w:lineRule="auto"/>
-        <w:rPr>
-          <w:b/>
-          <w:bCs/>
-        </w:rPr>
-      </w:pPr>
-      <w:r>
-        <w:rPr>
-          <w:b/>
-          <w:bCs/>
-        </w:rPr>
-        <w:t xml:space="preserve">Generar el archivo </w:t>
-      </w:r>
-      <w:r>
-        <w:rPr>
-          <w:b/>
-          <w:bCs/>
-        </w:rPr>
-        <w:t xml:space="preserve">con todas las dependencias dentro </w:t>
-      </w:r>
-      <w:r>
-        <w:rPr>
-          <w:b/>
-          <w:bCs/>
-        </w:rPr>
-        <w:t>con el siguiente comando</w:t>
-      </w:r>
-    </w:p>
-    <w:p>
-      <w:pPr>
-        <w:spacing w:after="0" w:line="240" w:lineRule="auto"/>
-      </w:pPr>
-      <w:r>
-        <w:t xml:space="preserve">pip3 </w:t>
-      </w:r>
-      <w:proofErr w:type="spellStart"/>
-      <w:r>
-        <w:t>freeze</w:t>
-      </w:r>
-      <w:proofErr w:type="spellEnd"/>
-      <w:r>
-        <w:t xml:space="preserve"> &gt; requirements.txt</w:t>
-      </w:r>
-    </w:p>
-    <w:p>
-      <w:pPr>
-        <w:spacing w:after="0" w:line="240" w:lineRule="auto"/>
-      </w:pPr>
-    </w:p>
-    <w:p>
-      <w:pPr>
-        <w:spacing w:after="0" w:line="240" w:lineRule="auto"/>
-        <w:rPr>
-          <w:b/>
-          <w:bCs/>
-        </w:rPr>
-      </w:pPr>
-      <w:r>
-        <w:rPr>
-          <w:b/>
-          <w:bCs/>
-        </w:rPr>
-        <w:t>Revisar lo que hay dentro del archivo</w:t>
-      </w:r>
-    </w:p>
-    <w:p>
-      <w:pPr>
-        <w:spacing w:after="0" w:line="240" w:lineRule="auto"/>
-      </w:pPr>
-      <w:proofErr w:type="spellStart"/>
-      <w:r>
-        <w:t>cat</w:t>
-      </w:r>
-      <w:proofErr w:type="spellEnd"/>
-      <w:r>
-        <w:t xml:space="preserve"> requirements.txt</w:t>
-      </w:r>
-    </w:p>
-    <w:p>
-      <w:pPr>
-        <w:spacing w:after="0" w:line="240" w:lineRule="auto"/>
-      </w:pPr>
-    </w:p>
-    <w:p>
-      <w:pPr>
-        <w:spacing w:after="0" w:line="240" w:lineRule="auto"/>
-        <w:rPr>
-          <w:b/>
-          <w:bCs/>
-        </w:rPr>
-      </w:pPr>
-      <w:r>
-        <w:rPr>
-          <w:b/>
-          <w:bCs/>
-        </w:rPr>
-        <w:t>Instalar las dependencias necesarias para contribuir más rápido en proyectos</w:t>
-      </w:r>
-    </w:p>
-    <w:p>
-      <w:pPr>
-        <w:spacing w:after="0" w:line="240" w:lineRule="auto"/>
-      </w:pPr>
-      <w:r>
-        <w:t xml:space="preserve">pip3 </w:t>
-      </w:r>
-      <w:proofErr w:type="spellStart"/>
-      <w:r>
-        <w:t>install</w:t>
-      </w:r>
-      <w:proofErr w:type="spellEnd"/>
-      <w:r>
-        <w:t xml:space="preserve"> -r requirements.txt</w:t>
-      </w:r>
-    </w:p>
-    <w:p>
-      <w:pPr>
-        <w:spacing w:after="0" w:line="240" w:lineRule="auto"/>
-      </w:pPr>
-      <w:r>
-        <w:t>Preparar archivo para contribución</w:t>
+      <w:r>
+        <w:t>más</w:t>
+      </w:r>
+      <w:r>
+        <w:t xml:space="preserve"> utilizadas en </w:t>
+      </w:r>
+      <w:r>
+        <w:t>Python</w:t>
+      </w:r>
+      <w:r>
+        <w:t xml:space="preserve"> y nos sirven para analizar y manipular datos de archivos duros</w:t>
+      </w:r>
+      <w:r>
+        <w:t>.</w:t>
+      </w:r>
+    </w:p>
+    <w:p>
+      <w:pPr>
+        <w:spacing w:after="0" w:line="240" w:lineRule="auto"/>
+      </w:pPr>
+    </w:p>
+    <w:p>
+      <w:pPr>
+        <w:spacing w:after="0" w:line="240" w:lineRule="auto"/>
+        <w:rPr>
+          <w:b/>
+          <w:bCs/>
+        </w:rPr>
+      </w:pPr>
+      <w:r>
+        <w:rPr>
+          <w:b/>
+          <w:bCs/>
+        </w:rPr>
+        <w:t xml:space="preserve">Activar </w:t>
+      </w:r>
+      <w:r>
+        <w:rPr>
+          <w:b/>
+          <w:bCs/>
+        </w:rPr>
+        <w:t>ambiente</w:t>
+      </w:r>
+      <w:r>
+        <w:rPr>
+          <w:b/>
+          <w:bCs/>
+        </w:rPr>
+        <w:t xml:space="preserve"> del proyecto</w:t>
+      </w:r>
+    </w:p>
+    <w:p>
+      <w:pPr>
+        <w:spacing w:after="0" w:line="240" w:lineRule="auto"/>
+        <w:rPr>
+          <w:lang w:val="en-US"/>
+        </w:rPr>
+      </w:pPr>
+      <w:r>
+        <w:rPr>
+          <w:lang w:val="en-US"/>
+        </w:rPr>
+        <w:t>source env/bin/</w:t>
+      </w:r>
+      <w:r>
+        <w:rPr>
+          <w:lang w:val="en-US"/>
+        </w:rPr>
+        <w:t>act</w:t>
+      </w:r>
+      <w:r>
+        <w:rPr>
+          <w:lang w:val="en-US"/>
+        </w:rPr>
+        <w:t>i</w:t>
+      </w:r>
+      <w:r>
+        <w:rPr>
+          <w:lang w:val="en-US"/>
+        </w:rPr>
+        <w:t>vate</w:t>
+      </w:r>
+    </w:p>
+    <w:p>
+      <w:pPr>
+        <w:spacing w:after="0" w:line="240" w:lineRule="auto"/>
+        <w:rPr>
+          <w:lang w:val="en-US"/>
+        </w:rPr>
+      </w:pPr>
+      <w:r>
+        <w:rPr>
+          <w:lang w:val="en-US"/>
+        </w:rPr>
+        <w:t>source env/</w:t>
+      </w:r>
+      <w:r>
+        <w:rPr>
+          <w:lang w:val="en-US"/>
+        </w:rPr>
+        <w:t>Scripts</w:t>
+      </w:r>
+      <w:r>
+        <w:rPr>
+          <w:lang w:val="en-US"/>
+        </w:rPr>
+        <w:t>/activate</w:t>
+      </w:r>
+    </w:p>
+    <w:p>
+      <w:pPr>
+        <w:spacing w:after="0" w:line="240" w:lineRule="auto"/>
+        <w:rPr>
+          <w:lang w:val="en-US"/>
+        </w:rPr>
+      </w:pPr>
+    </w:p>
+    <w:p>
+      <w:pPr>
+        <w:spacing w:after="0" w:line="240" w:lineRule="auto"/>
+        <w:rPr>
+          <w:b/>
+          <w:bCs/>
+        </w:rPr>
+      </w:pPr>
+      <w:r>
+        <w:rPr>
+          <w:b/>
+          <w:bCs/>
+        </w:rPr>
+        <w:t>Verificar</w:t>
+      </w:r>
+    </w:p>
+    <w:p>
+      <w:pPr>
+        <w:spacing w:after="0" w:line="240" w:lineRule="auto"/>
+      </w:pPr>
+      <w:r>
+        <w:t>which python3</w:t>
+      </w:r>
+    </w:p>
+    <w:p>
+      <w:pPr>
+        <w:spacing w:after="0" w:line="240" w:lineRule="auto"/>
+      </w:pPr>
+    </w:p>
+    <w:p>
+      <w:pPr>
+        <w:spacing w:after="0" w:line="240" w:lineRule="auto"/>
+        <w:rPr>
+          <w:b/>
+          <w:bCs/>
+        </w:rPr>
+      </w:pPr>
+      <w:r>
+        <w:rPr>
+          <w:b/>
+          <w:bCs/>
+        </w:rPr>
+        <w:t>Ver que hay dentro del archivo en el cual se evidencia que no hay pandas</w:t>
+      </w:r>
+    </w:p>
+    <w:p>
+      <w:pPr>
+        <w:spacing w:after="0" w:line="240" w:lineRule="auto"/>
+      </w:pPr>
+      <w:r>
+        <w:t>cat reqruirements.txt</w:t>
+      </w:r>
+    </w:p>
+    <w:p>
+      <w:pPr>
+        <w:spacing w:after="0" w:line="240" w:lineRule="auto"/>
+      </w:pPr>
+    </w:p>
+    <w:p>
+      <w:pPr>
+        <w:spacing w:after="0" w:line="240" w:lineRule="auto"/>
+        <w:rPr>
+          <w:b/>
+          <w:bCs/>
+        </w:rPr>
+      </w:pPr>
+      <w:r>
+        <w:rPr>
+          <w:b/>
+          <w:bCs/>
+        </w:rPr>
+        <w:t xml:space="preserve">Agregar nueva </w:t>
+      </w:r>
+      <w:r>
+        <w:rPr>
+          <w:b/>
+          <w:bCs/>
+        </w:rPr>
+        <w:t>librería</w:t>
+      </w:r>
+    </w:p>
+    <w:p>
+      <w:pPr>
+        <w:spacing w:after="0" w:line="240" w:lineRule="auto"/>
+      </w:pPr>
+      <w:r>
+        <w:t>pip3 install pandas</w:t>
+      </w:r>
+    </w:p>
+    <w:p>
+      <w:pPr>
+        <w:spacing w:after="0" w:line="240" w:lineRule="auto"/>
+      </w:pPr>
+    </w:p>
+    <w:p>
+      <w:pPr>
+        <w:spacing w:after="0" w:line="240" w:lineRule="auto"/>
+        <w:rPr>
+          <w:b/>
+          <w:bCs/>
+        </w:rPr>
+      </w:pPr>
+      <w:r>
+        <w:rPr>
+          <w:b/>
+          <w:bCs/>
+        </w:rPr>
+        <w:t xml:space="preserve">Verificar </w:t>
+      </w:r>
+      <w:r>
+        <w:rPr>
+          <w:b/>
+          <w:bCs/>
+        </w:rPr>
+        <w:t>librerías</w:t>
+      </w:r>
+      <w:r>
+        <w:rPr>
+          <w:b/>
+          <w:bCs/>
+        </w:rPr>
+        <w:t xml:space="preserve"> instaladas</w:t>
+      </w:r>
+    </w:p>
+    <w:p>
+      <w:pPr>
+        <w:spacing w:after="0" w:line="240" w:lineRule="auto"/>
+      </w:pPr>
+      <w:r>
+        <w:t>pip3 freeze</w:t>
+      </w:r>
+    </w:p>
+    <w:p>
+      <w:pPr>
+        <w:spacing w:after="0" w:line="240" w:lineRule="auto"/>
+      </w:pPr>
+    </w:p>
+    <w:p>
+      <w:pPr>
+        <w:spacing w:after="0" w:line="240" w:lineRule="auto"/>
+        <w:rPr>
+          <w:b/>
+          <w:bCs/>
+        </w:rPr>
+      </w:pPr>
+      <w:r>
+        <w:rPr>
+          <w:b/>
+          <w:bCs/>
+        </w:rPr>
+        <w:t xml:space="preserve">Actualizar el documento que contiene las </w:t>
+      </w:r>
+      <w:r>
+        <w:rPr>
+          <w:b/>
+          <w:bCs/>
+        </w:rPr>
+        <w:t>librerías</w:t>
+      </w:r>
+    </w:p>
+    <w:p>
+      <w:pPr>
+        <w:spacing w:after="0" w:line="240" w:lineRule="auto"/>
+      </w:pPr>
+      <w:r>
+        <w:t>pip3 freeze &gt; requirements.txt</w:t>
       </w:r>
     </w:p>
     <w:sectPr>

</xml_diff>

<commit_message>
proyectos con creacion de ambientes, gestor de paquetes, pandas, FASTAPI, DOCKER
</commit_message>
<xml_diff>
--- a/Instrucciones Python/INSTRUCCIONES PYTHON.docx
+++ b/Instrucciones Python/INSTRUCCIONES PYTHON.docx
@@ -955,25 +955,1084 @@
         <w:spacing w:after="0" w:line="240" w:lineRule="auto"/>
       </w:pPr>
       <w:r>
-        <w:t xml:space="preserve">Es una de las </w:t>
-      </w:r>
-      <w:r>
-        <w:t>librerías</w:t>
-      </w:r>
+        <w:t>Es una de las librerías más utilizadas en Python y nos sirven para analizar y manipular datos de archivos duros.</w:t>
+      </w:r>
+    </w:p>
+    <w:p>
+      <w:pPr>
+        <w:spacing w:after="0" w:line="240" w:lineRule="auto"/>
+      </w:pPr>
+    </w:p>
+    <w:p>
+      <w:pPr>
+        <w:spacing w:after="0" w:line="240" w:lineRule="auto"/>
+        <w:rPr>
+          <w:b/>
+          <w:bCs/>
+        </w:rPr>
+      </w:pPr>
+      <w:r>
+        <w:rPr>
+          <w:b/>
+          <w:bCs/>
+        </w:rPr>
+        <w:t>Activar ambiente del proyecto</w:t>
+      </w:r>
+    </w:p>
+    <w:p>
+      <w:pPr>
+        <w:spacing w:after="0" w:line="240" w:lineRule="auto"/>
+      </w:pPr>
+      <w:proofErr w:type="spellStart"/>
+      <w:r>
+        <w:t>source</w:t>
+      </w:r>
+      <w:proofErr w:type="spellEnd"/>
       <w:r>
         <w:t xml:space="preserve"> </w:t>
       </w:r>
-      <w:r>
-        <w:t>más</w:t>
-      </w:r>
-      <w:r>
-        <w:t xml:space="preserve"> utilizadas en </w:t>
-      </w:r>
-      <w:r>
-        <w:t>Python</w:t>
-      </w:r>
-      <w:r>
-        <w:t xml:space="preserve"> y nos sirven para analizar y manipular datos de archivos duros</w:t>
+      <w:proofErr w:type="spellStart"/>
+      <w:r>
+        <w:t>env</w:t>
+      </w:r>
+      <w:proofErr w:type="spellEnd"/>
+      <w:r>
+        <w:t>/</w:t>
+      </w:r>
+      <w:proofErr w:type="spellStart"/>
+      <w:r>
+        <w:t>bin</w:t>
+      </w:r>
+      <w:proofErr w:type="spellEnd"/>
+      <w:r>
+        <w:t>/</w:t>
+      </w:r>
+      <w:proofErr w:type="spellStart"/>
+      <w:r>
+        <w:t>activate</w:t>
+      </w:r>
+      <w:proofErr w:type="spellEnd"/>
+    </w:p>
+    <w:p>
+      <w:pPr>
+        <w:spacing w:after="0" w:line="240" w:lineRule="auto"/>
+        <w:rPr>
+          <w:lang w:val="en-US"/>
+        </w:rPr>
+      </w:pPr>
+      <w:r>
+        <w:rPr>
+          <w:lang w:val="en-US"/>
+        </w:rPr>
+        <w:t>source env/</w:t>
+      </w:r>
+      <w:r>
+        <w:rPr>
+          <w:lang w:val="en-US"/>
+        </w:rPr>
+        <w:t>Scripts</w:t>
+      </w:r>
+      <w:r>
+        <w:rPr>
+          <w:lang w:val="en-US"/>
+        </w:rPr>
+        <w:t>/activate</w:t>
+      </w:r>
+    </w:p>
+    <w:p>
+      <w:pPr>
+        <w:spacing w:after="0" w:line="240" w:lineRule="auto"/>
+        <w:rPr>
+          <w:lang w:val="en-US"/>
+        </w:rPr>
+      </w:pPr>
+    </w:p>
+    <w:p>
+      <w:pPr>
+        <w:spacing w:after="0" w:line="240" w:lineRule="auto"/>
+        <w:rPr>
+          <w:b/>
+          <w:bCs/>
+          <w:lang w:val="en-US"/>
+        </w:rPr>
+      </w:pPr>
+      <w:proofErr w:type="spellStart"/>
+      <w:r>
+        <w:rPr>
+          <w:b/>
+          <w:bCs/>
+          <w:lang w:val="en-US"/>
+        </w:rPr>
+        <w:t>Verificar</w:t>
+      </w:r>
+      <w:proofErr w:type="spellEnd"/>
+    </w:p>
+    <w:p>
+      <w:pPr>
+        <w:spacing w:after="0" w:line="240" w:lineRule="auto"/>
+        <w:rPr>
+          <w:lang w:val="en-US"/>
+        </w:rPr>
+      </w:pPr>
+      <w:r>
+        <w:rPr>
+          <w:lang w:val="en-US"/>
+        </w:rPr>
+        <w:t>which python3</w:t>
+      </w:r>
+    </w:p>
+    <w:p>
+      <w:pPr>
+        <w:spacing w:after="0" w:line="240" w:lineRule="auto"/>
+        <w:rPr>
+          <w:lang w:val="en-US"/>
+        </w:rPr>
+      </w:pPr>
+    </w:p>
+    <w:p>
+      <w:pPr>
+        <w:spacing w:after="0" w:line="240" w:lineRule="auto"/>
+        <w:rPr>
+          <w:b/>
+          <w:bCs/>
+        </w:rPr>
+      </w:pPr>
+      <w:r>
+        <w:rPr>
+          <w:b/>
+          <w:bCs/>
+        </w:rPr>
+        <w:t>Ver que hay dentro del archivo en el cual se evidencia que no hay pandas</w:t>
+      </w:r>
+    </w:p>
+    <w:p>
+      <w:pPr>
+        <w:spacing w:after="0" w:line="240" w:lineRule="auto"/>
+      </w:pPr>
+      <w:r>
+        <w:t>cat req</w:t>
+      </w:r>
+      <w:r>
+        <w:t>u</w:t>
+      </w:r>
+      <w:r>
+        <w:t>irements.txt</w:t>
+      </w:r>
+    </w:p>
+    <w:p>
+      <w:pPr>
+        <w:spacing w:after="0" w:line="240" w:lineRule="auto"/>
+      </w:pPr>
+    </w:p>
+    <w:p>
+      <w:pPr>
+        <w:spacing w:after="0" w:line="240" w:lineRule="auto"/>
+        <w:rPr>
+          <w:b/>
+          <w:bCs/>
+        </w:rPr>
+      </w:pPr>
+      <w:r>
+        <w:rPr>
+          <w:b/>
+          <w:bCs/>
+        </w:rPr>
+        <w:t xml:space="preserve">Agregar nueva </w:t>
+      </w:r>
+      <w:r>
+        <w:rPr>
+          <w:b/>
+          <w:bCs/>
+        </w:rPr>
+        <w:t>librería</w:t>
+      </w:r>
+    </w:p>
+    <w:p>
+      <w:pPr>
+        <w:spacing w:after="0" w:line="240" w:lineRule="auto"/>
+      </w:pPr>
+      <w:r>
+        <w:t>pip3 install pandas</w:t>
+      </w:r>
+    </w:p>
+    <w:p>
+      <w:pPr>
+        <w:spacing w:after="0" w:line="240" w:lineRule="auto"/>
+      </w:pPr>
+    </w:p>
+    <w:p>
+      <w:pPr>
+        <w:spacing w:after="0" w:line="240" w:lineRule="auto"/>
+        <w:rPr>
+          <w:b/>
+          <w:bCs/>
+        </w:rPr>
+      </w:pPr>
+      <w:r>
+        <w:rPr>
+          <w:b/>
+          <w:bCs/>
+        </w:rPr>
+        <w:t>Verificar librerías instaladas</w:t>
+      </w:r>
+    </w:p>
+    <w:p>
+      <w:pPr>
+        <w:spacing w:after="0" w:line="240" w:lineRule="auto"/>
+      </w:pPr>
+      <w:r>
+        <w:t>pip3 freeze</w:t>
+      </w:r>
+    </w:p>
+    <w:p>
+      <w:pPr>
+        <w:spacing w:after="0" w:line="240" w:lineRule="auto"/>
+      </w:pPr>
+    </w:p>
+    <w:p>
+      <w:pPr>
+        <w:spacing w:after="0" w:line="240" w:lineRule="auto"/>
+        <w:rPr>
+          <w:b/>
+          <w:bCs/>
+        </w:rPr>
+      </w:pPr>
+      <w:r>
+        <w:rPr>
+          <w:b/>
+          <w:bCs/>
+        </w:rPr>
+        <w:t>Actualizar el documento que contiene las librerías</w:t>
+      </w:r>
+    </w:p>
+    <w:p>
+      <w:pPr>
+        <w:spacing w:after="0" w:line="240" w:lineRule="auto"/>
+      </w:pPr>
+      <w:r>
+        <w:t>pip3 freeze &gt; requirements.txt</w:t>
+      </w:r>
+    </w:p>
+    <w:p>
+      <w:pPr>
+        <w:spacing w:after="0" w:line="240" w:lineRule="auto"/>
+      </w:pPr>
+    </w:p>
+    <w:p>
+      <w:pPr>
+        <w:spacing w:after="0" w:line="240" w:lineRule="auto"/>
+      </w:pPr>
+    </w:p>
+    <w:p>
+      <w:pPr>
+        <w:spacing w:after="0" w:line="240" w:lineRule="auto"/>
+      </w:pPr>
+    </w:p>
+    <w:p>
+      <w:pPr>
+        <w:spacing w:after="0" w:line="240" w:lineRule="auto"/>
+        <w:jc w:val="center"/>
+        <w:rPr>
+          <w:b/>
+          <w:bCs/>
+        </w:rPr>
+      </w:pPr>
+      <w:r>
+        <w:rPr>
+          <w:b/>
+          <w:bCs/>
+        </w:rPr>
+        <w:lastRenderedPageBreak/>
+        <w:t>FASTAPI</w:t>
+      </w:r>
+      <w:r>
+        <w:rPr>
+          <w:b/>
+          <w:bCs/>
+        </w:rPr>
+        <w:t xml:space="preserve"> </w:t>
+      </w:r>
+    </w:p>
+    <w:p>
+      <w:pPr>
+        <w:spacing w:after="0" w:line="240" w:lineRule="auto"/>
+        <w:rPr>
+          <w:b/>
+          <w:bCs/>
+        </w:rPr>
+      </w:pPr>
+      <w:proofErr w:type="spellStart"/>
+      <w:r>
+        <w:rPr>
+          <w:b/>
+          <w:bCs/>
+        </w:rPr>
+        <w:t>Installation</w:t>
+      </w:r>
+      <w:proofErr w:type="spellEnd"/>
+    </w:p>
+    <w:p>
+      <w:pPr>
+        <w:spacing w:after="0" w:line="240" w:lineRule="auto"/>
+        <w:jc w:val="both"/>
+      </w:pPr>
+      <w:r>
+        <w:t xml:space="preserve">pip install </w:t>
+      </w:r>
+      <w:proofErr w:type="spellStart"/>
+      <w:r>
+        <w:t>fastapi</w:t>
+      </w:r>
+      <w:proofErr w:type="spellEnd"/>
+    </w:p>
+    <w:p>
+      <w:pPr>
+        <w:spacing w:after="0" w:line="240" w:lineRule="auto"/>
+        <w:jc w:val="both"/>
+      </w:pPr>
+    </w:p>
+    <w:p>
+      <w:pPr>
+        <w:spacing w:after="0" w:line="240" w:lineRule="auto"/>
+        <w:jc w:val="both"/>
+        <w:rPr>
+          <w:b/>
+          <w:bCs/>
+        </w:rPr>
+      </w:pPr>
+      <w:proofErr w:type="spellStart"/>
+      <w:r>
+        <w:rPr>
+          <w:b/>
+          <w:bCs/>
+        </w:rPr>
+        <w:t>Uvicorn</w:t>
+      </w:r>
+      <w:proofErr w:type="spellEnd"/>
+      <w:r>
+        <w:rPr>
+          <w:b/>
+          <w:bCs/>
+        </w:rPr>
+        <w:t xml:space="preserve"> </w:t>
+      </w:r>
+      <w:proofErr w:type="spellStart"/>
+      <w:r>
+        <w:rPr>
+          <w:b/>
+          <w:bCs/>
+        </w:rPr>
+        <w:t>Installation</w:t>
+      </w:r>
+      <w:proofErr w:type="spellEnd"/>
+    </w:p>
+    <w:p>
+      <w:pPr>
+        <w:spacing w:after="0" w:line="240" w:lineRule="auto"/>
+        <w:jc w:val="both"/>
+        <w:rPr>
+          <w:b/>
+          <w:bCs/>
+        </w:rPr>
+      </w:pPr>
+    </w:p>
+    <w:p>
+      <w:pPr>
+        <w:spacing w:after="0" w:line="240" w:lineRule="auto"/>
+        <w:jc w:val="both"/>
+      </w:pPr>
+      <w:r>
+        <w:t>pip install "</w:t>
+      </w:r>
+      <w:proofErr w:type="spellStart"/>
+      <w:r>
+        <w:t>uvicorn</w:t>
+      </w:r>
+      <w:proofErr w:type="spellEnd"/>
+      <w:r>
+        <w:t>[standard]"</w:t>
+      </w:r>
+    </w:p>
+    <w:p>
+      <w:pPr>
+        <w:spacing w:after="0" w:line="240" w:lineRule="auto"/>
+        <w:jc w:val="both"/>
+      </w:pPr>
+    </w:p>
+    <w:p>
+      <w:pPr>
+        <w:spacing w:after="0" w:line="240" w:lineRule="auto"/>
+        <w:jc w:val="both"/>
+        <w:rPr>
+          <w:b/>
+          <w:bCs/>
+        </w:rPr>
+      </w:pPr>
+      <w:r>
+        <w:rPr>
+          <w:b/>
+          <w:bCs/>
+        </w:rPr>
+        <w:t>crear un archivo con main.py:</w:t>
+      </w:r>
+    </w:p>
+    <w:p>
+      <w:pPr>
+        <w:spacing w:after="0" w:line="240" w:lineRule="auto"/>
+        <w:jc w:val="both"/>
+        <w:rPr>
+          <w:lang w:val="en-US"/>
+        </w:rPr>
+      </w:pPr>
+      <w:r>
+        <w:rPr>
+          <w:lang w:val="en-US"/>
+        </w:rPr>
+        <w:t>from typing import Union</w:t>
+      </w:r>
+    </w:p>
+    <w:p>
+      <w:pPr>
+        <w:spacing w:after="0" w:line="240" w:lineRule="auto"/>
+        <w:jc w:val="both"/>
+        <w:rPr>
+          <w:lang w:val="en-US"/>
+        </w:rPr>
+      </w:pPr>
+      <w:r>
+        <w:rPr>
+          <w:lang w:val="en-US"/>
+        </w:rPr>
+        <w:t xml:space="preserve">from </w:t>
+      </w:r>
+      <w:proofErr w:type="spellStart"/>
+      <w:r>
+        <w:rPr>
+          <w:lang w:val="en-US"/>
+        </w:rPr>
+        <w:t>fastapi</w:t>
+      </w:r>
+      <w:proofErr w:type="spellEnd"/>
+      <w:r>
+        <w:rPr>
+          <w:lang w:val="en-US"/>
+        </w:rPr>
+        <w:t xml:space="preserve"> import </w:t>
+      </w:r>
+      <w:proofErr w:type="spellStart"/>
+      <w:r>
+        <w:rPr>
+          <w:lang w:val="en-US"/>
+        </w:rPr>
+        <w:t>FastAPI</w:t>
+      </w:r>
+      <w:proofErr w:type="spellEnd"/>
+    </w:p>
+    <w:p>
+      <w:pPr>
+        <w:spacing w:after="0" w:line="240" w:lineRule="auto"/>
+        <w:jc w:val="both"/>
+        <w:rPr>
+          <w:lang w:val="en-US"/>
+        </w:rPr>
+      </w:pPr>
+    </w:p>
+    <w:p>
+      <w:pPr>
+        <w:spacing w:after="0" w:line="240" w:lineRule="auto"/>
+        <w:jc w:val="both"/>
+        <w:rPr>
+          <w:lang w:val="en-US"/>
+        </w:rPr>
+      </w:pPr>
+      <w:r>
+        <w:rPr>
+          <w:lang w:val="en-US"/>
+        </w:rPr>
+        <w:t xml:space="preserve">app = </w:t>
+      </w:r>
+      <w:proofErr w:type="spellStart"/>
+      <w:proofErr w:type="gramStart"/>
+      <w:r>
+        <w:rPr>
+          <w:lang w:val="en-US"/>
+        </w:rPr>
+        <w:t>FastAPI</w:t>
+      </w:r>
+      <w:proofErr w:type="spellEnd"/>
+      <w:r>
+        <w:rPr>
+          <w:lang w:val="en-US"/>
+        </w:rPr>
+        <w:t>(</w:t>
+      </w:r>
+      <w:proofErr w:type="gramEnd"/>
+      <w:r>
+        <w:rPr>
+          <w:lang w:val="en-US"/>
+        </w:rPr>
+        <w:t>)</w:t>
+      </w:r>
+    </w:p>
+    <w:p>
+      <w:pPr>
+        <w:spacing w:after="0" w:line="240" w:lineRule="auto"/>
+        <w:jc w:val="both"/>
+        <w:rPr>
+          <w:lang w:val="en-US"/>
+        </w:rPr>
+      </w:pPr>
+    </w:p>
+    <w:p>
+      <w:pPr>
+        <w:spacing w:after="0" w:line="240" w:lineRule="auto"/>
+        <w:jc w:val="both"/>
+        <w:rPr>
+          <w:lang w:val="en-US"/>
+        </w:rPr>
+      </w:pPr>
+    </w:p>
+    <w:p>
+      <w:pPr>
+        <w:spacing w:after="0" w:line="240" w:lineRule="auto"/>
+        <w:jc w:val="both"/>
+        <w:rPr>
+          <w:lang w:val="en-US"/>
+        </w:rPr>
+      </w:pPr>
+      <w:r>
+        <w:rPr>
+          <w:lang w:val="en-US"/>
+        </w:rPr>
+        <w:t>@</w:t>
+      </w:r>
+      <w:proofErr w:type="gramStart"/>
+      <w:r>
+        <w:rPr>
+          <w:lang w:val="en-US"/>
+        </w:rPr>
+        <w:t>app.get(</w:t>
+      </w:r>
+      <w:proofErr w:type="gramEnd"/>
+      <w:r>
+        <w:rPr>
+          <w:lang w:val="en-US"/>
+        </w:rPr>
+        <w:t>"/")</w:t>
+      </w:r>
+    </w:p>
+    <w:p>
+      <w:pPr>
+        <w:spacing w:after="0" w:line="240" w:lineRule="auto"/>
+        <w:jc w:val="both"/>
+        <w:rPr>
+          <w:lang w:val="en-US"/>
+        </w:rPr>
+      </w:pPr>
+      <w:r>
+        <w:rPr>
+          <w:lang w:val="en-US"/>
+        </w:rPr>
+        <w:t xml:space="preserve">def </w:t>
+      </w:r>
+      <w:proofErr w:type="spellStart"/>
+      <w:r>
+        <w:rPr>
+          <w:lang w:val="en-US"/>
+        </w:rPr>
+        <w:t>read_</w:t>
+      </w:r>
+      <w:proofErr w:type="gramStart"/>
+      <w:r>
+        <w:rPr>
+          <w:lang w:val="en-US"/>
+        </w:rPr>
+        <w:t>root</w:t>
+      </w:r>
+      <w:proofErr w:type="spellEnd"/>
+      <w:r>
+        <w:rPr>
+          <w:lang w:val="en-US"/>
+        </w:rPr>
+        <w:t>(</w:t>
+      </w:r>
+      <w:proofErr w:type="gramEnd"/>
+      <w:r>
+        <w:rPr>
+          <w:lang w:val="en-US"/>
+        </w:rPr>
+        <w:t>):</w:t>
+      </w:r>
+    </w:p>
+    <w:p>
+      <w:pPr>
+        <w:spacing w:after="0" w:line="240" w:lineRule="auto"/>
+        <w:jc w:val="both"/>
+        <w:rPr>
+          <w:lang w:val="en-US"/>
+        </w:rPr>
+      </w:pPr>
+      <w:r>
+        <w:rPr>
+          <w:lang w:val="en-US"/>
+        </w:rPr>
+        <w:t xml:space="preserve">    return {"Hello": "World"}</w:t>
+      </w:r>
+    </w:p>
+    <w:p>
+      <w:pPr>
+        <w:spacing w:after="0" w:line="240" w:lineRule="auto"/>
+        <w:jc w:val="both"/>
+        <w:rPr>
+          <w:lang w:val="en-US"/>
+        </w:rPr>
+      </w:pPr>
+    </w:p>
+    <w:p>
+      <w:pPr>
+        <w:spacing w:after="0" w:line="240" w:lineRule="auto"/>
+        <w:jc w:val="both"/>
+        <w:rPr>
+          <w:lang w:val="en-US"/>
+        </w:rPr>
+      </w:pPr>
+    </w:p>
+    <w:p>
+      <w:pPr>
+        <w:spacing w:after="0" w:line="240" w:lineRule="auto"/>
+        <w:jc w:val="both"/>
+        <w:rPr>
+          <w:lang w:val="en-US"/>
+        </w:rPr>
+      </w:pPr>
+      <w:r>
+        <w:rPr>
+          <w:lang w:val="en-US"/>
+        </w:rPr>
+        <w:t>@app.get("/items/{item_id}")</w:t>
+      </w:r>
+    </w:p>
+    <w:p>
+      <w:pPr>
+        <w:spacing w:after="0" w:line="240" w:lineRule="auto"/>
+        <w:jc w:val="both"/>
+        <w:rPr>
+          <w:lang w:val="en-US"/>
+        </w:rPr>
+      </w:pPr>
+      <w:r>
+        <w:rPr>
+          <w:lang w:val="en-US"/>
+        </w:rPr>
+        <w:t xml:space="preserve">def </w:t>
+      </w:r>
+      <w:proofErr w:type="spellStart"/>
+      <w:r>
+        <w:rPr>
+          <w:lang w:val="en-US"/>
+        </w:rPr>
+        <w:t>read_</w:t>
+      </w:r>
+      <w:proofErr w:type="gramStart"/>
+      <w:r>
+        <w:rPr>
+          <w:lang w:val="en-US"/>
+        </w:rPr>
+        <w:t>item</w:t>
+      </w:r>
+      <w:proofErr w:type="spellEnd"/>
+      <w:r>
+        <w:rPr>
+          <w:lang w:val="en-US"/>
+        </w:rPr>
+        <w:t>(</w:t>
+      </w:r>
+      <w:proofErr w:type="spellStart"/>
+      <w:proofErr w:type="gramEnd"/>
+      <w:r>
+        <w:rPr>
+          <w:lang w:val="en-US"/>
+        </w:rPr>
+        <w:t>item_id</w:t>
+      </w:r>
+      <w:proofErr w:type="spellEnd"/>
+      <w:r>
+        <w:rPr>
+          <w:lang w:val="en-US"/>
+        </w:rPr>
+        <w:t>: int, q: Union[str, None] = None):</w:t>
+      </w:r>
+    </w:p>
+    <w:p>
+      <w:pPr>
+        <w:spacing w:after="0" w:line="240" w:lineRule="auto"/>
+        <w:jc w:val="both"/>
+        <w:rPr>
+          <w:lang w:val="en-US"/>
+        </w:rPr>
+      </w:pPr>
+      <w:r>
+        <w:rPr>
+          <w:lang w:val="en-US"/>
+        </w:rPr>
+        <w:t xml:space="preserve">    return {"</w:t>
+      </w:r>
+      <w:proofErr w:type="spellStart"/>
+      <w:r>
+        <w:rPr>
+          <w:lang w:val="en-US"/>
+        </w:rPr>
+        <w:t>item_id</w:t>
+      </w:r>
+      <w:proofErr w:type="spellEnd"/>
+      <w:r>
+        <w:rPr>
+          <w:lang w:val="en-US"/>
+        </w:rPr>
+        <w:t xml:space="preserve">": </w:t>
+      </w:r>
+      <w:proofErr w:type="spellStart"/>
+      <w:r>
+        <w:rPr>
+          <w:lang w:val="en-US"/>
+        </w:rPr>
+        <w:t>item_id</w:t>
+      </w:r>
+      <w:proofErr w:type="spellEnd"/>
+      <w:r>
+        <w:rPr>
+          <w:lang w:val="en-US"/>
+        </w:rPr>
+        <w:t>, "q": q}</w:t>
+      </w:r>
+    </w:p>
+    <w:p>
+      <w:pPr>
+        <w:spacing w:after="0" w:line="240" w:lineRule="auto"/>
+        <w:jc w:val="both"/>
+        <w:rPr>
+          <w:lang w:val="en-US"/>
+        </w:rPr>
+      </w:pPr>
+    </w:p>
+    <w:p>
+      <w:pPr>
+        <w:spacing w:after="0" w:line="240" w:lineRule="auto"/>
+        <w:jc w:val="both"/>
+        <w:rPr>
+          <w:b/>
+          <w:bCs/>
+        </w:rPr>
+      </w:pPr>
+      <w:r>
+        <w:rPr>
+          <w:b/>
+          <w:bCs/>
+        </w:rPr>
+        <w:t>C</w:t>
+      </w:r>
+      <w:r>
+        <w:rPr>
+          <w:b/>
+          <w:bCs/>
+        </w:rPr>
+        <w:t xml:space="preserve">on el siguiente comando puedes devolver una </w:t>
+      </w:r>
+      <w:r>
+        <w:rPr>
+          <w:b/>
+          <w:bCs/>
+        </w:rPr>
+        <w:t>página</w:t>
+      </w:r>
+      <w:r>
+        <w:rPr>
+          <w:b/>
+          <w:bCs/>
+        </w:rPr>
+        <w:t xml:space="preserve"> web</w:t>
+      </w:r>
+    </w:p>
+    <w:p>
+      <w:pPr>
+        <w:spacing w:after="0" w:line="240" w:lineRule="auto"/>
+        <w:jc w:val="both"/>
+        <w:rPr>
+          <w:lang w:val="en-US"/>
+        </w:rPr>
+      </w:pPr>
+      <w:r>
+        <w:rPr>
+          <w:lang w:val="en-US"/>
+        </w:rPr>
+        <w:t>@</w:t>
+      </w:r>
+      <w:proofErr w:type="gramStart"/>
+      <w:r>
+        <w:rPr>
+          <w:lang w:val="en-US"/>
+        </w:rPr>
+        <w:t>app.get(</w:t>
+      </w:r>
+      <w:proofErr w:type="gramEnd"/>
+      <w:r>
+        <w:rPr>
+          <w:lang w:val="en-US"/>
+        </w:rPr>
+        <w:t xml:space="preserve">"/contact", </w:t>
+      </w:r>
+      <w:proofErr w:type="spellStart"/>
+      <w:r>
+        <w:rPr>
+          <w:lang w:val="en-US"/>
+        </w:rPr>
+        <w:t>response_class</w:t>
+      </w:r>
+      <w:proofErr w:type="spellEnd"/>
+      <w:r>
+        <w:rPr>
+          <w:lang w:val="en-US"/>
+        </w:rPr>
+        <w:t>=</w:t>
+      </w:r>
+      <w:proofErr w:type="spellStart"/>
+      <w:r>
+        <w:rPr>
+          <w:lang w:val="en-US"/>
+        </w:rPr>
+        <w:t>HTMLResponse</w:t>
+      </w:r>
+      <w:proofErr w:type="spellEnd"/>
+      <w:r>
+        <w:rPr>
+          <w:lang w:val="en-US"/>
+        </w:rPr>
+        <w:t>)</w:t>
+      </w:r>
+    </w:p>
+    <w:p>
+      <w:pPr>
+        <w:spacing w:after="0" w:line="240" w:lineRule="auto"/>
+        <w:jc w:val="both"/>
+        <w:rPr>
+          <w:lang w:val="en-US"/>
+        </w:rPr>
+      </w:pPr>
+      <w:r>
+        <w:rPr>
+          <w:lang w:val="en-US"/>
+        </w:rPr>
+        <w:t xml:space="preserve">def </w:t>
+      </w:r>
+      <w:proofErr w:type="spellStart"/>
+      <w:r>
+        <w:rPr>
+          <w:lang w:val="en-US"/>
+        </w:rPr>
+        <w:t>get_</w:t>
+      </w:r>
+      <w:proofErr w:type="gramStart"/>
+      <w:r>
+        <w:rPr>
+          <w:lang w:val="en-US"/>
+        </w:rPr>
+        <w:t>list</w:t>
+      </w:r>
+      <w:proofErr w:type="spellEnd"/>
+      <w:r>
+        <w:rPr>
+          <w:lang w:val="en-US"/>
+        </w:rPr>
+        <w:t>(</w:t>
+      </w:r>
+      <w:proofErr w:type="gramEnd"/>
+      <w:r>
+        <w:rPr>
+          <w:lang w:val="en-US"/>
+        </w:rPr>
+        <w:t>):</w:t>
+      </w:r>
+    </w:p>
+    <w:p>
+      <w:pPr>
+        <w:spacing w:after="0" w:line="240" w:lineRule="auto"/>
+        <w:jc w:val="both"/>
+        <w:rPr>
+          <w:lang w:val="en-US"/>
+        </w:rPr>
+      </w:pPr>
+      <w:r>
+        <w:rPr>
+          <w:lang w:val="en-US"/>
+        </w:rPr>
+        <w:t xml:space="preserve">    return """</w:t>
+      </w:r>
+    </w:p>
+    <w:p>
+      <w:pPr>
+        <w:spacing w:after="0" w:line="240" w:lineRule="auto"/>
+        <w:jc w:val="both"/>
+      </w:pPr>
+      <w:r>
+        <w:rPr>
+          <w:lang w:val="en-US"/>
+        </w:rPr>
+        <w:t xml:space="preserve">    &lt;h1&gt;¡Hola! </w:t>
+      </w:r>
+      <w:r>
+        <w:t xml:space="preserve">Soy una </w:t>
+      </w:r>
+      <w:proofErr w:type="spellStart"/>
+      <w:r>
+        <w:t>pagina</w:t>
+      </w:r>
+      <w:proofErr w:type="spellEnd"/>
+      <w:r>
+        <w:t>&lt;/h1&gt;</w:t>
+      </w:r>
+    </w:p>
+    <w:p>
+      <w:pPr>
+        <w:spacing w:after="0" w:line="240" w:lineRule="auto"/>
+        <w:jc w:val="both"/>
+      </w:pPr>
+      <w:r>
+        <w:t xml:space="preserve">    &lt;p&gt;Soy un </w:t>
+      </w:r>
+      <w:proofErr w:type="spellStart"/>
+      <w:r>
+        <w:t>parrafo</w:t>
+      </w:r>
+      <w:proofErr w:type="spellEnd"/>
+      <w:r>
+        <w:t>&lt;/p&gt;</w:t>
+      </w:r>
+    </w:p>
+    <w:p>
+      <w:pPr>
+        <w:spacing w:after="0" w:line="240" w:lineRule="auto"/>
+        <w:jc w:val="both"/>
+        <w:rPr>
+          <w:lang w:val="en-US"/>
+        </w:rPr>
+      </w:pPr>
+      <w:r>
+        <w:t xml:space="preserve">    </w:t>
+      </w:r>
+      <w:r>
+        <w:rPr>
+          <w:lang w:val="en-US"/>
+        </w:rPr>
+        <w:t>"""</w:t>
+      </w:r>
+    </w:p>
+    <w:p>
+      <w:pPr>
+        <w:spacing w:after="0" w:line="240" w:lineRule="auto"/>
+        <w:jc w:val="both"/>
+        <w:rPr>
+          <w:lang w:val="en-US"/>
+        </w:rPr>
+      </w:pPr>
+    </w:p>
+    <w:p>
+      <w:pPr>
+        <w:spacing w:after="0" w:line="240" w:lineRule="auto"/>
+        <w:jc w:val="both"/>
+        <w:rPr>
+          <w:b/>
+          <w:bCs/>
+        </w:rPr>
+      </w:pPr>
+      <w:r>
+        <w:rPr>
+          <w:b/>
+          <w:bCs/>
+        </w:rPr>
+        <w:t>correr el programa en la Html://</w:t>
+      </w:r>
+    </w:p>
+    <w:p>
+      <w:pPr>
+        <w:spacing w:after="0" w:line="240" w:lineRule="auto"/>
+        <w:jc w:val="both"/>
+      </w:pPr>
+      <w:proofErr w:type="spellStart"/>
+      <w:r>
+        <w:t>uvicorn</w:t>
+      </w:r>
+      <w:proofErr w:type="spellEnd"/>
+      <w:r>
+        <w:t xml:space="preserve"> </w:t>
+      </w:r>
+      <w:proofErr w:type="spellStart"/>
+      <w:r>
+        <w:t>main:app</w:t>
+      </w:r>
+      <w:proofErr w:type="spellEnd"/>
+      <w:r>
+        <w:t xml:space="preserve"> </w:t>
+      </w:r>
+      <w:r>
+        <w:t>–</w:t>
+      </w:r>
+      <w:proofErr w:type="spellStart"/>
+      <w:r>
+        <w:t>reload</w:t>
+      </w:r>
+      <w:proofErr w:type="spellEnd"/>
+    </w:p>
+    <w:p>
+      <w:pPr>
+        <w:spacing w:after="0" w:line="240" w:lineRule="auto"/>
+        <w:jc w:val="both"/>
+      </w:pPr>
+    </w:p>
+    <w:p>
+      <w:pPr>
+        <w:spacing w:after="0" w:line="240" w:lineRule="auto"/>
+        <w:jc w:val="center"/>
+        <w:rPr>
+          <w:b/>
+          <w:bCs/>
+        </w:rPr>
+      </w:pPr>
+      <w:r>
+        <w:rPr>
+          <w:b/>
+          <w:bCs/>
+        </w:rPr>
+        <w:t>DOCKER</w:t>
+      </w:r>
+    </w:p>
+    <w:p>
+      <w:pPr>
+        <w:spacing w:after="0" w:line="240" w:lineRule="auto"/>
+        <w:jc w:val="center"/>
+      </w:pPr>
+    </w:p>
+    <w:p>
+      <w:pPr>
+        <w:spacing w:after="0" w:line="240" w:lineRule="auto"/>
+        <w:jc w:val="both"/>
+      </w:pPr>
+      <w:r>
+        <w:t xml:space="preserve">Es una herramienta que nos sirve para aislar entornos de </w:t>
+      </w:r>
+      <w:r>
+        <w:t>ejecución</w:t>
+      </w:r>
+      <w:r>
+        <w:t xml:space="preserve">, eso lo hace con contenedores que tiene </w:t>
+      </w:r>
+      <w:r>
+        <w:t>Docker</w:t>
+      </w:r>
+      <w:r>
+        <w:t xml:space="preserve"> por </w:t>
+      </w:r>
+      <w:r>
+        <w:t>detrás</w:t>
       </w:r>
       <w:r>
         <w:t>.</w:t>
@@ -982,271 +2041,1830 @@
     <w:p>
       <w:pPr>
         <w:spacing w:after="0" w:line="240" w:lineRule="auto"/>
-      </w:pPr>
-    </w:p>
-    <w:p>
-      <w:pPr>
-        <w:spacing w:after="0" w:line="240" w:lineRule="auto"/>
-        <w:rPr>
-          <w:b/>
-          <w:bCs/>
-        </w:rPr>
-      </w:pPr>
-      <w:r>
-        <w:rPr>
-          <w:b/>
-          <w:bCs/>
-        </w:rPr>
-        <w:t xml:space="preserve">Activar </w:t>
-      </w:r>
-      <w:r>
-        <w:rPr>
-          <w:b/>
-          <w:bCs/>
-        </w:rPr>
-        <w:t>ambiente</w:t>
-      </w:r>
-      <w:r>
-        <w:rPr>
-          <w:b/>
-          <w:bCs/>
-        </w:rPr>
-        <w:t xml:space="preserve"> del proyecto</w:t>
-      </w:r>
-    </w:p>
-    <w:p>
-      <w:pPr>
-        <w:spacing w:after="0" w:line="240" w:lineRule="auto"/>
-        <w:rPr>
-          <w:lang w:val="en-US"/>
-        </w:rPr>
-      </w:pPr>
-      <w:r>
-        <w:rPr>
-          <w:lang w:val="en-US"/>
-        </w:rPr>
-        <w:t>source env/bin/</w:t>
-      </w:r>
-      <w:r>
-        <w:rPr>
-          <w:lang w:val="en-US"/>
-        </w:rPr>
-        <w:t>act</w:t>
-      </w:r>
-      <w:r>
-        <w:rPr>
-          <w:lang w:val="en-US"/>
-        </w:rPr>
-        <w:t>i</w:t>
-      </w:r>
-      <w:r>
-        <w:rPr>
-          <w:lang w:val="en-US"/>
-        </w:rPr>
-        <w:t>vate</w:t>
-      </w:r>
-    </w:p>
-    <w:p>
-      <w:pPr>
-        <w:spacing w:after="0" w:line="240" w:lineRule="auto"/>
-        <w:rPr>
-          <w:lang w:val="en-US"/>
-        </w:rPr>
-      </w:pPr>
-      <w:r>
-        <w:rPr>
-          <w:lang w:val="en-US"/>
-        </w:rPr>
-        <w:t>source env/</w:t>
-      </w:r>
-      <w:r>
-        <w:rPr>
-          <w:lang w:val="en-US"/>
-        </w:rPr>
-        <w:t>Scripts</w:t>
-      </w:r>
-      <w:r>
-        <w:rPr>
-          <w:lang w:val="en-US"/>
-        </w:rPr>
-        <w:t>/activate</w:t>
-      </w:r>
-    </w:p>
-    <w:p>
-      <w:pPr>
-        <w:spacing w:after="0" w:line="240" w:lineRule="auto"/>
-        <w:rPr>
-          <w:lang w:val="en-US"/>
-        </w:rPr>
-      </w:pPr>
-    </w:p>
-    <w:p>
-      <w:pPr>
-        <w:spacing w:after="0" w:line="240" w:lineRule="auto"/>
-        <w:rPr>
-          <w:b/>
-          <w:bCs/>
-        </w:rPr>
-      </w:pPr>
-      <w:r>
-        <w:rPr>
-          <w:b/>
-          <w:bCs/>
-        </w:rPr>
-        <w:t>Verificar</w:t>
-      </w:r>
-    </w:p>
-    <w:p>
-      <w:pPr>
-        <w:spacing w:after="0" w:line="240" w:lineRule="auto"/>
-      </w:pPr>
-      <w:r>
-        <w:t>which python3</w:t>
-      </w:r>
-    </w:p>
-    <w:p>
-      <w:pPr>
-        <w:spacing w:after="0" w:line="240" w:lineRule="auto"/>
-      </w:pPr>
-    </w:p>
-    <w:p>
-      <w:pPr>
-        <w:spacing w:after="0" w:line="240" w:lineRule="auto"/>
-        <w:rPr>
-          <w:b/>
-          <w:bCs/>
-        </w:rPr>
-      </w:pPr>
-      <w:r>
-        <w:rPr>
-          <w:b/>
-          <w:bCs/>
-        </w:rPr>
-        <w:t>Ver que hay dentro del archivo en el cual se evidencia que no hay pandas</w:t>
-      </w:r>
-    </w:p>
-    <w:p>
-      <w:pPr>
-        <w:spacing w:after="0" w:line="240" w:lineRule="auto"/>
-      </w:pPr>
-      <w:r>
-        <w:t>cat reqruirements.txt</w:t>
-      </w:r>
-    </w:p>
-    <w:p>
-      <w:pPr>
-        <w:spacing w:after="0" w:line="240" w:lineRule="auto"/>
-      </w:pPr>
-    </w:p>
-    <w:p>
-      <w:pPr>
-        <w:spacing w:after="0" w:line="240" w:lineRule="auto"/>
-        <w:rPr>
-          <w:b/>
-          <w:bCs/>
-        </w:rPr>
-      </w:pPr>
-      <w:r>
-        <w:rPr>
-          <w:b/>
-          <w:bCs/>
-        </w:rPr>
-        <w:t xml:space="preserve">Agregar nueva </w:t>
-      </w:r>
-      <w:r>
-        <w:rPr>
-          <w:b/>
-          <w:bCs/>
-        </w:rPr>
-        <w:t>librería</w:t>
-      </w:r>
-    </w:p>
-    <w:p>
-      <w:pPr>
-        <w:spacing w:after="0" w:line="240" w:lineRule="auto"/>
-      </w:pPr>
-      <w:r>
-        <w:t>pip3 install pandas</w:t>
-      </w:r>
-    </w:p>
-    <w:p>
-      <w:pPr>
-        <w:spacing w:after="0" w:line="240" w:lineRule="auto"/>
-      </w:pPr>
-    </w:p>
-    <w:p>
-      <w:pPr>
-        <w:spacing w:after="0" w:line="240" w:lineRule="auto"/>
-        <w:rPr>
-          <w:b/>
-          <w:bCs/>
-        </w:rPr>
-      </w:pPr>
-      <w:r>
-        <w:rPr>
-          <w:b/>
-          <w:bCs/>
-        </w:rPr>
-        <w:t xml:space="preserve">Verificar </w:t>
-      </w:r>
-      <w:r>
-        <w:rPr>
-          <w:b/>
-          <w:bCs/>
-        </w:rPr>
-        <w:t>librerías</w:t>
-      </w:r>
-      <w:r>
-        <w:rPr>
-          <w:b/>
-          <w:bCs/>
-        </w:rPr>
-        <w:t xml:space="preserve"> instaladas</w:t>
-      </w:r>
-    </w:p>
-    <w:p>
-      <w:pPr>
-        <w:spacing w:after="0" w:line="240" w:lineRule="auto"/>
-      </w:pPr>
-      <w:r>
-        <w:t>pip3 freeze</w:t>
-      </w:r>
-    </w:p>
-    <w:p>
-      <w:pPr>
-        <w:spacing w:after="0" w:line="240" w:lineRule="auto"/>
-      </w:pPr>
-    </w:p>
-    <w:p>
-      <w:pPr>
-        <w:spacing w:after="0" w:line="240" w:lineRule="auto"/>
-        <w:rPr>
-          <w:b/>
-          <w:bCs/>
-        </w:rPr>
-      </w:pPr>
-      <w:r>
-        <w:rPr>
-          <w:b/>
-          <w:bCs/>
-        </w:rPr>
-        <w:t xml:space="preserve">Actualizar el documento que contiene las </w:t>
-      </w:r>
-      <w:r>
-        <w:rPr>
-          <w:b/>
-          <w:bCs/>
-        </w:rPr>
-        <w:t>librerías</w:t>
-      </w:r>
-    </w:p>
-    <w:p>
-      <w:pPr>
-        <w:spacing w:after="0" w:line="240" w:lineRule="auto"/>
-      </w:pPr>
-      <w:r>
-        <w:t>pip3 freeze &gt; requirements.txt</w:t>
-      </w:r>
+        <w:jc w:val="both"/>
+      </w:pPr>
+    </w:p>
+    <w:p>
+      <w:pPr>
+        <w:spacing w:after="0" w:line="240" w:lineRule="auto"/>
+        <w:jc w:val="center"/>
+        <w:rPr>
+          <w:b/>
+          <w:bCs/>
+        </w:rPr>
+      </w:pPr>
+      <w:r>
+        <w:rPr>
+          <w:b/>
+          <w:bCs/>
+        </w:rPr>
+        <w:t>Instalación de Docker</w:t>
+      </w:r>
+    </w:p>
+    <w:p>
+      <w:pPr>
+        <w:spacing w:after="0" w:line="240" w:lineRule="auto"/>
+        <w:jc w:val="both"/>
+      </w:pPr>
+    </w:p>
+    <w:p>
+      <w:pPr>
+        <w:spacing w:after="0" w:line="240" w:lineRule="auto"/>
+        <w:jc w:val="both"/>
+      </w:pPr>
+      <w:r>
+        <w:t>Según el sistema operativo que utilices puede variar la instalación, así que a continuación te daré las indicaciones base para la instalación según tu sistema operativo:</w:t>
+      </w:r>
+    </w:p>
+    <w:p>
+      <w:pPr>
+        <w:spacing w:after="0" w:line="240" w:lineRule="auto"/>
+        <w:jc w:val="both"/>
+      </w:pPr>
+    </w:p>
+    <w:p>
+      <w:pPr>
+        <w:spacing w:after="0" w:line="240" w:lineRule="auto"/>
+        <w:jc w:val="both"/>
+      </w:pPr>
+    </w:p>
+    <w:p>
+      <w:pPr>
+        <w:spacing w:after="0" w:line="240" w:lineRule="auto"/>
+        <w:jc w:val="both"/>
+      </w:pPr>
+    </w:p>
+    <w:p>
+      <w:pPr>
+        <w:spacing w:after="0" w:line="240" w:lineRule="auto"/>
+        <w:jc w:val="both"/>
+      </w:pPr>
+    </w:p>
+    <w:p>
+      <w:pPr>
+        <w:spacing w:after="0" w:line="240" w:lineRule="auto"/>
+        <w:jc w:val="both"/>
+        <w:rPr>
+          <w:rFonts w:ascii="Segoe UI Emoji" w:hAnsi="Segoe UI Emoji" w:cs="Segoe UI Emoji"/>
+          <w:b/>
+          <w:bCs/>
+        </w:rPr>
+      </w:pPr>
+      <w:r>
+        <w:rPr>
+          <w:b/>
+          <w:bCs/>
+        </w:rPr>
+        <w:lastRenderedPageBreak/>
+        <w:t xml:space="preserve">Instalación en Windows con WSL (Recomendada) </w:t>
+      </w:r>
+      <w:r>
+        <w:rPr>
+          <w:rFonts w:ascii="Segoe UI Emoji" w:hAnsi="Segoe UI Emoji" w:cs="Segoe UI Emoji"/>
+          <w:b/>
+          <w:bCs/>
+        </w:rPr>
+        <w:t>🐧</w:t>
+      </w:r>
+    </w:p>
+    <w:p>
+      <w:pPr>
+        <w:spacing w:after="0" w:line="240" w:lineRule="auto"/>
+        <w:jc w:val="both"/>
+        <w:rPr>
+          <w:b/>
+          <w:bCs/>
+        </w:rPr>
+      </w:pPr>
+    </w:p>
+    <w:p>
+      <w:pPr>
+        <w:spacing w:after="0" w:line="240" w:lineRule="auto"/>
+        <w:jc w:val="both"/>
+      </w:pPr>
+      <w:r>
+        <w:t xml:space="preserve">Debes descargar el instalador desde la página de </w:t>
+      </w:r>
+      <w:hyperlink r:id="rId5" w:tgtFrame="_blank" w:history="1">
+        <w:r>
+          <w:rPr>
+            <w:rStyle w:val="Hipervnculo"/>
+          </w:rPr>
+          <w:t>Docker Windows.</w:t>
+        </w:r>
+      </w:hyperlink>
+    </w:p>
+    <w:p>
+      <w:pPr>
+        <w:spacing w:after="0" w:line="240" w:lineRule="auto"/>
+        <w:jc w:val="both"/>
+      </w:pPr>
+    </w:p>
+    <w:p>
+      <w:pPr>
+        <w:spacing w:after="0" w:line="240" w:lineRule="auto"/>
+        <w:jc w:val="both"/>
+      </w:pPr>
+      <w:r>
+        <w:t xml:space="preserve">Cuando ya tienes instalado Docker Desktop dentro de tus programas debes abrirlo y debes asegurarte que la opción “Use </w:t>
+      </w:r>
+      <w:proofErr w:type="spellStart"/>
+      <w:r>
+        <w:t>the</w:t>
+      </w:r>
+      <w:proofErr w:type="spellEnd"/>
+      <w:r>
+        <w:t xml:space="preserve"> WSL 2 </w:t>
+      </w:r>
+      <w:proofErr w:type="spellStart"/>
+      <w:r>
+        <w:t>based</w:t>
+      </w:r>
+      <w:proofErr w:type="spellEnd"/>
+      <w:r>
+        <w:t xml:space="preserve"> </w:t>
+      </w:r>
+      <w:proofErr w:type="spellStart"/>
+      <w:r>
+        <w:t>engine</w:t>
+      </w:r>
+      <w:proofErr w:type="spellEnd"/>
+      <w:r>
+        <w:t>” está habilitada:</w:t>
+      </w:r>
+    </w:p>
+    <w:p>
+      <w:pPr>
+        <w:spacing w:after="0" w:line="240" w:lineRule="auto"/>
+        <w:jc w:val="both"/>
+      </w:pPr>
+    </w:p>
+    <w:p>
+      <w:pPr>
+        <w:spacing w:after="0" w:line="240" w:lineRule="auto"/>
+        <w:jc w:val="both"/>
+      </w:pPr>
+      <w:r>
+        <w:rPr>
+          <w:noProof/>
+        </w:rPr>
+        <w:drawing>
+          <wp:inline distT="0" distB="0" distL="0" distR="0" wp14:anchorId="1B3EA20C" wp14:editId="24098122">
+            <wp:extent cx="5612130" cy="2665095"/>
+            <wp:effectExtent l="0" t="0" r="7620" b="1905"/>
+            <wp:docPr id="1806215311" name="Imagen 5" descr="WSL"/>
+            <wp:cNvGraphicFramePr>
+              <a:graphicFrameLocks xmlns:a="http://schemas.openxmlformats.org/drawingml/2006/main" noChangeAspect="1"/>
+            </wp:cNvGraphicFramePr>
+            <a:graphic xmlns:a="http://schemas.openxmlformats.org/drawingml/2006/main">
+              <a:graphicData uri="http://schemas.openxmlformats.org/drawingml/2006/picture">
+                <pic:pic xmlns:pic="http://schemas.openxmlformats.org/drawingml/2006/picture">
+                  <pic:nvPicPr>
+                    <pic:cNvPr id="0" name="Picture 21" descr="WSL"/>
+                    <pic:cNvPicPr>
+                      <a:picLocks noChangeAspect="1" noChangeArrowheads="1"/>
+                    </pic:cNvPicPr>
+                  </pic:nvPicPr>
+                  <pic:blipFill>
+                    <a:blip r:embed="rId6">
+                      <a:extLst>
+                        <a:ext uri="{28A0092B-C50C-407E-A947-70E740481C1C}">
+                          <a14:useLocalDpi xmlns:a14="http://schemas.microsoft.com/office/drawing/2010/main" val="0"/>
+                        </a:ext>
+                      </a:extLst>
+                    </a:blip>
+                    <a:srcRect/>
+                    <a:stretch>
+                      <a:fillRect/>
+                    </a:stretch>
+                  </pic:blipFill>
+                  <pic:spPr bwMode="auto">
+                    <a:xfrm>
+                      <a:off x="0" y="0"/>
+                      <a:ext cx="5612130" cy="2665095"/>
+                    </a:xfrm>
+                    <a:prstGeom prst="rect">
+                      <a:avLst/>
+                    </a:prstGeom>
+                    <a:noFill/>
+                    <a:ln>
+                      <a:noFill/>
+                    </a:ln>
+                  </pic:spPr>
+                </pic:pic>
+              </a:graphicData>
+            </a:graphic>
+          </wp:inline>
+        </w:drawing>
+      </w:r>
+    </w:p>
+    <w:p>
+      <w:pPr>
+        <w:spacing w:after="0" w:line="240" w:lineRule="auto"/>
+        <w:jc w:val="both"/>
+      </w:pPr>
+    </w:p>
+    <w:p>
+      <w:pPr>
+        <w:spacing w:after="0" w:line="240" w:lineRule="auto"/>
+        <w:jc w:val="both"/>
+      </w:pPr>
+      <w:r>
+        <w:t>Luego en la sección “</w:t>
+      </w:r>
+      <w:proofErr w:type="spellStart"/>
+      <w:r>
+        <w:t>Resources</w:t>
+      </w:r>
+      <w:proofErr w:type="spellEnd"/>
+      <w:r>
+        <w:t xml:space="preserve"> &gt; WSL </w:t>
+      </w:r>
+      <w:proofErr w:type="spellStart"/>
+      <w:r>
+        <w:t>Integration</w:t>
+      </w:r>
+      <w:proofErr w:type="spellEnd"/>
+      <w:r>
+        <w:t xml:space="preserve">”, </w:t>
+      </w:r>
+      <w:proofErr w:type="spellStart"/>
+      <w:r>
+        <w:t>asegurarate</w:t>
+      </w:r>
+      <w:proofErr w:type="spellEnd"/>
+      <w:r>
+        <w:t xml:space="preserve"> que la </w:t>
+      </w:r>
+      <w:proofErr w:type="spellStart"/>
+      <w:r>
+        <w:t>opcion</w:t>
+      </w:r>
+      <w:proofErr w:type="spellEnd"/>
+      <w:r>
+        <w:t xml:space="preserve"> “</w:t>
+      </w:r>
+      <w:proofErr w:type="spellStart"/>
+      <w:r>
+        <w:t>Enable</w:t>
+      </w:r>
+      <w:proofErr w:type="spellEnd"/>
+      <w:r>
+        <w:t xml:space="preserve"> </w:t>
+      </w:r>
+      <w:proofErr w:type="spellStart"/>
+      <w:r>
+        <w:t>integration</w:t>
+      </w:r>
+      <w:proofErr w:type="spellEnd"/>
+      <w:r>
+        <w:t xml:space="preserve"> </w:t>
+      </w:r>
+      <w:proofErr w:type="spellStart"/>
+      <w:r>
+        <w:t>with</w:t>
+      </w:r>
+      <w:proofErr w:type="spellEnd"/>
+      <w:r>
+        <w:t xml:space="preserve"> </w:t>
+      </w:r>
+      <w:proofErr w:type="spellStart"/>
+      <w:r>
+        <w:t>my</w:t>
+      </w:r>
+      <w:proofErr w:type="spellEnd"/>
+      <w:r>
+        <w:t xml:space="preserve"> default WSL distro”, </w:t>
+      </w:r>
+      <w:r>
+        <w:t>está habilitada</w:t>
+      </w:r>
+      <w:r>
+        <w:t>:</w:t>
+      </w:r>
+    </w:p>
+    <w:p>
+      <w:pPr>
+        <w:spacing w:after="0" w:line="240" w:lineRule="auto"/>
+        <w:jc w:val="both"/>
+      </w:pPr>
+    </w:p>
+    <w:p>
+      <w:pPr>
+        <w:spacing w:after="0" w:line="240" w:lineRule="auto"/>
+        <w:jc w:val="both"/>
+      </w:pPr>
+      <w:r>
+        <w:rPr>
+          <w:noProof/>
+        </w:rPr>
+        <w:drawing>
+          <wp:inline distT="0" distB="0" distL="0" distR="0" wp14:anchorId="1F61801F" wp14:editId="0DAB0295">
+            <wp:extent cx="5612130" cy="3326130"/>
+            <wp:effectExtent l="0" t="0" r="7620" b="7620"/>
+            <wp:docPr id="567922273" name="Imagen 6" descr="Resources"/>
+            <wp:cNvGraphicFramePr>
+              <a:graphicFrameLocks xmlns:a="http://schemas.openxmlformats.org/drawingml/2006/main" noChangeAspect="1"/>
+            </wp:cNvGraphicFramePr>
+            <a:graphic xmlns:a="http://schemas.openxmlformats.org/drawingml/2006/main">
+              <a:graphicData uri="http://schemas.openxmlformats.org/drawingml/2006/picture">
+                <pic:pic xmlns:pic="http://schemas.openxmlformats.org/drawingml/2006/picture">
+                  <pic:nvPicPr>
+                    <pic:cNvPr id="0" name="Picture 23" descr="Resources"/>
+                    <pic:cNvPicPr>
+                      <a:picLocks noChangeAspect="1" noChangeArrowheads="1"/>
+                    </pic:cNvPicPr>
+                  </pic:nvPicPr>
+                  <pic:blipFill>
+                    <a:blip r:embed="rId7">
+                      <a:extLst>
+                        <a:ext uri="{28A0092B-C50C-407E-A947-70E740481C1C}">
+                          <a14:useLocalDpi xmlns:a14="http://schemas.microsoft.com/office/drawing/2010/main" val="0"/>
+                        </a:ext>
+                      </a:extLst>
+                    </a:blip>
+                    <a:srcRect/>
+                    <a:stretch>
+                      <a:fillRect/>
+                    </a:stretch>
+                  </pic:blipFill>
+                  <pic:spPr bwMode="auto">
+                    <a:xfrm>
+                      <a:off x="0" y="0"/>
+                      <a:ext cx="5612130" cy="3326130"/>
+                    </a:xfrm>
+                    <a:prstGeom prst="rect">
+                      <a:avLst/>
+                    </a:prstGeom>
+                    <a:noFill/>
+                    <a:ln>
+                      <a:noFill/>
+                    </a:ln>
+                  </pic:spPr>
+                </pic:pic>
+              </a:graphicData>
+            </a:graphic>
+          </wp:inline>
+        </w:drawing>
+      </w:r>
+    </w:p>
+    <w:p>
+      <w:pPr>
+        <w:spacing w:after="0" w:line="240" w:lineRule="auto"/>
+        <w:jc w:val="both"/>
+      </w:pPr>
+    </w:p>
+    <w:p>
+      <w:pPr>
+        <w:spacing w:after="0" w:line="240" w:lineRule="auto"/>
+        <w:jc w:val="both"/>
+      </w:pPr>
+    </w:p>
+    <w:p>
+      <w:pPr>
+        <w:spacing w:after="0" w:line="240" w:lineRule="auto"/>
+        <w:jc w:val="both"/>
+        <w:rPr>
+          <w:b/>
+          <w:bCs/>
+        </w:rPr>
+      </w:pPr>
+      <w:proofErr w:type="spellStart"/>
+      <w:r>
+        <w:rPr>
+          <w:b/>
+          <w:bCs/>
+        </w:rPr>
+        <w:lastRenderedPageBreak/>
+        <w:t>Resources</w:t>
+      </w:r>
+      <w:proofErr w:type="spellEnd"/>
+    </w:p>
+    <w:p>
+      <w:pPr>
+        <w:spacing w:after="0" w:line="240" w:lineRule="auto"/>
+        <w:jc w:val="both"/>
+      </w:pPr>
+      <w:r>
+        <w:t xml:space="preserve">Puedes ver más detalles de Docker con WLS </w:t>
+      </w:r>
+      <w:r>
+        <w:rPr>
+          <w:rFonts w:ascii="Segoe UI Emoji" w:hAnsi="Segoe UI Emoji" w:cs="Segoe UI Emoji"/>
+        </w:rPr>
+        <w:t>👉</w:t>
+      </w:r>
+      <w:r>
+        <w:t xml:space="preserve"> </w:t>
+      </w:r>
+      <w:hyperlink r:id="rId8" w:tgtFrame="_blank" w:history="1">
+        <w:r>
+          <w:rPr>
+            <w:rStyle w:val="Hipervnculo"/>
+          </w:rPr>
+          <w:t xml:space="preserve">Docker Desktop WSL 2 </w:t>
+        </w:r>
+        <w:proofErr w:type="spellStart"/>
+        <w:r>
+          <w:rPr>
+            <w:rStyle w:val="Hipervnculo"/>
+          </w:rPr>
+          <w:t>backend</w:t>
+        </w:r>
+        <w:proofErr w:type="spellEnd"/>
+      </w:hyperlink>
+    </w:p>
+    <w:p>
+      <w:pPr>
+        <w:spacing w:after="0" w:line="240" w:lineRule="auto"/>
+        <w:jc w:val="both"/>
+      </w:pPr>
+    </w:p>
+    <w:p>
+      <w:pPr>
+        <w:spacing w:after="0" w:line="240" w:lineRule="auto"/>
+        <w:jc w:val="both"/>
+        <w:rPr>
+          <w:b/>
+          <w:bCs/>
+        </w:rPr>
+      </w:pPr>
+      <w:r>
+        <w:rPr>
+          <w:b/>
+          <w:bCs/>
+        </w:rPr>
+        <w:t xml:space="preserve">Instalación en Windows </w:t>
+      </w:r>
+      <w:r>
+        <w:rPr>
+          <w:rFonts w:ascii="Segoe UI Emoji" w:hAnsi="Segoe UI Emoji" w:cs="Segoe UI Emoji"/>
+          <w:b/>
+          <w:bCs/>
+        </w:rPr>
+        <w:t>🪟</w:t>
+      </w:r>
+    </w:p>
+    <w:p>
+      <w:pPr>
+        <w:spacing w:after="0" w:line="240" w:lineRule="auto"/>
+        <w:jc w:val="both"/>
+      </w:pPr>
+      <w:r>
+        <w:t xml:space="preserve">Debes descargar el instalador desde la página de </w:t>
+      </w:r>
+      <w:hyperlink r:id="rId9" w:tgtFrame="_blank" w:history="1">
+        <w:r>
+          <w:rPr>
+            <w:rStyle w:val="Hipervnculo"/>
+          </w:rPr>
+          <w:t xml:space="preserve">Docker </w:t>
+        </w:r>
+        <w:proofErr w:type="spellStart"/>
+        <w:r>
+          <w:rPr>
+            <w:rStyle w:val="Hipervnculo"/>
+          </w:rPr>
+          <w:t>for</w:t>
+        </w:r>
+        <w:proofErr w:type="spellEnd"/>
+        <w:r>
+          <w:rPr>
+            <w:rStyle w:val="Hipervnculo"/>
+          </w:rPr>
+          <w:t xml:space="preserve"> Windows.</w:t>
+        </w:r>
+      </w:hyperlink>
+    </w:p>
+    <w:p>
+      <w:pPr>
+        <w:spacing w:after="0" w:line="240" w:lineRule="auto"/>
+        <w:jc w:val="both"/>
+      </w:pPr>
+    </w:p>
+    <w:p>
+      <w:pPr>
+        <w:spacing w:after="0" w:line="240" w:lineRule="auto"/>
+        <w:jc w:val="both"/>
+      </w:pPr>
+      <w:r>
+        <w:t xml:space="preserve">Cuando ya tienes instalado Docker Desktop dentro de tus programas, una de las cosas que debes tener en cuenta en la instalación con Windows es que debes contar con Windows 10 de 64 Bits o superior y debes habilitar el </w:t>
+      </w:r>
+      <w:proofErr w:type="spellStart"/>
+      <w:r>
+        <w:t>Hyper</w:t>
+      </w:r>
+      <w:proofErr w:type="spellEnd"/>
+      <w:r>
+        <w:t>-V de Windows.</w:t>
+      </w:r>
+    </w:p>
+    <w:p>
+      <w:pPr>
+        <w:spacing w:after="0" w:line="240" w:lineRule="auto"/>
+        <w:jc w:val="both"/>
+      </w:pPr>
+    </w:p>
+    <w:p>
+      <w:pPr>
+        <w:spacing w:after="0" w:line="240" w:lineRule="auto"/>
+        <w:jc w:val="both"/>
+      </w:pPr>
+      <w:r>
+        <w:t xml:space="preserve">Si quieres conocer los detalles, aquí te dejo el detalle como habilitar </w:t>
+      </w:r>
+      <w:hyperlink r:id="rId10" w:tgtFrame="_blank" w:history="1">
+        <w:proofErr w:type="spellStart"/>
+        <w:r>
+          <w:rPr>
+            <w:rStyle w:val="Hipervnculo"/>
+          </w:rPr>
+          <w:t>habilitar</w:t>
+        </w:r>
+        <w:proofErr w:type="spellEnd"/>
+        <w:r>
+          <w:rPr>
+            <w:rStyle w:val="Hipervnculo"/>
+          </w:rPr>
+          <w:t> </w:t>
+        </w:r>
+        <w:proofErr w:type="spellStart"/>
+        <w:r>
+          <w:rPr>
+            <w:rStyle w:val="Hipervnculo"/>
+            <w:b/>
+            <w:bCs/>
+          </w:rPr>
+          <w:t>Hyper</w:t>
+        </w:r>
+        <w:proofErr w:type="spellEnd"/>
+        <w:r>
+          <w:rPr>
+            <w:rStyle w:val="Hipervnculo"/>
+            <w:b/>
+            <w:bCs/>
+          </w:rPr>
+          <w:t>-V</w:t>
+        </w:r>
+        <w:r>
+          <w:rPr>
+            <w:rStyle w:val="Hipervnculo"/>
+          </w:rPr>
+          <w:t> desde la Interfaz de Windows</w:t>
+        </w:r>
+      </w:hyperlink>
+    </w:p>
+    <w:p>
+      <w:pPr>
+        <w:spacing w:after="0" w:line="240" w:lineRule="auto"/>
+        <w:jc w:val="both"/>
+      </w:pPr>
+    </w:p>
+    <w:p>
+      <w:pPr>
+        <w:spacing w:after="0" w:line="240" w:lineRule="auto"/>
+        <w:jc w:val="both"/>
+      </w:pPr>
+      <w:r>
+        <w:rPr>
+          <w:noProof/>
+        </w:rPr>
+        <w:drawing>
+          <wp:inline distT="0" distB="0" distL="0" distR="0" wp14:anchorId="6E8B87E8" wp14:editId="0B96D326">
+            <wp:extent cx="3973830" cy="3522980"/>
+            <wp:effectExtent l="0" t="0" r="7620" b="1270"/>
+            <wp:docPr id="1818124934" name="Imagen 7" descr="Hyper-V"/>
+            <wp:cNvGraphicFramePr>
+              <a:graphicFrameLocks xmlns:a="http://schemas.openxmlformats.org/drawingml/2006/main" noChangeAspect="1"/>
+            </wp:cNvGraphicFramePr>
+            <a:graphic xmlns:a="http://schemas.openxmlformats.org/drawingml/2006/main">
+              <a:graphicData uri="http://schemas.openxmlformats.org/drawingml/2006/picture">
+                <pic:pic xmlns:pic="http://schemas.openxmlformats.org/drawingml/2006/picture">
+                  <pic:nvPicPr>
+                    <pic:cNvPr id="0" name="Picture 25" descr="Hyper-V"/>
+                    <pic:cNvPicPr>
+                      <a:picLocks noChangeAspect="1" noChangeArrowheads="1"/>
+                    </pic:cNvPicPr>
+                  </pic:nvPicPr>
+                  <pic:blipFill>
+                    <a:blip r:embed="rId11">
+                      <a:extLst>
+                        <a:ext uri="{28A0092B-C50C-407E-A947-70E740481C1C}">
+                          <a14:useLocalDpi xmlns:a14="http://schemas.microsoft.com/office/drawing/2010/main" val="0"/>
+                        </a:ext>
+                      </a:extLst>
+                    </a:blip>
+                    <a:srcRect/>
+                    <a:stretch>
+                      <a:fillRect/>
+                    </a:stretch>
+                  </pic:blipFill>
+                  <pic:spPr bwMode="auto">
+                    <a:xfrm>
+                      <a:off x="0" y="0"/>
+                      <a:ext cx="3973830" cy="3522980"/>
+                    </a:xfrm>
+                    <a:prstGeom prst="rect">
+                      <a:avLst/>
+                    </a:prstGeom>
+                    <a:noFill/>
+                    <a:ln>
+                      <a:noFill/>
+                    </a:ln>
+                  </pic:spPr>
+                </pic:pic>
+              </a:graphicData>
+            </a:graphic>
+          </wp:inline>
+        </w:drawing>
+      </w:r>
+    </w:p>
+    <w:p>
+      <w:pPr>
+        <w:spacing w:after="0" w:line="240" w:lineRule="auto"/>
+        <w:jc w:val="both"/>
+      </w:pPr>
+    </w:p>
+    <w:p>
+      <w:pPr>
+        <w:spacing w:after="0" w:line="240" w:lineRule="auto"/>
+        <w:jc w:val="both"/>
+      </w:pPr>
+      <w:r>
+        <w:t xml:space="preserve">Instalación en macOS </w:t>
+      </w:r>
+      <w:r>
+        <w:rPr>
+          <w:rFonts w:ascii="Segoe UI Emoji" w:hAnsi="Segoe UI Emoji" w:cs="Segoe UI Emoji"/>
+        </w:rPr>
+        <w:t>🍎</w:t>
+      </w:r>
+    </w:p>
+    <w:p>
+      <w:pPr>
+        <w:spacing w:after="0" w:line="240" w:lineRule="auto"/>
+        <w:jc w:val="both"/>
+      </w:pPr>
+      <w:r>
+        <w:t xml:space="preserve">En Mac tienes dos opciones. Todo dependerá si tienes los nuevos chips M1 o Intel, ya que hay un instalable apropiado para ambas arquitecturas de chip. Puedes escoger el instalable desde </w:t>
+      </w:r>
+      <w:hyperlink r:id="rId12" w:tgtFrame="_blank" w:history="1">
+        <w:r>
+          <w:rPr>
+            <w:rStyle w:val="Hipervnculo"/>
+          </w:rPr>
+          <w:t xml:space="preserve">Install Docker Desktop </w:t>
+        </w:r>
+        <w:proofErr w:type="spellStart"/>
+        <w:r>
+          <w:rPr>
+            <w:rStyle w:val="Hipervnculo"/>
+          </w:rPr>
+          <w:t>on</w:t>
+        </w:r>
+        <w:proofErr w:type="spellEnd"/>
+        <w:r>
+          <w:rPr>
+            <w:rStyle w:val="Hipervnculo"/>
+          </w:rPr>
+          <w:t xml:space="preserve"> Mac</w:t>
+        </w:r>
+      </w:hyperlink>
+    </w:p>
+    <w:p>
+      <w:pPr>
+        <w:spacing w:after="0" w:line="240" w:lineRule="auto"/>
+        <w:jc w:val="both"/>
+      </w:pPr>
+    </w:p>
+    <w:p>
+      <w:pPr>
+        <w:spacing w:after="0" w:line="240" w:lineRule="auto"/>
+        <w:jc w:val="both"/>
+      </w:pPr>
+      <w:r>
+        <w:t xml:space="preserve">Adicionalmente, si cuentas con los nuevos chips M1, debes ejecutar la siguiente instrucción en tu terminal </w:t>
+      </w:r>
+      <w:proofErr w:type="spellStart"/>
+      <w:r>
+        <w:t>softwareupdate</w:t>
+      </w:r>
+      <w:proofErr w:type="spellEnd"/>
+      <w:r>
+        <w:t xml:space="preserve"> --install-</w:t>
+      </w:r>
+      <w:proofErr w:type="spellStart"/>
+      <w:r>
+        <w:t>rosetta</w:t>
+      </w:r>
+      <w:proofErr w:type="spellEnd"/>
+    </w:p>
+    <w:p>
+      <w:pPr>
+        <w:spacing w:after="0" w:line="240" w:lineRule="auto"/>
+        <w:jc w:val="both"/>
+      </w:pPr>
+    </w:p>
+    <w:p>
+      <w:pPr>
+        <w:spacing w:after="0" w:line="240" w:lineRule="auto"/>
+        <w:jc w:val="both"/>
+      </w:pPr>
+      <w:r>
+        <w:t>Una vez descargues el instalador adecuado, solo debes seguir los pasos y pasar Docker Desktop a tus aplicaciones.</w:t>
+      </w:r>
+    </w:p>
+    <w:p>
+      <w:pPr>
+        <w:spacing w:after="0" w:line="240" w:lineRule="auto"/>
+        <w:jc w:val="both"/>
+      </w:pPr>
+    </w:p>
+    <w:p>
+      <w:pPr>
+        <w:spacing w:after="0" w:line="240" w:lineRule="auto"/>
+        <w:jc w:val="both"/>
+      </w:pPr>
+      <w:r>
+        <w:rPr>
+          <w:noProof/>
+        </w:rPr>
+        <w:lastRenderedPageBreak/>
+        <w:drawing>
+          <wp:inline distT="0" distB="0" distL="0" distR="0" wp14:anchorId="6B642B44" wp14:editId="4BFE9DA1">
+            <wp:extent cx="5612130" cy="2334895"/>
+            <wp:effectExtent l="0" t="0" r="7620" b="8255"/>
+            <wp:docPr id="29080786" name="Imagen 8" descr="drag"/>
+            <wp:cNvGraphicFramePr>
+              <a:graphicFrameLocks xmlns:a="http://schemas.openxmlformats.org/drawingml/2006/main" noChangeAspect="1"/>
+            </wp:cNvGraphicFramePr>
+            <a:graphic xmlns:a="http://schemas.openxmlformats.org/drawingml/2006/main">
+              <a:graphicData uri="http://schemas.openxmlformats.org/drawingml/2006/picture">
+                <pic:pic xmlns:pic="http://schemas.openxmlformats.org/drawingml/2006/picture">
+                  <pic:nvPicPr>
+                    <pic:cNvPr id="0" name="Picture 27" descr="drag"/>
+                    <pic:cNvPicPr>
+                      <a:picLocks noChangeAspect="1" noChangeArrowheads="1"/>
+                    </pic:cNvPicPr>
+                  </pic:nvPicPr>
+                  <pic:blipFill>
+                    <a:blip r:embed="rId13">
+                      <a:extLst>
+                        <a:ext uri="{28A0092B-C50C-407E-A947-70E740481C1C}">
+                          <a14:useLocalDpi xmlns:a14="http://schemas.microsoft.com/office/drawing/2010/main" val="0"/>
+                        </a:ext>
+                      </a:extLst>
+                    </a:blip>
+                    <a:srcRect/>
+                    <a:stretch>
+                      <a:fillRect/>
+                    </a:stretch>
+                  </pic:blipFill>
+                  <pic:spPr bwMode="auto">
+                    <a:xfrm>
+                      <a:off x="0" y="0"/>
+                      <a:ext cx="5612130" cy="2334895"/>
+                    </a:xfrm>
+                    <a:prstGeom prst="rect">
+                      <a:avLst/>
+                    </a:prstGeom>
+                    <a:noFill/>
+                    <a:ln>
+                      <a:noFill/>
+                    </a:ln>
+                  </pic:spPr>
+                </pic:pic>
+              </a:graphicData>
+            </a:graphic>
+          </wp:inline>
+        </w:drawing>
+      </w:r>
+    </w:p>
+    <w:p>
+      <w:pPr>
+        <w:spacing w:after="0" w:line="240" w:lineRule="auto"/>
+        <w:jc w:val="both"/>
+      </w:pPr>
+    </w:p>
+    <w:p>
+      <w:pPr>
+        <w:spacing w:after="0" w:line="240" w:lineRule="auto"/>
+        <w:jc w:val="both"/>
+        <w:rPr>
+          <w:b/>
+          <w:bCs/>
+        </w:rPr>
+      </w:pPr>
+      <w:r>
+        <w:rPr>
+          <w:b/>
+          <w:bCs/>
+        </w:rPr>
+        <w:t xml:space="preserve">Instalación en Ubuntu </w:t>
+      </w:r>
+      <w:r>
+        <w:rPr>
+          <w:rFonts w:ascii="Segoe UI Emoji" w:hAnsi="Segoe UI Emoji" w:cs="Segoe UI Emoji"/>
+          <w:b/>
+          <w:bCs/>
+        </w:rPr>
+        <w:t>🐧</w:t>
+      </w:r>
+    </w:p>
+    <w:p>
+      <w:pPr>
+        <w:spacing w:after="0" w:line="240" w:lineRule="auto"/>
+        <w:jc w:val="both"/>
+      </w:pPr>
+      <w:r>
+        <w:t xml:space="preserve">Estos son los pasos para instalarlo dentro de Ubuntu, sin embargo, también puedes ver directamente </w:t>
+      </w:r>
+      <w:r>
+        <w:t> </w:t>
+      </w:r>
+      <w:hyperlink r:id="rId14" w:tgtFrame="_blank" w:history="1">
+        <w:r>
+          <w:rPr>
+            <w:rStyle w:val="Hipervnculo"/>
+          </w:rPr>
+          <w:t xml:space="preserve">Install Docker </w:t>
+        </w:r>
+        <w:proofErr w:type="spellStart"/>
+        <w:r>
+          <w:rPr>
+            <w:rStyle w:val="Hipervnculo"/>
+          </w:rPr>
+          <w:t>Engine</w:t>
+        </w:r>
+        <w:proofErr w:type="spellEnd"/>
+        <w:r>
+          <w:rPr>
+            <w:rStyle w:val="Hipervnculo"/>
+          </w:rPr>
+          <w:t xml:space="preserve"> </w:t>
+        </w:r>
+        <w:proofErr w:type="spellStart"/>
+        <w:r>
+          <w:rPr>
+            <w:rStyle w:val="Hipervnculo"/>
+          </w:rPr>
+          <w:t>on</w:t>
+        </w:r>
+        <w:proofErr w:type="spellEnd"/>
+        <w:r>
+          <w:rPr>
+            <w:rStyle w:val="Hipervnculo"/>
+          </w:rPr>
+          <w:t xml:space="preserve"> Ubuntu</w:t>
+        </w:r>
+      </w:hyperlink>
+      <w:r>
+        <w:t>.</w:t>
+      </w:r>
+    </w:p>
+    <w:p>
+      <w:pPr>
+        <w:spacing w:after="0" w:line="240" w:lineRule="auto"/>
+        <w:jc w:val="both"/>
+      </w:pPr>
+    </w:p>
+    <w:p>
+      <w:pPr>
+        <w:spacing w:after="0" w:line="240" w:lineRule="auto"/>
+        <w:jc w:val="both"/>
+      </w:pPr>
+      <w:r>
+        <w:t>DIGITAR LOS SIGUIENTES COMANDOS:</w:t>
+      </w:r>
+    </w:p>
+    <w:p>
+      <w:pPr>
+        <w:spacing w:after="0" w:line="240" w:lineRule="auto"/>
+        <w:jc w:val="both"/>
+      </w:pPr>
+      <w:r>
+        <w:t>------------------------------------------------------------------------------------------</w:t>
+      </w:r>
+    </w:p>
+    <w:p>
+      <w:pPr>
+        <w:spacing w:after="0" w:line="240" w:lineRule="auto"/>
+        <w:jc w:val="both"/>
+        <w:rPr>
+          <w:lang w:val="en-US"/>
+        </w:rPr>
+      </w:pPr>
+      <w:proofErr w:type="spellStart"/>
+      <w:r>
+        <w:rPr>
+          <w:lang w:val="en-US"/>
+        </w:rPr>
+        <w:t>sudo</w:t>
+      </w:r>
+      <w:proofErr w:type="spellEnd"/>
+      <w:r>
+        <w:rPr>
+          <w:lang w:val="en-US"/>
+        </w:rPr>
+        <w:t xml:space="preserve"> apt-get update</w:t>
+      </w:r>
+    </w:p>
+    <w:p>
+      <w:pPr>
+        <w:spacing w:after="0" w:line="240" w:lineRule="auto"/>
+        <w:jc w:val="both"/>
+      </w:pPr>
+      <w:r>
+        <w:t>------------------------------------------------------------------------------------------</w:t>
+      </w:r>
+    </w:p>
+    <w:p>
+      <w:pPr>
+        <w:spacing w:after="0" w:line="240" w:lineRule="auto"/>
+        <w:jc w:val="both"/>
+        <w:rPr>
+          <w:lang w:val="en-US"/>
+        </w:rPr>
+      </w:pPr>
+      <w:proofErr w:type="spellStart"/>
+      <w:r>
+        <w:rPr>
+          <w:lang w:val="en-US"/>
+        </w:rPr>
+        <w:t>sudo</w:t>
+      </w:r>
+      <w:proofErr w:type="spellEnd"/>
+      <w:r>
+        <w:rPr>
+          <w:lang w:val="en-US"/>
+        </w:rPr>
+        <w:t xml:space="preserve"> apt-get install \</w:t>
+      </w:r>
+    </w:p>
+    <w:p>
+      <w:pPr>
+        <w:spacing w:after="0" w:line="240" w:lineRule="auto"/>
+        <w:jc w:val="both"/>
+        <w:rPr>
+          <w:lang w:val="en-US"/>
+        </w:rPr>
+      </w:pPr>
+      <w:r>
+        <w:rPr>
+          <w:lang w:val="en-US"/>
+        </w:rPr>
+        <w:t xml:space="preserve">    ca-certificates \</w:t>
+      </w:r>
+    </w:p>
+    <w:p>
+      <w:pPr>
+        <w:spacing w:after="0" w:line="240" w:lineRule="auto"/>
+        <w:jc w:val="both"/>
+        <w:rPr>
+          <w:lang w:val="en-US"/>
+        </w:rPr>
+      </w:pPr>
+      <w:r>
+        <w:rPr>
+          <w:lang w:val="en-US"/>
+        </w:rPr>
+        <w:t xml:space="preserve">    curl \</w:t>
+      </w:r>
+    </w:p>
+    <w:p>
+      <w:pPr>
+        <w:spacing w:after="0" w:line="240" w:lineRule="auto"/>
+        <w:jc w:val="both"/>
+        <w:rPr>
+          <w:lang w:val="en-US"/>
+        </w:rPr>
+      </w:pPr>
+      <w:r>
+        <w:rPr>
+          <w:lang w:val="en-US"/>
+        </w:rPr>
+        <w:t xml:space="preserve">    </w:t>
+      </w:r>
+      <w:proofErr w:type="spellStart"/>
+      <w:r>
+        <w:rPr>
+          <w:lang w:val="en-US"/>
+        </w:rPr>
+        <w:t>gnupg</w:t>
+      </w:r>
+      <w:proofErr w:type="spellEnd"/>
+      <w:r>
+        <w:rPr>
+          <w:lang w:val="en-US"/>
+        </w:rPr>
+        <w:t xml:space="preserve"> \</w:t>
+      </w:r>
+    </w:p>
+    <w:p>
+      <w:pPr>
+        <w:spacing w:after="0" w:line="240" w:lineRule="auto"/>
+        <w:jc w:val="both"/>
+        <w:rPr>
+          <w:lang w:val="en-US"/>
+        </w:rPr>
+      </w:pPr>
+      <w:r>
+        <w:rPr>
+          <w:lang w:val="en-US"/>
+        </w:rPr>
+        <w:t xml:space="preserve">    </w:t>
+      </w:r>
+      <w:proofErr w:type="spellStart"/>
+      <w:r>
+        <w:rPr>
+          <w:lang w:val="en-US"/>
+        </w:rPr>
+        <w:t>lsb</w:t>
+      </w:r>
+      <w:proofErr w:type="spellEnd"/>
+      <w:r>
+        <w:rPr>
+          <w:lang w:val="en-US"/>
+        </w:rPr>
+        <w:t>-release</w:t>
+      </w:r>
+    </w:p>
+    <w:p>
+      <w:pPr>
+        <w:spacing w:after="0" w:line="240" w:lineRule="auto"/>
+        <w:jc w:val="both"/>
+      </w:pPr>
+      <w:r>
+        <w:t>------------------------------------------------------------------------------------------</w:t>
+      </w:r>
+    </w:p>
+    <w:p>
+      <w:pPr>
+        <w:spacing w:after="0" w:line="240" w:lineRule="auto"/>
+        <w:jc w:val="both"/>
+        <w:rPr>
+          <w:lang w:val="en-US"/>
+        </w:rPr>
+      </w:pPr>
+      <w:proofErr w:type="spellStart"/>
+      <w:r>
+        <w:rPr>
+          <w:lang w:val="en-US"/>
+        </w:rPr>
+        <w:t>sudo</w:t>
+      </w:r>
+      <w:proofErr w:type="spellEnd"/>
+      <w:r>
+        <w:rPr>
+          <w:lang w:val="en-US"/>
+        </w:rPr>
+        <w:t xml:space="preserve"> </w:t>
+      </w:r>
+      <w:proofErr w:type="spellStart"/>
+      <w:r>
+        <w:rPr>
+          <w:lang w:val="en-US"/>
+        </w:rPr>
+        <w:t>mkdir</w:t>
+      </w:r>
+      <w:proofErr w:type="spellEnd"/>
+      <w:r>
+        <w:rPr>
+          <w:lang w:val="en-US"/>
+        </w:rPr>
+        <w:t xml:space="preserve"> -p /</w:t>
+      </w:r>
+      <w:proofErr w:type="spellStart"/>
+      <w:r>
+        <w:rPr>
+          <w:lang w:val="en-US"/>
+        </w:rPr>
+        <w:t>etc</w:t>
+      </w:r>
+      <w:proofErr w:type="spellEnd"/>
+      <w:r>
+        <w:rPr>
+          <w:lang w:val="en-US"/>
+        </w:rPr>
+        <w:t>/apt/keyrings</w:t>
+      </w:r>
+    </w:p>
+    <w:p>
+      <w:pPr>
+        <w:spacing w:after="0" w:line="240" w:lineRule="auto"/>
+        <w:jc w:val="both"/>
+      </w:pPr>
+      <w:r>
+        <w:t>------------------------------------------------------------------------------------------</w:t>
+      </w:r>
+    </w:p>
+    <w:p>
+      <w:pPr>
+        <w:spacing w:after="0" w:line="240" w:lineRule="auto"/>
+        <w:jc w:val="both"/>
+      </w:pPr>
+      <w:proofErr w:type="spellStart"/>
+      <w:r>
+        <w:t>curl</w:t>
+      </w:r>
+      <w:proofErr w:type="spellEnd"/>
+      <w:r>
+        <w:t xml:space="preserve"> -</w:t>
+      </w:r>
+      <w:proofErr w:type="spellStart"/>
+      <w:r>
+        <w:t>fsSL</w:t>
+      </w:r>
+      <w:proofErr w:type="spellEnd"/>
+      <w:r>
+        <w:t xml:space="preserve"> https://download.docker.com/linux/ubuntu/gpg | sudo </w:t>
+      </w:r>
+      <w:proofErr w:type="spellStart"/>
+      <w:r>
+        <w:t>gpg</w:t>
+      </w:r>
+      <w:proofErr w:type="spellEnd"/>
+      <w:r>
+        <w:t xml:space="preserve"> --</w:t>
+      </w:r>
+      <w:proofErr w:type="spellStart"/>
+      <w:r>
+        <w:t>dearmor</w:t>
+      </w:r>
+      <w:proofErr w:type="spellEnd"/>
+      <w:r>
+        <w:t xml:space="preserve"> -o /</w:t>
+      </w:r>
+      <w:proofErr w:type="spellStart"/>
+      <w:r>
+        <w:t>etc</w:t>
+      </w:r>
+      <w:proofErr w:type="spellEnd"/>
+      <w:r>
+        <w:t>/</w:t>
+      </w:r>
+      <w:proofErr w:type="spellStart"/>
+      <w:r>
+        <w:t>apt</w:t>
+      </w:r>
+      <w:proofErr w:type="spellEnd"/>
+      <w:r>
+        <w:t>/</w:t>
+      </w:r>
+      <w:proofErr w:type="spellStart"/>
+      <w:r>
+        <w:t>keyrings</w:t>
+      </w:r>
+      <w:proofErr w:type="spellEnd"/>
+      <w:r>
+        <w:t>/</w:t>
+      </w:r>
+      <w:proofErr w:type="spellStart"/>
+      <w:r>
+        <w:t>docker.gpg</w:t>
+      </w:r>
+      <w:proofErr w:type="spellEnd"/>
+    </w:p>
+    <w:p>
+      <w:pPr>
+        <w:spacing w:after="0" w:line="240" w:lineRule="auto"/>
+        <w:jc w:val="both"/>
+      </w:pPr>
+      <w:r>
+        <w:t>------------------------------------------------------------------------------------------</w:t>
+      </w:r>
+    </w:p>
+    <w:p>
+      <w:pPr>
+        <w:spacing w:after="0" w:line="240" w:lineRule="auto"/>
+        <w:jc w:val="both"/>
+        <w:rPr>
+          <w:lang w:val="en-US"/>
+        </w:rPr>
+      </w:pPr>
+      <w:r>
+        <w:rPr>
+          <w:lang w:val="en-US"/>
+        </w:rPr>
+        <w:t>echo \</w:t>
+      </w:r>
+    </w:p>
+    <w:p>
+      <w:pPr>
+        <w:spacing w:after="0" w:line="240" w:lineRule="auto"/>
+        <w:jc w:val="both"/>
+        <w:rPr>
+          <w:lang w:val="en-US"/>
+        </w:rPr>
+      </w:pPr>
+      <w:r>
+        <w:rPr>
+          <w:lang w:val="en-US"/>
+        </w:rPr>
+        <w:t xml:space="preserve">  "</w:t>
+      </w:r>
+      <w:proofErr w:type="gramStart"/>
+      <w:r>
+        <w:rPr>
+          <w:lang w:val="en-US"/>
+        </w:rPr>
+        <w:t>deb</w:t>
+      </w:r>
+      <w:proofErr w:type="gramEnd"/>
+      <w:r>
+        <w:rPr>
+          <w:lang w:val="en-US"/>
+        </w:rPr>
+        <w:t xml:space="preserve"> [arch=$(</w:t>
+      </w:r>
+      <w:proofErr w:type="spellStart"/>
+      <w:r>
+        <w:rPr>
+          <w:lang w:val="en-US"/>
+        </w:rPr>
+        <w:t>dpkg</w:t>
+      </w:r>
+      <w:proofErr w:type="spellEnd"/>
+      <w:r>
+        <w:rPr>
+          <w:lang w:val="en-US"/>
+        </w:rPr>
+        <w:t xml:space="preserve"> --print-architecture) signed-by=/</w:t>
+      </w:r>
+      <w:proofErr w:type="spellStart"/>
+      <w:r>
+        <w:rPr>
+          <w:lang w:val="en-US"/>
+        </w:rPr>
+        <w:t>etc</w:t>
+      </w:r>
+      <w:proofErr w:type="spellEnd"/>
+      <w:r>
+        <w:rPr>
+          <w:lang w:val="en-US"/>
+        </w:rPr>
+        <w:t>/apt/keyrings/</w:t>
+      </w:r>
+      <w:proofErr w:type="spellStart"/>
+      <w:r>
+        <w:rPr>
+          <w:lang w:val="en-US"/>
+        </w:rPr>
+        <w:t>docker.gpg</w:t>
+      </w:r>
+      <w:proofErr w:type="spellEnd"/>
+      <w:r>
+        <w:rPr>
+          <w:lang w:val="en-US"/>
+        </w:rPr>
+        <w:t>] https://download.docker.com/linux/ubuntu \</w:t>
+      </w:r>
+    </w:p>
+    <w:p>
+      <w:pPr>
+        <w:spacing w:after="0" w:line="240" w:lineRule="auto"/>
+        <w:jc w:val="both"/>
+        <w:rPr>
+          <w:lang w:val="en-US"/>
+        </w:rPr>
+      </w:pPr>
+      <w:r>
+        <w:rPr>
+          <w:lang w:val="en-US"/>
+        </w:rPr>
+        <w:t xml:space="preserve">  $(</w:t>
+      </w:r>
+      <w:proofErr w:type="spellStart"/>
+      <w:r>
+        <w:rPr>
+          <w:lang w:val="en-US"/>
+        </w:rPr>
+        <w:t>lsb_release</w:t>
+      </w:r>
+      <w:proofErr w:type="spellEnd"/>
+      <w:r>
+        <w:rPr>
+          <w:lang w:val="en-US"/>
+        </w:rPr>
+        <w:t xml:space="preserve"> -cs) stable" | </w:t>
+      </w:r>
+      <w:proofErr w:type="spellStart"/>
+      <w:r>
+        <w:rPr>
+          <w:lang w:val="en-US"/>
+        </w:rPr>
+        <w:t>sudo</w:t>
+      </w:r>
+      <w:proofErr w:type="spellEnd"/>
+      <w:r>
+        <w:rPr>
+          <w:lang w:val="en-US"/>
+        </w:rPr>
+        <w:t xml:space="preserve"> tee /</w:t>
+      </w:r>
+      <w:proofErr w:type="spellStart"/>
+      <w:r>
+        <w:rPr>
+          <w:lang w:val="en-US"/>
+        </w:rPr>
+        <w:t>etc</w:t>
+      </w:r>
+      <w:proofErr w:type="spellEnd"/>
+      <w:r>
+        <w:rPr>
+          <w:lang w:val="en-US"/>
+        </w:rPr>
+        <w:t>/apt/</w:t>
+      </w:r>
+      <w:proofErr w:type="spellStart"/>
+      <w:r>
+        <w:rPr>
+          <w:lang w:val="en-US"/>
+        </w:rPr>
+        <w:t>sources.list.d</w:t>
+      </w:r>
+      <w:proofErr w:type="spellEnd"/>
+      <w:r>
+        <w:rPr>
+          <w:lang w:val="en-US"/>
+        </w:rPr>
+        <w:t>/</w:t>
+      </w:r>
+      <w:proofErr w:type="spellStart"/>
+      <w:r>
+        <w:rPr>
+          <w:lang w:val="en-US"/>
+        </w:rPr>
+        <w:t>docker.list</w:t>
+      </w:r>
+      <w:proofErr w:type="spellEnd"/>
+      <w:r>
+        <w:rPr>
+          <w:lang w:val="en-US"/>
+        </w:rPr>
+        <w:t xml:space="preserve"> &gt; /dev/null</w:t>
+      </w:r>
+    </w:p>
+    <w:p>
+      <w:pPr>
+        <w:spacing w:after="0" w:line="240" w:lineRule="auto"/>
+        <w:jc w:val="both"/>
+      </w:pPr>
+      <w:r>
+        <w:t>------------------------------------------------------------------------------------------</w:t>
+      </w:r>
+    </w:p>
+    <w:p>
+      <w:pPr>
+        <w:spacing w:after="0" w:line="240" w:lineRule="auto"/>
+        <w:jc w:val="both"/>
+        <w:rPr>
+          <w:lang w:val="en-US"/>
+        </w:rPr>
+      </w:pPr>
+      <w:proofErr w:type="spellStart"/>
+      <w:r>
+        <w:rPr>
+          <w:lang w:val="en-US"/>
+        </w:rPr>
+        <w:t>sudo</w:t>
+      </w:r>
+      <w:proofErr w:type="spellEnd"/>
+      <w:r>
+        <w:rPr>
+          <w:lang w:val="en-US"/>
+        </w:rPr>
+        <w:t xml:space="preserve"> apt-get update</w:t>
+      </w:r>
+    </w:p>
+    <w:p>
+      <w:pPr>
+        <w:spacing w:after="0" w:line="240" w:lineRule="auto"/>
+        <w:jc w:val="both"/>
+      </w:pPr>
+      <w:r>
+        <w:t>------------------------------------------------------------------------------------------</w:t>
+      </w:r>
+    </w:p>
+    <w:p>
+      <w:pPr>
+        <w:spacing w:after="0" w:line="240" w:lineRule="auto"/>
+        <w:jc w:val="both"/>
+        <w:rPr>
+          <w:lang w:val="en-US"/>
+        </w:rPr>
+      </w:pPr>
+      <w:proofErr w:type="spellStart"/>
+      <w:r>
+        <w:rPr>
+          <w:lang w:val="en-US"/>
+        </w:rPr>
+        <w:t>sudo</w:t>
+      </w:r>
+      <w:proofErr w:type="spellEnd"/>
+      <w:r>
+        <w:rPr>
+          <w:lang w:val="en-US"/>
+        </w:rPr>
+        <w:t xml:space="preserve"> apt-get install docker-</w:t>
+      </w:r>
+      <w:proofErr w:type="spellStart"/>
+      <w:r>
+        <w:rPr>
+          <w:lang w:val="en-US"/>
+        </w:rPr>
+        <w:t>ce</w:t>
+      </w:r>
+      <w:proofErr w:type="spellEnd"/>
+      <w:r>
+        <w:rPr>
+          <w:lang w:val="en-US"/>
+        </w:rPr>
+        <w:t xml:space="preserve"> docker-</w:t>
+      </w:r>
+      <w:proofErr w:type="spellStart"/>
+      <w:r>
+        <w:rPr>
+          <w:lang w:val="en-US"/>
+        </w:rPr>
+        <w:t>ce</w:t>
+      </w:r>
+      <w:proofErr w:type="spellEnd"/>
+      <w:r>
+        <w:rPr>
+          <w:lang w:val="en-US"/>
+        </w:rPr>
+        <w:t>-cli containerd.io docker-compose-plugin</w:t>
+      </w:r>
+    </w:p>
+    <w:p>
+      <w:pPr>
+        <w:spacing w:after="0" w:line="240" w:lineRule="auto"/>
+        <w:jc w:val="both"/>
+      </w:pPr>
+      <w:r>
+        <w:t>------------------------------------------------------------------------------------------</w:t>
+      </w:r>
+    </w:p>
+    <w:p>
+      <w:pPr>
+        <w:spacing w:after="0" w:line="240" w:lineRule="auto"/>
+        <w:jc w:val="both"/>
+        <w:rPr>
+          <w:lang w:val="en-US"/>
+        </w:rPr>
+      </w:pPr>
+      <w:proofErr w:type="spellStart"/>
+      <w:r>
+        <w:rPr>
+          <w:lang w:val="en-US"/>
+        </w:rPr>
+        <w:t>sudo</w:t>
+      </w:r>
+      <w:proofErr w:type="spellEnd"/>
+      <w:r>
+        <w:rPr>
+          <w:lang w:val="en-US"/>
+        </w:rPr>
+        <w:t xml:space="preserve"> docker run hello-world</w:t>
+      </w:r>
+    </w:p>
+    <w:p>
+      <w:pPr>
+        <w:spacing w:after="0" w:line="240" w:lineRule="auto"/>
+        <w:jc w:val="both"/>
+        <w:rPr>
+          <w:lang w:val="en-US"/>
+        </w:rPr>
+      </w:pPr>
+      <w:r>
+        <w:rPr>
+          <w:lang w:val="en-US"/>
+        </w:rPr>
+        <w:t>------------------------------------------------------------------------------------------</w:t>
+      </w:r>
+    </w:p>
+    <w:p>
+      <w:pPr>
+        <w:spacing w:after="0" w:line="240" w:lineRule="auto"/>
+        <w:jc w:val="both"/>
+      </w:pPr>
+      <w:r>
+        <w:t>Para otras distribuciones de Linux:</w:t>
+      </w:r>
+    </w:p>
+    <w:p>
+      <w:pPr>
+        <w:spacing w:after="0" w:line="240" w:lineRule="auto"/>
+        <w:jc w:val="both"/>
+      </w:pPr>
+    </w:p>
+    <w:p>
+      <w:pPr>
+        <w:numPr>
+          <w:ilvl w:val="0"/>
+          <w:numId w:val="2"/>
+        </w:numPr>
+        <w:spacing w:after="0" w:line="240" w:lineRule="auto"/>
+        <w:jc w:val="both"/>
+      </w:pPr>
+      <w:hyperlink r:id="rId15" w:tgtFrame="_blank" w:history="1">
+        <w:r>
+          <w:rPr>
+            <w:rStyle w:val="Hipervnculo"/>
+          </w:rPr>
+          <w:t xml:space="preserve">Install Docker </w:t>
+        </w:r>
+        <w:proofErr w:type="spellStart"/>
+        <w:r>
+          <w:rPr>
+            <w:rStyle w:val="Hipervnculo"/>
+          </w:rPr>
+          <w:t>Engine</w:t>
+        </w:r>
+        <w:proofErr w:type="spellEnd"/>
+        <w:r>
+          <w:rPr>
+            <w:rStyle w:val="Hipervnculo"/>
+          </w:rPr>
+          <w:t xml:space="preserve"> </w:t>
+        </w:r>
+        <w:proofErr w:type="spellStart"/>
+        <w:r>
+          <w:rPr>
+            <w:rStyle w:val="Hipervnculo"/>
+          </w:rPr>
+          <w:t>on</w:t>
+        </w:r>
+        <w:proofErr w:type="spellEnd"/>
+        <w:r>
+          <w:rPr>
+            <w:rStyle w:val="Hipervnculo"/>
+          </w:rPr>
+          <w:t xml:space="preserve"> CentOS</w:t>
+        </w:r>
+      </w:hyperlink>
+    </w:p>
+    <w:p>
+      <w:pPr>
+        <w:numPr>
+          <w:ilvl w:val="0"/>
+          <w:numId w:val="2"/>
+        </w:numPr>
+        <w:spacing w:after="0" w:line="240" w:lineRule="auto"/>
+        <w:jc w:val="both"/>
+      </w:pPr>
+      <w:hyperlink r:id="rId16" w:tgtFrame="_blank" w:history="1">
+        <w:r>
+          <w:rPr>
+            <w:rStyle w:val="Hipervnculo"/>
+          </w:rPr>
+          <w:t xml:space="preserve">Install Docker </w:t>
+        </w:r>
+        <w:proofErr w:type="spellStart"/>
+        <w:r>
+          <w:rPr>
+            <w:rStyle w:val="Hipervnculo"/>
+          </w:rPr>
+          <w:t>Engine</w:t>
+        </w:r>
+        <w:proofErr w:type="spellEnd"/>
+        <w:r>
+          <w:rPr>
+            <w:rStyle w:val="Hipervnculo"/>
+          </w:rPr>
+          <w:t xml:space="preserve"> </w:t>
+        </w:r>
+        <w:proofErr w:type="spellStart"/>
+        <w:r>
+          <w:rPr>
+            <w:rStyle w:val="Hipervnculo"/>
+          </w:rPr>
+          <w:t>on</w:t>
+        </w:r>
+        <w:proofErr w:type="spellEnd"/>
+        <w:r>
+          <w:rPr>
+            <w:rStyle w:val="Hipervnculo"/>
+          </w:rPr>
+          <w:t xml:space="preserve"> Debian</w:t>
+        </w:r>
+      </w:hyperlink>
+    </w:p>
+    <w:p>
+      <w:pPr>
+        <w:numPr>
+          <w:ilvl w:val="0"/>
+          <w:numId w:val="2"/>
+        </w:numPr>
+        <w:spacing w:after="0" w:line="240" w:lineRule="auto"/>
+        <w:jc w:val="both"/>
+      </w:pPr>
+      <w:hyperlink r:id="rId17" w:tgtFrame="_blank" w:history="1">
+        <w:r>
+          <w:rPr>
+            <w:rStyle w:val="Hipervnculo"/>
+          </w:rPr>
+          <w:t xml:space="preserve">Install Docker </w:t>
+        </w:r>
+        <w:proofErr w:type="spellStart"/>
+        <w:r>
+          <w:rPr>
+            <w:rStyle w:val="Hipervnculo"/>
+          </w:rPr>
+          <w:t>Engine</w:t>
+        </w:r>
+        <w:proofErr w:type="spellEnd"/>
+        <w:r>
+          <w:rPr>
+            <w:rStyle w:val="Hipervnculo"/>
+          </w:rPr>
+          <w:t xml:space="preserve"> </w:t>
+        </w:r>
+        <w:proofErr w:type="spellStart"/>
+        <w:r>
+          <w:rPr>
+            <w:rStyle w:val="Hipervnculo"/>
+          </w:rPr>
+          <w:t>on</w:t>
+        </w:r>
+        <w:proofErr w:type="spellEnd"/>
+        <w:r>
+          <w:rPr>
+            <w:rStyle w:val="Hipervnculo"/>
+          </w:rPr>
+          <w:t xml:space="preserve"> Fedora</w:t>
+        </w:r>
+      </w:hyperlink>
+    </w:p>
+    <w:p>
+      <w:pPr>
+        <w:spacing w:after="0" w:line="240" w:lineRule="auto"/>
+        <w:jc w:val="both"/>
+        <w:rPr>
+          <w:lang w:val="en-US"/>
+        </w:rPr>
+      </w:pPr>
+    </w:p>
+    <w:p>
+      <w:pPr>
+        <w:spacing w:after="0" w:line="240" w:lineRule="auto"/>
+        <w:jc w:val="both"/>
+        <w:rPr>
+          <w:lang w:val="en-US"/>
+        </w:rPr>
+      </w:pPr>
+    </w:p>
+    <w:p>
+      <w:pPr>
+        <w:spacing w:after="0" w:line="240" w:lineRule="auto"/>
+        <w:jc w:val="center"/>
+        <w:rPr>
+          <w:b/>
+          <w:bCs/>
+          <w:lang w:val="en-US"/>
+        </w:rPr>
+      </w:pPr>
+      <w:r>
+        <w:rPr>
+          <w:b/>
+          <w:bCs/>
+          <w:lang w:val="en-US"/>
+        </w:rPr>
+        <w:t>CONSTRUIR NUESTRO CONTENEDOR</w:t>
+      </w:r>
+    </w:p>
+    <w:p>
+      <w:pPr>
+        <w:spacing w:after="0" w:line="240" w:lineRule="auto"/>
+        <w:rPr>
+          <w:b/>
+          <w:bCs/>
+          <w:lang w:val="en-US"/>
+        </w:rPr>
+      </w:pPr>
+      <w:r>
+        <w:rPr>
+          <w:b/>
+          <w:bCs/>
+          <w:lang w:val="en-US"/>
+        </w:rPr>
+        <w:t>COMANDO:</w:t>
+      </w:r>
+    </w:p>
+    <w:p>
+      <w:pPr>
+        <w:spacing w:after="0" w:line="240" w:lineRule="auto"/>
+        <w:rPr>
+          <w:lang w:val="en-US"/>
+        </w:rPr>
+      </w:pPr>
+      <w:r>
+        <w:rPr>
+          <w:lang w:val="en-US"/>
+        </w:rPr>
+        <w:t>docker-compose build</w:t>
+      </w:r>
+    </w:p>
+    <w:p>
+      <w:pPr>
+        <w:spacing w:after="0" w:line="240" w:lineRule="auto"/>
+        <w:rPr>
+          <w:lang w:val="en-US"/>
+        </w:rPr>
+      </w:pPr>
+    </w:p>
+    <w:p>
+      <w:pPr>
+        <w:spacing w:after="0" w:line="240" w:lineRule="auto"/>
+        <w:rPr>
+          <w:b/>
+          <w:bCs/>
+          <w:lang w:val="en-US"/>
+        </w:rPr>
+      </w:pPr>
+      <w:r>
+        <w:rPr>
+          <w:b/>
+          <w:bCs/>
+          <w:lang w:val="en-US"/>
+        </w:rPr>
+        <w:t>PARA LANZARLO:</w:t>
+      </w:r>
+    </w:p>
+    <w:p>
+      <w:pPr>
+        <w:spacing w:after="0" w:line="240" w:lineRule="auto"/>
+        <w:rPr>
+          <w:lang w:val="en-US"/>
+        </w:rPr>
+      </w:pPr>
+      <w:r>
+        <w:rPr>
+          <w:lang w:val="en-US"/>
+        </w:rPr>
+        <w:t>docker-compose up -d</w:t>
+      </w:r>
+    </w:p>
+    <w:p>
+      <w:pPr>
+        <w:spacing w:after="0" w:line="240" w:lineRule="auto"/>
+        <w:rPr>
+          <w:lang w:val="en-US"/>
+        </w:rPr>
+      </w:pPr>
+    </w:p>
+    <w:p>
+      <w:pPr>
+        <w:spacing w:after="0" w:line="240" w:lineRule="auto"/>
+        <w:rPr>
+          <w:b/>
+          <w:bCs/>
+        </w:rPr>
+      </w:pPr>
+      <w:r>
+        <w:rPr>
+          <w:b/>
+          <w:bCs/>
+        </w:rPr>
+        <w:t>PARA</w:t>
+      </w:r>
+      <w:r>
+        <w:rPr>
+          <w:b/>
+          <w:bCs/>
+        </w:rPr>
+        <w:t xml:space="preserve"> VER EL ESTADO DE ESE CONTENEDOR:</w:t>
+      </w:r>
+    </w:p>
+    <w:p>
+      <w:pPr>
+        <w:spacing w:after="0" w:line="240" w:lineRule="auto"/>
+      </w:pPr>
+      <w:proofErr w:type="spellStart"/>
+      <w:r>
+        <w:t>docker-compose</w:t>
+      </w:r>
+      <w:proofErr w:type="spellEnd"/>
+      <w:r>
+        <w:t xml:space="preserve"> </w:t>
+      </w:r>
+      <w:proofErr w:type="spellStart"/>
+      <w:r>
+        <w:t>ps</w:t>
+      </w:r>
+      <w:proofErr w:type="spellEnd"/>
+    </w:p>
+    <w:p>
+      <w:pPr>
+        <w:spacing w:after="0" w:line="240" w:lineRule="auto"/>
+      </w:pPr>
+    </w:p>
+    <w:p>
+      <w:pPr>
+        <w:spacing w:after="0" w:line="240" w:lineRule="auto"/>
+        <w:jc w:val="both"/>
+      </w:pPr>
     </w:p>
     <w:sectPr>
       <w:pgSz w:w="12240" w:h="15840"/>
@@ -1256,6 +3874,315 @@
     </w:sectPr>
   </w:body>
 </w:document>
+</file>
+
+<file path=word/numbering.xml><?xml version="1.0" encoding="utf-8"?>
+<w:numbering xmlns:wpc="http://schemas.microsoft.com/office/word/2010/wordprocessingCanvas" xmlns:cx="http://schemas.microsoft.com/office/drawing/2014/chartex" xmlns:cx1="http://schemas.microsoft.com/office/drawing/2015/9/8/chartex" xmlns:cx2="http://schemas.microsoft.com/office/drawing/2015/10/21/chartex" xmlns:cx3="http://schemas.microsoft.com/office/drawing/2016/5/9/chartex" xmlns:cx4="http://schemas.microsoft.com/office/drawing/2016/5/10/chartex" xmlns:cx5="http://schemas.microsoft.com/office/drawing/2016/5/11/chartex" xmlns:cx6="http://schemas.microsoft.com/office/drawing/2016/5/12/chartex" xmlns:cx7="http://schemas.microsoft.com/office/drawing/2016/5/13/chartex" xmlns:cx8="http://schemas.microsoft.com/office/drawing/2016/5/14/chartex" xmlns:mc="http://schemas.openxmlformats.org/markup-compatibility/2006" xmlns:aink="http://schemas.microsoft.com/office/drawing/2016/ink" xmlns:am3d="http://schemas.microsoft.com/office/drawing/2017/model3d" xmlns:o="urn:schemas-microsoft-com:office:office" xmlns:oel="http://schemas.microsoft.com/office/2019/extlst" xmlns:r="http://schemas.openxmlformats.org/officeDocument/2006/relationships" xmlns:m="http://schemas.openxmlformats.org/officeDocument/2006/math" xmlns:v="urn:schemas-microsoft-com:vml" xmlns:wp14="http://schemas.microsoft.com/office/word/2010/wordprocessingDrawing" xmlns:wp="http://schemas.openxmlformats.org/drawingml/2006/wordprocessingDrawing" xmlns:w10="urn:schemas-microsoft-com:office:word" xmlns:w="http://schemas.openxmlformats.org/wordprocessingml/2006/main" xmlns:w14="http://schemas.microsoft.com/office/word/2010/wordml" xmlns:w15="http://schemas.microsoft.com/office/word/2012/wordml" xmlns:w16cex="http://schemas.microsoft.com/office/word/2018/wordml/cex" xmlns:w16cid="http://schemas.microsoft.com/office/word/2016/wordml/cid" xmlns:w16="http://schemas.microsoft.com/office/word/2018/wordml" xmlns:w16sdtdh="http://schemas.microsoft.com/office/word/2020/wordml/sdtdatahash" xmlns:w16se="http://schemas.microsoft.com/office/word/2015/wordml/symex" xmlns:wpg="http://schemas.microsoft.com/office/word/2010/wordprocessingGroup" xmlns:wpi="http://schemas.microsoft.com/office/word/2010/wordprocessingInk" xmlns:wne="http://schemas.microsoft.com/office/word/2006/wordml" xmlns:wps="http://schemas.microsoft.com/office/word/2010/wordprocessingShape" mc:Ignorable="w14 w15 w16se w16cid w16 w16cex w16sdtdh wp14">
+  <w:abstractNum w:abstractNumId="0" w15:restartNumberingAfterBreak="0">
+    <w:nsid w:val="5A541C16"/>
+    <w:multiLevelType w:val="multilevel"/>
+    <w:tmpl w:val="529EEB9E"/>
+    <w:lvl w:ilvl="0">
+      <w:start w:val="1"/>
+      <w:numFmt w:val="bullet"/>
+      <w:lvlText w:val=""/>
+      <w:lvlJc w:val="left"/>
+      <w:pPr>
+        <w:tabs>
+          <w:tab w:val="num" w:pos="720"/>
+        </w:tabs>
+        <w:ind w:left="720" w:hanging="360"/>
+      </w:pPr>
+      <w:rPr>
+        <w:rFonts w:ascii="Symbol" w:hAnsi="Symbol" w:hint="default"/>
+        <w:sz w:val="20"/>
+      </w:rPr>
+    </w:lvl>
+    <w:lvl w:ilvl="1" w:tentative="1">
+      <w:start w:val="1"/>
+      <w:numFmt w:val="bullet"/>
+      <w:lvlText w:val="o"/>
+      <w:lvlJc w:val="left"/>
+      <w:pPr>
+        <w:tabs>
+          <w:tab w:val="num" w:pos="1440"/>
+        </w:tabs>
+        <w:ind w:left="1440" w:hanging="360"/>
+      </w:pPr>
+      <w:rPr>
+        <w:rFonts w:ascii="Courier New" w:hAnsi="Courier New" w:hint="default"/>
+        <w:sz w:val="20"/>
+      </w:rPr>
+    </w:lvl>
+    <w:lvl w:ilvl="2" w:tentative="1">
+      <w:start w:val="1"/>
+      <w:numFmt w:val="bullet"/>
+      <w:lvlText w:val=""/>
+      <w:lvlJc w:val="left"/>
+      <w:pPr>
+        <w:tabs>
+          <w:tab w:val="num" w:pos="2160"/>
+        </w:tabs>
+        <w:ind w:left="2160" w:hanging="360"/>
+      </w:pPr>
+      <w:rPr>
+        <w:rFonts w:ascii="Wingdings" w:hAnsi="Wingdings" w:hint="default"/>
+        <w:sz w:val="20"/>
+      </w:rPr>
+    </w:lvl>
+    <w:lvl w:ilvl="3" w:tentative="1">
+      <w:start w:val="1"/>
+      <w:numFmt w:val="bullet"/>
+      <w:lvlText w:val=""/>
+      <w:lvlJc w:val="left"/>
+      <w:pPr>
+        <w:tabs>
+          <w:tab w:val="num" w:pos="2880"/>
+        </w:tabs>
+        <w:ind w:left="2880" w:hanging="360"/>
+      </w:pPr>
+      <w:rPr>
+        <w:rFonts w:ascii="Wingdings" w:hAnsi="Wingdings" w:hint="default"/>
+        <w:sz w:val="20"/>
+      </w:rPr>
+    </w:lvl>
+    <w:lvl w:ilvl="4" w:tentative="1">
+      <w:start w:val="1"/>
+      <w:numFmt w:val="bullet"/>
+      <w:lvlText w:val=""/>
+      <w:lvlJc w:val="left"/>
+      <w:pPr>
+        <w:tabs>
+          <w:tab w:val="num" w:pos="3600"/>
+        </w:tabs>
+        <w:ind w:left="3600" w:hanging="360"/>
+      </w:pPr>
+      <w:rPr>
+        <w:rFonts w:ascii="Wingdings" w:hAnsi="Wingdings" w:hint="default"/>
+        <w:sz w:val="20"/>
+      </w:rPr>
+    </w:lvl>
+    <w:lvl w:ilvl="5" w:tentative="1">
+      <w:start w:val="1"/>
+      <w:numFmt w:val="bullet"/>
+      <w:lvlText w:val=""/>
+      <w:lvlJc w:val="left"/>
+      <w:pPr>
+        <w:tabs>
+          <w:tab w:val="num" w:pos="4320"/>
+        </w:tabs>
+        <w:ind w:left="4320" w:hanging="360"/>
+      </w:pPr>
+      <w:rPr>
+        <w:rFonts w:ascii="Wingdings" w:hAnsi="Wingdings" w:hint="default"/>
+        <w:sz w:val="20"/>
+      </w:rPr>
+    </w:lvl>
+    <w:lvl w:ilvl="6" w:tentative="1">
+      <w:start w:val="1"/>
+      <w:numFmt w:val="bullet"/>
+      <w:lvlText w:val=""/>
+      <w:lvlJc w:val="left"/>
+      <w:pPr>
+        <w:tabs>
+          <w:tab w:val="num" w:pos="5040"/>
+        </w:tabs>
+        <w:ind w:left="5040" w:hanging="360"/>
+      </w:pPr>
+      <w:rPr>
+        <w:rFonts w:ascii="Wingdings" w:hAnsi="Wingdings" w:hint="default"/>
+        <w:sz w:val="20"/>
+      </w:rPr>
+    </w:lvl>
+    <w:lvl w:ilvl="7" w:tentative="1">
+      <w:start w:val="1"/>
+      <w:numFmt w:val="bullet"/>
+      <w:lvlText w:val=""/>
+      <w:lvlJc w:val="left"/>
+      <w:pPr>
+        <w:tabs>
+          <w:tab w:val="num" w:pos="5760"/>
+        </w:tabs>
+        <w:ind w:left="5760" w:hanging="360"/>
+      </w:pPr>
+      <w:rPr>
+        <w:rFonts w:ascii="Wingdings" w:hAnsi="Wingdings" w:hint="default"/>
+        <w:sz w:val="20"/>
+      </w:rPr>
+    </w:lvl>
+    <w:lvl w:ilvl="8" w:tentative="1">
+      <w:start w:val="1"/>
+      <w:numFmt w:val="bullet"/>
+      <w:lvlText w:val=""/>
+      <w:lvlJc w:val="left"/>
+      <w:pPr>
+        <w:tabs>
+          <w:tab w:val="num" w:pos="6480"/>
+        </w:tabs>
+        <w:ind w:left="6480" w:hanging="360"/>
+      </w:pPr>
+      <w:rPr>
+        <w:rFonts w:ascii="Wingdings" w:hAnsi="Wingdings" w:hint="default"/>
+        <w:sz w:val="20"/>
+      </w:rPr>
+    </w:lvl>
+  </w:abstractNum>
+  <w:abstractNum w:abstractNumId="1" w15:restartNumberingAfterBreak="0">
+    <w:nsid w:val="703919A2"/>
+    <w:multiLevelType w:val="multilevel"/>
+    <w:tmpl w:val="10F85A9A"/>
+    <w:lvl w:ilvl="0">
+      <w:start w:val="1"/>
+      <w:numFmt w:val="bullet"/>
+      <w:lvlText w:val=""/>
+      <w:lvlJc w:val="left"/>
+      <w:pPr>
+        <w:tabs>
+          <w:tab w:val="num" w:pos="720"/>
+        </w:tabs>
+        <w:ind w:left="720" w:hanging="360"/>
+      </w:pPr>
+      <w:rPr>
+        <w:rFonts w:ascii="Symbol" w:hAnsi="Symbol" w:hint="default"/>
+        <w:sz w:val="20"/>
+      </w:rPr>
+    </w:lvl>
+    <w:lvl w:ilvl="1" w:tentative="1">
+      <w:start w:val="1"/>
+      <w:numFmt w:val="bullet"/>
+      <w:lvlText w:val="o"/>
+      <w:lvlJc w:val="left"/>
+      <w:pPr>
+        <w:tabs>
+          <w:tab w:val="num" w:pos="1440"/>
+        </w:tabs>
+        <w:ind w:left="1440" w:hanging="360"/>
+      </w:pPr>
+      <w:rPr>
+        <w:rFonts w:ascii="Courier New" w:hAnsi="Courier New" w:hint="default"/>
+        <w:sz w:val="20"/>
+      </w:rPr>
+    </w:lvl>
+    <w:lvl w:ilvl="2" w:tentative="1">
+      <w:start w:val="1"/>
+      <w:numFmt w:val="bullet"/>
+      <w:lvlText w:val=""/>
+      <w:lvlJc w:val="left"/>
+      <w:pPr>
+        <w:tabs>
+          <w:tab w:val="num" w:pos="2160"/>
+        </w:tabs>
+        <w:ind w:left="2160" w:hanging="360"/>
+      </w:pPr>
+      <w:rPr>
+        <w:rFonts w:ascii="Wingdings" w:hAnsi="Wingdings" w:hint="default"/>
+        <w:sz w:val="20"/>
+      </w:rPr>
+    </w:lvl>
+    <w:lvl w:ilvl="3" w:tentative="1">
+      <w:start w:val="1"/>
+      <w:numFmt w:val="bullet"/>
+      <w:lvlText w:val=""/>
+      <w:lvlJc w:val="left"/>
+      <w:pPr>
+        <w:tabs>
+          <w:tab w:val="num" w:pos="2880"/>
+        </w:tabs>
+        <w:ind w:left="2880" w:hanging="360"/>
+      </w:pPr>
+      <w:rPr>
+        <w:rFonts w:ascii="Wingdings" w:hAnsi="Wingdings" w:hint="default"/>
+        <w:sz w:val="20"/>
+      </w:rPr>
+    </w:lvl>
+    <w:lvl w:ilvl="4" w:tentative="1">
+      <w:start w:val="1"/>
+      <w:numFmt w:val="bullet"/>
+      <w:lvlText w:val=""/>
+      <w:lvlJc w:val="left"/>
+      <w:pPr>
+        <w:tabs>
+          <w:tab w:val="num" w:pos="3600"/>
+        </w:tabs>
+        <w:ind w:left="3600" w:hanging="360"/>
+      </w:pPr>
+      <w:rPr>
+        <w:rFonts w:ascii="Wingdings" w:hAnsi="Wingdings" w:hint="default"/>
+        <w:sz w:val="20"/>
+      </w:rPr>
+    </w:lvl>
+    <w:lvl w:ilvl="5" w:tentative="1">
+      <w:start w:val="1"/>
+      <w:numFmt w:val="bullet"/>
+      <w:lvlText w:val=""/>
+      <w:lvlJc w:val="left"/>
+      <w:pPr>
+        <w:tabs>
+          <w:tab w:val="num" w:pos="4320"/>
+        </w:tabs>
+        <w:ind w:left="4320" w:hanging="360"/>
+      </w:pPr>
+      <w:rPr>
+        <w:rFonts w:ascii="Wingdings" w:hAnsi="Wingdings" w:hint="default"/>
+        <w:sz w:val="20"/>
+      </w:rPr>
+    </w:lvl>
+    <w:lvl w:ilvl="6" w:tentative="1">
+      <w:start w:val="1"/>
+      <w:numFmt w:val="bullet"/>
+      <w:lvlText w:val=""/>
+      <w:lvlJc w:val="left"/>
+      <w:pPr>
+        <w:tabs>
+          <w:tab w:val="num" w:pos="5040"/>
+        </w:tabs>
+        <w:ind w:left="5040" w:hanging="360"/>
+      </w:pPr>
+      <w:rPr>
+        <w:rFonts w:ascii="Wingdings" w:hAnsi="Wingdings" w:hint="default"/>
+        <w:sz w:val="20"/>
+      </w:rPr>
+    </w:lvl>
+    <w:lvl w:ilvl="7" w:tentative="1">
+      <w:start w:val="1"/>
+      <w:numFmt w:val="bullet"/>
+      <w:lvlText w:val=""/>
+      <w:lvlJc w:val="left"/>
+      <w:pPr>
+        <w:tabs>
+          <w:tab w:val="num" w:pos="5760"/>
+        </w:tabs>
+        <w:ind w:left="5760" w:hanging="360"/>
+      </w:pPr>
+      <w:rPr>
+        <w:rFonts w:ascii="Wingdings" w:hAnsi="Wingdings" w:hint="default"/>
+        <w:sz w:val="20"/>
+      </w:rPr>
+    </w:lvl>
+    <w:lvl w:ilvl="8" w:tentative="1">
+      <w:start w:val="1"/>
+      <w:numFmt w:val="bullet"/>
+      <w:lvlText w:val=""/>
+      <w:lvlJc w:val="left"/>
+      <w:pPr>
+        <w:tabs>
+          <w:tab w:val="num" w:pos="6480"/>
+        </w:tabs>
+        <w:ind w:left="6480" w:hanging="360"/>
+      </w:pPr>
+      <w:rPr>
+        <w:rFonts w:ascii="Wingdings" w:hAnsi="Wingdings" w:hint="default"/>
+        <w:sz w:val="20"/>
+      </w:rPr>
+    </w:lvl>
+  </w:abstractNum>
+  <w:num w:numId="1" w16cid:durableId="1526676357">
+    <w:abstractNumId w:val="0"/>
+  </w:num>
+  <w:num w:numId="2" w16cid:durableId="14771666">
+    <w:abstractNumId w:val="1"/>
+  </w:num>
+</w:numbering>
 </file>
 
 <file path=word/styles.xml><?xml version="1.0" encoding="utf-8"?>
@@ -1658,11 +4585,11 @@
   <w:style w:type="paragraph" w:default="1" w:styleId="Normal">
     <w:name w:val="Normal"/>
     <w:qFormat/>
+    <w:rsid w:val="00D22C88"/>
   </w:style>
   <w:style w:type="character" w:default="1" w:styleId="Fuentedeprrafopredeter">
     <w:name w:val="Default Paragraph Font"/>
     <w:uiPriority w:val="1"/>
-    <w:semiHidden/>
     <w:unhideWhenUsed/>
   </w:style>
   <w:style w:type="table" w:default="1" w:styleId="Tablanormal">
@@ -1685,6 +4612,29 @@
     <w:uiPriority w:val="99"/>
     <w:semiHidden/>
     <w:unhideWhenUsed/>
+  </w:style>
+  <w:style w:type="character" w:styleId="Hipervnculo">
+    <w:name w:val="Hyperlink"/>
+    <w:basedOn w:val="Fuentedeprrafopredeter"/>
+    <w:uiPriority w:val="99"/>
+    <w:unhideWhenUsed/>
+    <w:rsid w:val="002D2437"/>
+    <w:rPr>
+      <w:color w:val="0563C1" w:themeColor="hyperlink"/>
+      <w:u w:val="single"/>
+    </w:rPr>
+  </w:style>
+  <w:style w:type="character" w:styleId="Mencinsinresolver">
+    <w:name w:val="Unresolved Mention"/>
+    <w:basedOn w:val="Fuentedeprrafopredeter"/>
+    <w:uiPriority w:val="99"/>
+    <w:semiHidden/>
+    <w:unhideWhenUsed/>
+    <w:rsid w:val="002D2437"/>
+    <w:rPr>
+      <w:color w:val="605E5C"/>
+      <w:shd w:val="clear" w:color="auto" w:fill="E1DFDD"/>
+    </w:rPr>
   </w:style>
 </w:styles>
 </file>

</xml_diff>

<commit_message>
proyecto adivina el numero entre un rango ingresado
</commit_message>
<xml_diff>
--- a/Instrucciones Python/INSTRUCCIONES PYTHON.docx
+++ b/Instrucciones Python/INSTRUCCIONES PYTHON.docx
@@ -476,7 +476,14 @@
           <w:b/>
           <w:bCs/>
         </w:rPr>
-        <w:t xml:space="preserve">Si estas en </w:t>
+        <w:t>Instalar ambiente virtual, s</w:t>
+      </w:r>
+      <w:r>
+        <w:rPr>
+          <w:b/>
+          <w:bCs/>
+        </w:rPr>
+        <w:t xml:space="preserve">i estas en </w:t>
       </w:r>
       <w:proofErr w:type="spellStart"/>
       <w:r>
@@ -516,7 +523,13 @@
         <w:spacing w:after="0" w:line="240" w:lineRule="auto"/>
       </w:pPr>
       <w:r>
-        <w:t xml:space="preserve">sudo </w:t>
+        <w:rPr>
+          <w:color w:val="FF0000"/>
+        </w:rPr>
+        <w:t>sudo</w:t>
+      </w:r>
+      <w:r>
+        <w:t xml:space="preserve"> </w:t>
       </w:r>
       <w:proofErr w:type="spellStart"/>
       <w:r>
@@ -1208,24 +1221,39 @@
     <w:p>
       <w:pPr>
         <w:spacing w:after="0" w:line="240" w:lineRule="auto"/>
-      </w:pPr>
-      <w:r>
+        <w:rPr>
+          <w:lang w:val="en-US"/>
+        </w:rPr>
+      </w:pPr>
+      <w:r>
+        <w:rPr>
+          <w:lang w:val="en-US"/>
+        </w:rPr>
         <w:t>pip3 freeze &gt; requirements.txt</w:t>
       </w:r>
     </w:p>
     <w:p>
       <w:pPr>
         <w:spacing w:after="0" w:line="240" w:lineRule="auto"/>
-      </w:pPr>
-    </w:p>
-    <w:p>
-      <w:pPr>
-        <w:spacing w:after="0" w:line="240" w:lineRule="auto"/>
-      </w:pPr>
-    </w:p>
-    <w:p>
-      <w:pPr>
-        <w:spacing w:after="0" w:line="240" w:lineRule="auto"/>
+        <w:rPr>
+          <w:lang w:val="en-US"/>
+        </w:rPr>
+      </w:pPr>
+    </w:p>
+    <w:p>
+      <w:pPr>
+        <w:spacing w:after="0" w:line="240" w:lineRule="auto"/>
+        <w:rPr>
+          <w:lang w:val="en-US"/>
+        </w:rPr>
+      </w:pPr>
+    </w:p>
+    <w:p>
+      <w:pPr>
+        <w:spacing w:after="0" w:line="240" w:lineRule="auto"/>
+        <w:rPr>
+          <w:lang w:val="en-US"/>
+        </w:rPr>
       </w:pPr>
     </w:p>
     <w:p>
@@ -1235,744 +1263,731 @@
         <w:rPr>
           <w:b/>
           <w:bCs/>
-        </w:rPr>
-      </w:pPr>
-      <w:r>
-        <w:rPr>
-          <w:b/>
-          <w:bCs/>
+          <w:lang w:val="en-US"/>
+        </w:rPr>
+      </w:pPr>
+      <w:r>
+        <w:rPr>
+          <w:b/>
+          <w:bCs/>
+          <w:lang w:val="en-US"/>
         </w:rPr>
         <w:lastRenderedPageBreak/>
-        <w:t>FASTAPI</w:t>
-      </w:r>
-      <w:r>
-        <w:rPr>
-          <w:b/>
-          <w:bCs/>
-        </w:rPr>
+        <w:t xml:space="preserve">FASTAPI </w:t>
+      </w:r>
+    </w:p>
+    <w:p>
+      <w:pPr>
+        <w:spacing w:after="0" w:line="240" w:lineRule="auto"/>
+        <w:rPr>
+          <w:b/>
+          <w:bCs/>
+          <w:lang w:val="en-US"/>
+        </w:rPr>
+      </w:pPr>
+      <w:r>
+        <w:rPr>
+          <w:b/>
+          <w:bCs/>
+          <w:lang w:val="en-US"/>
+        </w:rPr>
+        <w:t>Installation</w:t>
+      </w:r>
+    </w:p>
+    <w:p>
+      <w:pPr>
+        <w:spacing w:after="0" w:line="240" w:lineRule="auto"/>
+        <w:jc w:val="both"/>
+        <w:rPr>
+          <w:lang w:val="en-US"/>
+        </w:rPr>
+      </w:pPr>
+      <w:r>
+        <w:rPr>
+          <w:lang w:val="en-US"/>
+        </w:rPr>
+        <w:t xml:space="preserve">pip install </w:t>
+      </w:r>
+      <w:proofErr w:type="spellStart"/>
+      <w:r>
+        <w:rPr>
+          <w:lang w:val="en-US"/>
+        </w:rPr>
+        <w:t>fastapi</w:t>
+      </w:r>
+      <w:proofErr w:type="spellEnd"/>
+    </w:p>
+    <w:p>
+      <w:pPr>
+        <w:spacing w:after="0" w:line="240" w:lineRule="auto"/>
+        <w:jc w:val="both"/>
+        <w:rPr>
+          <w:lang w:val="en-US"/>
+        </w:rPr>
+      </w:pPr>
+    </w:p>
+    <w:p>
+      <w:pPr>
+        <w:spacing w:after="0" w:line="240" w:lineRule="auto"/>
+        <w:jc w:val="both"/>
+        <w:rPr>
+          <w:b/>
+          <w:bCs/>
+          <w:lang w:val="en-US"/>
+        </w:rPr>
+      </w:pPr>
+      <w:proofErr w:type="spellStart"/>
+      <w:r>
+        <w:rPr>
+          <w:b/>
+          <w:bCs/>
+          <w:lang w:val="en-US"/>
+        </w:rPr>
+        <w:t>Uvicorn</w:t>
+      </w:r>
+      <w:proofErr w:type="spellEnd"/>
+      <w:r>
+        <w:rPr>
+          <w:b/>
+          <w:bCs/>
+          <w:lang w:val="en-US"/>
+        </w:rPr>
+        <w:t xml:space="preserve"> Installation</w:t>
+      </w:r>
+    </w:p>
+    <w:p>
+      <w:pPr>
+        <w:spacing w:after="0" w:line="240" w:lineRule="auto"/>
+        <w:jc w:val="both"/>
+        <w:rPr>
+          <w:b/>
+          <w:bCs/>
+          <w:lang w:val="en-US"/>
+        </w:rPr>
+      </w:pPr>
+    </w:p>
+    <w:p>
+      <w:pPr>
+        <w:spacing w:after="0" w:line="240" w:lineRule="auto"/>
+        <w:jc w:val="both"/>
+        <w:rPr>
+          <w:lang w:val="en-US"/>
+        </w:rPr>
+      </w:pPr>
+      <w:r>
+        <w:rPr>
+          <w:lang w:val="en-US"/>
+        </w:rPr>
+        <w:t>pip install "</w:t>
+      </w:r>
+      <w:proofErr w:type="spellStart"/>
+      <w:r>
+        <w:rPr>
+          <w:lang w:val="en-US"/>
+        </w:rPr>
+        <w:t>uvicorn</w:t>
+      </w:r>
+      <w:proofErr w:type="spellEnd"/>
+      <w:r>
+        <w:rPr>
+          <w:lang w:val="en-US"/>
+        </w:rPr>
+        <w:t>[standard]"</w:t>
+      </w:r>
+    </w:p>
+    <w:p>
+      <w:pPr>
+        <w:spacing w:after="0" w:line="240" w:lineRule="auto"/>
+        <w:jc w:val="both"/>
+        <w:rPr>
+          <w:lang w:val="en-US"/>
+        </w:rPr>
+      </w:pPr>
+    </w:p>
+    <w:p>
+      <w:pPr>
+        <w:spacing w:after="0" w:line="240" w:lineRule="auto"/>
+        <w:jc w:val="both"/>
+        <w:rPr>
+          <w:b/>
+          <w:bCs/>
+        </w:rPr>
+      </w:pPr>
+      <w:r>
+        <w:rPr>
+          <w:b/>
+          <w:bCs/>
+        </w:rPr>
+        <w:t>crear un archivo con main.py:</w:t>
+      </w:r>
+    </w:p>
+    <w:p>
+      <w:pPr>
+        <w:spacing w:after="0" w:line="240" w:lineRule="auto"/>
+        <w:jc w:val="both"/>
+        <w:rPr>
+          <w:lang w:val="en-US"/>
+        </w:rPr>
+      </w:pPr>
+      <w:r>
+        <w:rPr>
+          <w:lang w:val="en-US"/>
+        </w:rPr>
+        <w:t>from typing import Union</w:t>
+      </w:r>
+    </w:p>
+    <w:p>
+      <w:pPr>
+        <w:spacing w:after="0" w:line="240" w:lineRule="auto"/>
+        <w:jc w:val="both"/>
+        <w:rPr>
+          <w:lang w:val="en-US"/>
+        </w:rPr>
+      </w:pPr>
+      <w:r>
+        <w:rPr>
+          <w:lang w:val="en-US"/>
+        </w:rPr>
+        <w:t xml:space="preserve">from </w:t>
+      </w:r>
+      <w:proofErr w:type="spellStart"/>
+      <w:r>
+        <w:rPr>
+          <w:lang w:val="en-US"/>
+        </w:rPr>
+        <w:t>fastapi</w:t>
+      </w:r>
+      <w:proofErr w:type="spellEnd"/>
+      <w:r>
+        <w:rPr>
+          <w:lang w:val="en-US"/>
+        </w:rPr>
+        <w:t xml:space="preserve"> import </w:t>
+      </w:r>
+      <w:proofErr w:type="spellStart"/>
+      <w:r>
+        <w:rPr>
+          <w:lang w:val="en-US"/>
+        </w:rPr>
+        <w:t>FastAPI</w:t>
+      </w:r>
+      <w:proofErr w:type="spellEnd"/>
+    </w:p>
+    <w:p>
+      <w:pPr>
+        <w:spacing w:after="0" w:line="240" w:lineRule="auto"/>
+        <w:jc w:val="both"/>
+        <w:rPr>
+          <w:lang w:val="en-US"/>
+        </w:rPr>
+      </w:pPr>
+    </w:p>
+    <w:p>
+      <w:pPr>
+        <w:spacing w:after="0" w:line="240" w:lineRule="auto"/>
+        <w:jc w:val="both"/>
+        <w:rPr>
+          <w:lang w:val="en-US"/>
+        </w:rPr>
+      </w:pPr>
+      <w:r>
+        <w:rPr>
+          <w:lang w:val="en-US"/>
+        </w:rPr>
+        <w:t xml:space="preserve">app = </w:t>
+      </w:r>
+      <w:proofErr w:type="spellStart"/>
+      <w:proofErr w:type="gramStart"/>
+      <w:r>
+        <w:rPr>
+          <w:lang w:val="en-US"/>
+        </w:rPr>
+        <w:t>FastAPI</w:t>
+      </w:r>
+      <w:proofErr w:type="spellEnd"/>
+      <w:r>
+        <w:rPr>
+          <w:lang w:val="en-US"/>
+        </w:rPr>
+        <w:t>(</w:t>
+      </w:r>
+      <w:proofErr w:type="gramEnd"/>
+      <w:r>
+        <w:rPr>
+          <w:lang w:val="en-US"/>
+        </w:rPr>
+        <w:t>)</w:t>
+      </w:r>
+    </w:p>
+    <w:p>
+      <w:pPr>
+        <w:spacing w:after="0" w:line="240" w:lineRule="auto"/>
+        <w:jc w:val="both"/>
+        <w:rPr>
+          <w:lang w:val="en-US"/>
+        </w:rPr>
+      </w:pPr>
+    </w:p>
+    <w:p>
+      <w:pPr>
+        <w:spacing w:after="0" w:line="240" w:lineRule="auto"/>
+        <w:jc w:val="both"/>
+        <w:rPr>
+          <w:lang w:val="en-US"/>
+        </w:rPr>
+      </w:pPr>
+    </w:p>
+    <w:p>
+      <w:pPr>
+        <w:spacing w:after="0" w:line="240" w:lineRule="auto"/>
+        <w:jc w:val="both"/>
+        <w:rPr>
+          <w:lang w:val="en-US"/>
+        </w:rPr>
+      </w:pPr>
+      <w:r>
+        <w:rPr>
+          <w:lang w:val="en-US"/>
+        </w:rPr>
+        <w:t>@</w:t>
+      </w:r>
+      <w:proofErr w:type="gramStart"/>
+      <w:r>
+        <w:rPr>
+          <w:lang w:val="en-US"/>
+        </w:rPr>
+        <w:t>app.get(</w:t>
+      </w:r>
+      <w:proofErr w:type="gramEnd"/>
+      <w:r>
+        <w:rPr>
+          <w:lang w:val="en-US"/>
+        </w:rPr>
+        <w:t>"/")</w:t>
+      </w:r>
+    </w:p>
+    <w:p>
+      <w:pPr>
+        <w:spacing w:after="0" w:line="240" w:lineRule="auto"/>
+        <w:jc w:val="both"/>
+        <w:rPr>
+          <w:lang w:val="en-US"/>
+        </w:rPr>
+      </w:pPr>
+      <w:r>
+        <w:rPr>
+          <w:lang w:val="en-US"/>
+        </w:rPr>
+        <w:t xml:space="preserve">def </w:t>
+      </w:r>
+      <w:proofErr w:type="spellStart"/>
+      <w:r>
+        <w:rPr>
+          <w:lang w:val="en-US"/>
+        </w:rPr>
+        <w:t>read_</w:t>
+      </w:r>
+      <w:proofErr w:type="gramStart"/>
+      <w:r>
+        <w:rPr>
+          <w:lang w:val="en-US"/>
+        </w:rPr>
+        <w:t>root</w:t>
+      </w:r>
+      <w:proofErr w:type="spellEnd"/>
+      <w:r>
+        <w:rPr>
+          <w:lang w:val="en-US"/>
+        </w:rPr>
+        <w:t>(</w:t>
+      </w:r>
+      <w:proofErr w:type="gramEnd"/>
+      <w:r>
+        <w:rPr>
+          <w:lang w:val="en-US"/>
+        </w:rPr>
+        <w:t>):</w:t>
+      </w:r>
+    </w:p>
+    <w:p>
+      <w:pPr>
+        <w:spacing w:after="0" w:line="240" w:lineRule="auto"/>
+        <w:jc w:val="both"/>
+        <w:rPr>
+          <w:lang w:val="en-US"/>
+        </w:rPr>
+      </w:pPr>
+      <w:r>
+        <w:rPr>
+          <w:lang w:val="en-US"/>
+        </w:rPr>
+        <w:t xml:space="preserve">    return {"Hello": "World"}</w:t>
+      </w:r>
+    </w:p>
+    <w:p>
+      <w:pPr>
+        <w:spacing w:after="0" w:line="240" w:lineRule="auto"/>
+        <w:jc w:val="both"/>
+        <w:rPr>
+          <w:lang w:val="en-US"/>
+        </w:rPr>
+      </w:pPr>
+    </w:p>
+    <w:p>
+      <w:pPr>
+        <w:spacing w:after="0" w:line="240" w:lineRule="auto"/>
+        <w:jc w:val="both"/>
+        <w:rPr>
+          <w:lang w:val="en-US"/>
+        </w:rPr>
+      </w:pPr>
+    </w:p>
+    <w:p>
+      <w:pPr>
+        <w:spacing w:after="0" w:line="240" w:lineRule="auto"/>
+        <w:jc w:val="both"/>
+        <w:rPr>
+          <w:lang w:val="en-US"/>
+        </w:rPr>
+      </w:pPr>
+      <w:r>
+        <w:rPr>
+          <w:lang w:val="en-US"/>
+        </w:rPr>
+        <w:t>@app.get("/items/{item_id}")</w:t>
+      </w:r>
+    </w:p>
+    <w:p>
+      <w:pPr>
+        <w:spacing w:after="0" w:line="240" w:lineRule="auto"/>
+        <w:jc w:val="both"/>
+        <w:rPr>
+          <w:lang w:val="en-US"/>
+        </w:rPr>
+      </w:pPr>
+      <w:r>
+        <w:rPr>
+          <w:lang w:val="en-US"/>
+        </w:rPr>
+        <w:t xml:space="preserve">def </w:t>
+      </w:r>
+      <w:proofErr w:type="spellStart"/>
+      <w:r>
+        <w:rPr>
+          <w:lang w:val="en-US"/>
+        </w:rPr>
+        <w:t>read_</w:t>
+      </w:r>
+      <w:proofErr w:type="gramStart"/>
+      <w:r>
+        <w:rPr>
+          <w:lang w:val="en-US"/>
+        </w:rPr>
+        <w:t>item</w:t>
+      </w:r>
+      <w:proofErr w:type="spellEnd"/>
+      <w:r>
+        <w:rPr>
+          <w:lang w:val="en-US"/>
+        </w:rPr>
+        <w:t>(</w:t>
+      </w:r>
+      <w:proofErr w:type="spellStart"/>
+      <w:proofErr w:type="gramEnd"/>
+      <w:r>
+        <w:rPr>
+          <w:lang w:val="en-US"/>
+        </w:rPr>
+        <w:t>item_id</w:t>
+      </w:r>
+      <w:proofErr w:type="spellEnd"/>
+      <w:r>
+        <w:rPr>
+          <w:lang w:val="en-US"/>
+        </w:rPr>
+        <w:t>: int, q: Union[str, None] = None):</w:t>
+      </w:r>
+    </w:p>
+    <w:p>
+      <w:pPr>
+        <w:spacing w:after="0" w:line="240" w:lineRule="auto"/>
+        <w:jc w:val="both"/>
+        <w:rPr>
+          <w:lang w:val="en-US"/>
+        </w:rPr>
+      </w:pPr>
+      <w:r>
+        <w:rPr>
+          <w:lang w:val="en-US"/>
+        </w:rPr>
+        <w:t xml:space="preserve">    return {"</w:t>
+      </w:r>
+      <w:proofErr w:type="spellStart"/>
+      <w:r>
+        <w:rPr>
+          <w:lang w:val="en-US"/>
+        </w:rPr>
+        <w:t>item_id</w:t>
+      </w:r>
+      <w:proofErr w:type="spellEnd"/>
+      <w:r>
+        <w:rPr>
+          <w:lang w:val="en-US"/>
+        </w:rPr>
+        <w:t xml:space="preserve">": </w:t>
+      </w:r>
+      <w:proofErr w:type="spellStart"/>
+      <w:r>
+        <w:rPr>
+          <w:lang w:val="en-US"/>
+        </w:rPr>
+        <w:t>item_id</w:t>
+      </w:r>
+      <w:proofErr w:type="spellEnd"/>
+      <w:r>
+        <w:rPr>
+          <w:lang w:val="en-US"/>
+        </w:rPr>
+        <w:t>, "q": q}</w:t>
+      </w:r>
+    </w:p>
+    <w:p>
+      <w:pPr>
+        <w:spacing w:after="0" w:line="240" w:lineRule="auto"/>
+        <w:jc w:val="both"/>
+        <w:rPr>
+          <w:lang w:val="en-US"/>
+        </w:rPr>
+      </w:pPr>
+    </w:p>
+    <w:p>
+      <w:pPr>
+        <w:spacing w:after="0" w:line="240" w:lineRule="auto"/>
+        <w:jc w:val="both"/>
+        <w:rPr>
+          <w:b/>
+          <w:bCs/>
+        </w:rPr>
+      </w:pPr>
+      <w:r>
+        <w:rPr>
+          <w:b/>
+          <w:bCs/>
+        </w:rPr>
+        <w:t>Con el siguiente comando puedes devolver una página web</w:t>
+      </w:r>
+    </w:p>
+    <w:p>
+      <w:pPr>
+        <w:spacing w:after="0" w:line="240" w:lineRule="auto"/>
+        <w:jc w:val="both"/>
+        <w:rPr>
+          <w:lang w:val="en-US"/>
+        </w:rPr>
+      </w:pPr>
+      <w:r>
+        <w:rPr>
+          <w:lang w:val="en-US"/>
+        </w:rPr>
+        <w:t>@</w:t>
+      </w:r>
+      <w:proofErr w:type="gramStart"/>
+      <w:r>
+        <w:rPr>
+          <w:lang w:val="en-US"/>
+        </w:rPr>
+        <w:t>app.get(</w:t>
+      </w:r>
+      <w:proofErr w:type="gramEnd"/>
+      <w:r>
+        <w:rPr>
+          <w:lang w:val="en-US"/>
+        </w:rPr>
+        <w:t xml:space="preserve">"/contact", </w:t>
+      </w:r>
+      <w:proofErr w:type="spellStart"/>
+      <w:r>
+        <w:rPr>
+          <w:lang w:val="en-US"/>
+        </w:rPr>
+        <w:t>response_class</w:t>
+      </w:r>
+      <w:proofErr w:type="spellEnd"/>
+      <w:r>
+        <w:rPr>
+          <w:lang w:val="en-US"/>
+        </w:rPr>
+        <w:t>=</w:t>
+      </w:r>
+      <w:proofErr w:type="spellStart"/>
+      <w:r>
+        <w:rPr>
+          <w:lang w:val="en-US"/>
+        </w:rPr>
+        <w:t>HTMLResponse</w:t>
+      </w:r>
+      <w:proofErr w:type="spellEnd"/>
+      <w:r>
+        <w:rPr>
+          <w:lang w:val="en-US"/>
+        </w:rPr>
+        <w:t>)</w:t>
+      </w:r>
+    </w:p>
+    <w:p>
+      <w:pPr>
+        <w:spacing w:after="0" w:line="240" w:lineRule="auto"/>
+        <w:jc w:val="both"/>
+        <w:rPr>
+          <w:lang w:val="en-US"/>
+        </w:rPr>
+      </w:pPr>
+      <w:r>
+        <w:rPr>
+          <w:lang w:val="en-US"/>
+        </w:rPr>
+        <w:t xml:space="preserve">def </w:t>
+      </w:r>
+      <w:proofErr w:type="spellStart"/>
+      <w:r>
+        <w:rPr>
+          <w:lang w:val="en-US"/>
+        </w:rPr>
+        <w:t>get_</w:t>
+      </w:r>
+      <w:proofErr w:type="gramStart"/>
+      <w:r>
+        <w:rPr>
+          <w:lang w:val="en-US"/>
+        </w:rPr>
+        <w:t>list</w:t>
+      </w:r>
+      <w:proofErr w:type="spellEnd"/>
+      <w:r>
+        <w:rPr>
+          <w:lang w:val="en-US"/>
+        </w:rPr>
+        <w:t>(</w:t>
+      </w:r>
+      <w:proofErr w:type="gramEnd"/>
+      <w:r>
+        <w:rPr>
+          <w:lang w:val="en-US"/>
+        </w:rPr>
+        <w:t>):</w:t>
+      </w:r>
+    </w:p>
+    <w:p>
+      <w:pPr>
+        <w:spacing w:after="0" w:line="240" w:lineRule="auto"/>
+        <w:jc w:val="both"/>
+        <w:rPr>
+          <w:lang w:val="en-US"/>
+        </w:rPr>
+      </w:pPr>
+      <w:r>
+        <w:rPr>
+          <w:lang w:val="en-US"/>
+        </w:rPr>
+        <w:t xml:space="preserve">    return """</w:t>
+      </w:r>
+    </w:p>
+    <w:p>
+      <w:pPr>
+        <w:spacing w:after="0" w:line="240" w:lineRule="auto"/>
+        <w:jc w:val="both"/>
+      </w:pPr>
+      <w:r>
+        <w:rPr>
+          <w:lang w:val="en-US"/>
+        </w:rPr>
+        <w:t xml:space="preserve">    &lt;h1&gt;¡Hola! </w:t>
+      </w:r>
+      <w:r>
+        <w:t xml:space="preserve">Soy una </w:t>
+      </w:r>
+      <w:proofErr w:type="spellStart"/>
+      <w:r>
+        <w:t>pagina</w:t>
+      </w:r>
+      <w:proofErr w:type="spellEnd"/>
+      <w:r>
+        <w:t>&lt;/h1&gt;</w:t>
+      </w:r>
+    </w:p>
+    <w:p>
+      <w:pPr>
+        <w:spacing w:after="0" w:line="240" w:lineRule="auto"/>
+        <w:jc w:val="both"/>
+      </w:pPr>
+      <w:r>
+        <w:t xml:space="preserve">    &lt;p&gt;Soy un </w:t>
+      </w:r>
+      <w:proofErr w:type="spellStart"/>
+      <w:r>
+        <w:t>parrafo</w:t>
+      </w:r>
+      <w:proofErr w:type="spellEnd"/>
+      <w:r>
+        <w:t>&lt;/p&gt;</w:t>
+      </w:r>
+    </w:p>
+    <w:p>
+      <w:pPr>
+        <w:spacing w:after="0" w:line="240" w:lineRule="auto"/>
+        <w:jc w:val="both"/>
+      </w:pPr>
+      <w:r>
+        <w:t xml:space="preserve">    </w:t>
+      </w:r>
+      <w:r>
+        <w:t>"""</w:t>
+      </w:r>
+    </w:p>
+    <w:p>
+      <w:pPr>
+        <w:spacing w:after="0" w:line="240" w:lineRule="auto"/>
+        <w:jc w:val="both"/>
+      </w:pPr>
+    </w:p>
+    <w:p>
+      <w:pPr>
+        <w:spacing w:after="0" w:line="240" w:lineRule="auto"/>
+        <w:jc w:val="both"/>
+        <w:rPr>
+          <w:b/>
+          <w:bCs/>
+        </w:rPr>
+      </w:pPr>
+      <w:r>
+        <w:rPr>
+          <w:b/>
+          <w:bCs/>
+        </w:rPr>
+        <w:t>correr el programa en la Html://</w:t>
+      </w:r>
+    </w:p>
+    <w:p>
+      <w:pPr>
+        <w:spacing w:after="0" w:line="240" w:lineRule="auto"/>
+        <w:jc w:val="both"/>
+      </w:pPr>
+      <w:proofErr w:type="spellStart"/>
+      <w:r>
+        <w:t>uvicorn</w:t>
+      </w:r>
+      <w:proofErr w:type="spellEnd"/>
+      <w:r>
         <w:t xml:space="preserve"> </w:t>
       </w:r>
-    </w:p>
-    <w:p>
-      <w:pPr>
-        <w:spacing w:after="0" w:line="240" w:lineRule="auto"/>
-        <w:rPr>
-          <w:b/>
-          <w:bCs/>
-        </w:rPr>
-      </w:pPr>
-      <w:proofErr w:type="spellStart"/>
-      <w:r>
-        <w:rPr>
-          <w:b/>
-          <w:bCs/>
-        </w:rPr>
-        <w:t>Installation</w:t>
-      </w:r>
-      <w:proofErr w:type="spellEnd"/>
-    </w:p>
-    <w:p>
-      <w:pPr>
-        <w:spacing w:after="0" w:line="240" w:lineRule="auto"/>
-        <w:jc w:val="both"/>
-      </w:pPr>
-      <w:r>
-        <w:t xml:space="preserve">pip install </w:t>
-      </w:r>
-      <w:proofErr w:type="spellStart"/>
-      <w:r>
-        <w:t>fastapi</w:t>
-      </w:r>
-      <w:proofErr w:type="spellEnd"/>
-    </w:p>
-    <w:p>
-      <w:pPr>
-        <w:spacing w:after="0" w:line="240" w:lineRule="auto"/>
-        <w:jc w:val="both"/>
-      </w:pPr>
-    </w:p>
-    <w:p>
-      <w:pPr>
-        <w:spacing w:after="0" w:line="240" w:lineRule="auto"/>
-        <w:jc w:val="both"/>
-        <w:rPr>
-          <w:b/>
-          <w:bCs/>
-        </w:rPr>
-      </w:pPr>
-      <w:proofErr w:type="spellStart"/>
-      <w:r>
-        <w:rPr>
-          <w:b/>
-          <w:bCs/>
-        </w:rPr>
-        <w:t>Uvicorn</w:t>
-      </w:r>
-      <w:proofErr w:type="spellEnd"/>
-      <w:r>
-        <w:rPr>
-          <w:b/>
-          <w:bCs/>
-        </w:rPr>
+      <w:proofErr w:type="spellStart"/>
+      <w:r>
+        <w:t>main:app</w:t>
+      </w:r>
+      <w:proofErr w:type="spellEnd"/>
+      <w:r>
         <w:t xml:space="preserve"> </w:t>
       </w:r>
-      <w:proofErr w:type="spellStart"/>
-      <w:r>
-        <w:rPr>
-          <w:b/>
-          <w:bCs/>
-        </w:rPr>
-        <w:t>Installation</w:t>
-      </w:r>
-      <w:proofErr w:type="spellEnd"/>
-    </w:p>
-    <w:p>
-      <w:pPr>
-        <w:spacing w:after="0" w:line="240" w:lineRule="auto"/>
-        <w:jc w:val="both"/>
-        <w:rPr>
-          <w:b/>
-          <w:bCs/>
-        </w:rPr>
-      </w:pPr>
-    </w:p>
-    <w:p>
-      <w:pPr>
-        <w:spacing w:after="0" w:line="240" w:lineRule="auto"/>
-        <w:jc w:val="both"/>
-      </w:pPr>
-      <w:r>
-        <w:t>pip install "</w:t>
-      </w:r>
-      <w:proofErr w:type="spellStart"/>
-      <w:r>
-        <w:t>uvicorn</w:t>
-      </w:r>
-      <w:proofErr w:type="spellEnd"/>
-      <w:r>
-        <w:t>[standard]"</w:t>
-      </w:r>
-    </w:p>
-    <w:p>
-      <w:pPr>
-        <w:spacing w:after="0" w:line="240" w:lineRule="auto"/>
-        <w:jc w:val="both"/>
-      </w:pPr>
-    </w:p>
-    <w:p>
-      <w:pPr>
-        <w:spacing w:after="0" w:line="240" w:lineRule="auto"/>
-        <w:jc w:val="both"/>
-        <w:rPr>
-          <w:b/>
-          <w:bCs/>
-        </w:rPr>
-      </w:pPr>
-      <w:r>
-        <w:rPr>
-          <w:b/>
-          <w:bCs/>
-        </w:rPr>
-        <w:t>crear un archivo con main.py:</w:t>
-      </w:r>
-    </w:p>
-    <w:p>
-      <w:pPr>
-        <w:spacing w:after="0" w:line="240" w:lineRule="auto"/>
-        <w:jc w:val="both"/>
-        <w:rPr>
-          <w:lang w:val="en-US"/>
-        </w:rPr>
-      </w:pPr>
-      <w:r>
-        <w:rPr>
-          <w:lang w:val="en-US"/>
-        </w:rPr>
-        <w:t>from typing import Union</w:t>
-      </w:r>
-    </w:p>
-    <w:p>
-      <w:pPr>
-        <w:spacing w:after="0" w:line="240" w:lineRule="auto"/>
-        <w:jc w:val="both"/>
-        <w:rPr>
-          <w:lang w:val="en-US"/>
-        </w:rPr>
-      </w:pPr>
-      <w:r>
-        <w:rPr>
-          <w:lang w:val="en-US"/>
-        </w:rPr>
-        <w:t xml:space="preserve">from </w:t>
-      </w:r>
-      <w:proofErr w:type="spellStart"/>
-      <w:r>
-        <w:rPr>
-          <w:lang w:val="en-US"/>
-        </w:rPr>
-        <w:t>fastapi</w:t>
-      </w:r>
-      <w:proofErr w:type="spellEnd"/>
-      <w:r>
-        <w:rPr>
-          <w:lang w:val="en-US"/>
-        </w:rPr>
-        <w:t xml:space="preserve"> import </w:t>
-      </w:r>
-      <w:proofErr w:type="spellStart"/>
-      <w:r>
-        <w:rPr>
-          <w:lang w:val="en-US"/>
-        </w:rPr>
-        <w:t>FastAPI</w:t>
-      </w:r>
-      <w:proofErr w:type="spellEnd"/>
-    </w:p>
-    <w:p>
-      <w:pPr>
-        <w:spacing w:after="0" w:line="240" w:lineRule="auto"/>
-        <w:jc w:val="both"/>
-        <w:rPr>
-          <w:lang w:val="en-US"/>
-        </w:rPr>
-      </w:pPr>
-    </w:p>
-    <w:p>
-      <w:pPr>
-        <w:spacing w:after="0" w:line="240" w:lineRule="auto"/>
-        <w:jc w:val="both"/>
-        <w:rPr>
-          <w:lang w:val="en-US"/>
-        </w:rPr>
-      </w:pPr>
-      <w:r>
-        <w:rPr>
-          <w:lang w:val="en-US"/>
-        </w:rPr>
-        <w:t xml:space="preserve">app = </w:t>
-      </w:r>
-      <w:proofErr w:type="spellStart"/>
-      <w:proofErr w:type="gramStart"/>
-      <w:r>
-        <w:rPr>
-          <w:lang w:val="en-US"/>
-        </w:rPr>
-        <w:t>FastAPI</w:t>
-      </w:r>
-      <w:proofErr w:type="spellEnd"/>
-      <w:r>
-        <w:rPr>
-          <w:lang w:val="en-US"/>
-        </w:rPr>
-        <w:t>(</w:t>
-      </w:r>
-      <w:proofErr w:type="gramEnd"/>
-      <w:r>
-        <w:rPr>
-          <w:lang w:val="en-US"/>
-        </w:rPr>
-        <w:t>)</w:t>
-      </w:r>
-    </w:p>
-    <w:p>
-      <w:pPr>
-        <w:spacing w:after="0" w:line="240" w:lineRule="auto"/>
-        <w:jc w:val="both"/>
-        <w:rPr>
-          <w:lang w:val="en-US"/>
-        </w:rPr>
-      </w:pPr>
-    </w:p>
-    <w:p>
-      <w:pPr>
-        <w:spacing w:after="0" w:line="240" w:lineRule="auto"/>
-        <w:jc w:val="both"/>
-        <w:rPr>
-          <w:lang w:val="en-US"/>
-        </w:rPr>
-      </w:pPr>
-    </w:p>
-    <w:p>
-      <w:pPr>
-        <w:spacing w:after="0" w:line="240" w:lineRule="auto"/>
-        <w:jc w:val="both"/>
-        <w:rPr>
-          <w:lang w:val="en-US"/>
-        </w:rPr>
-      </w:pPr>
-      <w:r>
-        <w:rPr>
-          <w:lang w:val="en-US"/>
-        </w:rPr>
-        <w:t>@</w:t>
-      </w:r>
-      <w:proofErr w:type="gramStart"/>
-      <w:r>
-        <w:rPr>
-          <w:lang w:val="en-US"/>
-        </w:rPr>
-        <w:t>app.get(</w:t>
-      </w:r>
-      <w:proofErr w:type="gramEnd"/>
-      <w:r>
-        <w:rPr>
-          <w:lang w:val="en-US"/>
-        </w:rPr>
-        <w:t>"/")</w:t>
-      </w:r>
-    </w:p>
-    <w:p>
-      <w:pPr>
-        <w:spacing w:after="0" w:line="240" w:lineRule="auto"/>
-        <w:jc w:val="both"/>
-        <w:rPr>
-          <w:lang w:val="en-US"/>
-        </w:rPr>
-      </w:pPr>
-      <w:r>
-        <w:rPr>
-          <w:lang w:val="en-US"/>
-        </w:rPr>
-        <w:t xml:space="preserve">def </w:t>
-      </w:r>
-      <w:proofErr w:type="spellStart"/>
-      <w:r>
-        <w:rPr>
-          <w:lang w:val="en-US"/>
-        </w:rPr>
-        <w:t>read_</w:t>
-      </w:r>
-      <w:proofErr w:type="gramStart"/>
-      <w:r>
-        <w:rPr>
-          <w:lang w:val="en-US"/>
-        </w:rPr>
-        <w:t>root</w:t>
-      </w:r>
-      <w:proofErr w:type="spellEnd"/>
-      <w:r>
-        <w:rPr>
-          <w:lang w:val="en-US"/>
-        </w:rPr>
-        <w:t>(</w:t>
-      </w:r>
-      <w:proofErr w:type="gramEnd"/>
-      <w:r>
-        <w:rPr>
-          <w:lang w:val="en-US"/>
-        </w:rPr>
-        <w:t>):</w:t>
-      </w:r>
-    </w:p>
-    <w:p>
-      <w:pPr>
-        <w:spacing w:after="0" w:line="240" w:lineRule="auto"/>
-        <w:jc w:val="both"/>
-        <w:rPr>
-          <w:lang w:val="en-US"/>
-        </w:rPr>
-      </w:pPr>
-      <w:r>
-        <w:rPr>
-          <w:lang w:val="en-US"/>
-        </w:rPr>
-        <w:t xml:space="preserve">    return {"Hello": "World"}</w:t>
-      </w:r>
-    </w:p>
-    <w:p>
-      <w:pPr>
-        <w:spacing w:after="0" w:line="240" w:lineRule="auto"/>
-        <w:jc w:val="both"/>
-        <w:rPr>
-          <w:lang w:val="en-US"/>
-        </w:rPr>
-      </w:pPr>
-    </w:p>
-    <w:p>
-      <w:pPr>
-        <w:spacing w:after="0" w:line="240" w:lineRule="auto"/>
-        <w:jc w:val="both"/>
-        <w:rPr>
-          <w:lang w:val="en-US"/>
-        </w:rPr>
-      </w:pPr>
-    </w:p>
-    <w:p>
-      <w:pPr>
-        <w:spacing w:after="0" w:line="240" w:lineRule="auto"/>
-        <w:jc w:val="both"/>
-        <w:rPr>
-          <w:lang w:val="en-US"/>
-        </w:rPr>
-      </w:pPr>
-      <w:r>
-        <w:rPr>
-          <w:lang w:val="en-US"/>
-        </w:rPr>
-        <w:t>@app.get("/items/{item_id}")</w:t>
-      </w:r>
-    </w:p>
-    <w:p>
-      <w:pPr>
-        <w:spacing w:after="0" w:line="240" w:lineRule="auto"/>
-        <w:jc w:val="both"/>
-        <w:rPr>
-          <w:lang w:val="en-US"/>
-        </w:rPr>
-      </w:pPr>
-      <w:r>
-        <w:rPr>
-          <w:lang w:val="en-US"/>
-        </w:rPr>
-        <w:t xml:space="preserve">def </w:t>
-      </w:r>
-      <w:proofErr w:type="spellStart"/>
-      <w:r>
-        <w:rPr>
-          <w:lang w:val="en-US"/>
-        </w:rPr>
-        <w:t>read_</w:t>
-      </w:r>
-      <w:proofErr w:type="gramStart"/>
-      <w:r>
-        <w:rPr>
-          <w:lang w:val="en-US"/>
-        </w:rPr>
-        <w:t>item</w:t>
-      </w:r>
-      <w:proofErr w:type="spellEnd"/>
-      <w:r>
-        <w:rPr>
-          <w:lang w:val="en-US"/>
-        </w:rPr>
-        <w:t>(</w:t>
-      </w:r>
-      <w:proofErr w:type="spellStart"/>
-      <w:proofErr w:type="gramEnd"/>
-      <w:r>
-        <w:rPr>
-          <w:lang w:val="en-US"/>
-        </w:rPr>
-        <w:t>item_id</w:t>
-      </w:r>
-      <w:proofErr w:type="spellEnd"/>
-      <w:r>
-        <w:rPr>
-          <w:lang w:val="en-US"/>
-        </w:rPr>
-        <w:t>: int, q: Union[str, None] = None):</w:t>
-      </w:r>
-    </w:p>
-    <w:p>
-      <w:pPr>
-        <w:spacing w:after="0" w:line="240" w:lineRule="auto"/>
-        <w:jc w:val="both"/>
-        <w:rPr>
-          <w:lang w:val="en-US"/>
-        </w:rPr>
-      </w:pPr>
-      <w:r>
-        <w:rPr>
-          <w:lang w:val="en-US"/>
-        </w:rPr>
-        <w:t xml:space="preserve">    return {"</w:t>
-      </w:r>
-      <w:proofErr w:type="spellStart"/>
-      <w:r>
-        <w:rPr>
-          <w:lang w:val="en-US"/>
-        </w:rPr>
-        <w:t>item_id</w:t>
-      </w:r>
-      <w:proofErr w:type="spellEnd"/>
-      <w:r>
-        <w:rPr>
-          <w:lang w:val="en-US"/>
-        </w:rPr>
-        <w:t xml:space="preserve">": </w:t>
-      </w:r>
-      <w:proofErr w:type="spellStart"/>
-      <w:r>
-        <w:rPr>
-          <w:lang w:val="en-US"/>
-        </w:rPr>
-        <w:t>item_id</w:t>
-      </w:r>
-      <w:proofErr w:type="spellEnd"/>
-      <w:r>
-        <w:rPr>
-          <w:lang w:val="en-US"/>
-        </w:rPr>
-        <w:t>, "q": q}</w:t>
-      </w:r>
-    </w:p>
-    <w:p>
-      <w:pPr>
-        <w:spacing w:after="0" w:line="240" w:lineRule="auto"/>
-        <w:jc w:val="both"/>
-        <w:rPr>
-          <w:lang w:val="en-US"/>
-        </w:rPr>
-      </w:pPr>
-    </w:p>
-    <w:p>
-      <w:pPr>
-        <w:spacing w:after="0" w:line="240" w:lineRule="auto"/>
-        <w:jc w:val="both"/>
-        <w:rPr>
-          <w:b/>
-          <w:bCs/>
-        </w:rPr>
-      </w:pPr>
-      <w:r>
-        <w:rPr>
-          <w:b/>
-          <w:bCs/>
-        </w:rPr>
-        <w:t>C</w:t>
-      </w:r>
-      <w:r>
-        <w:rPr>
-          <w:b/>
-          <w:bCs/>
-        </w:rPr>
-        <w:t xml:space="preserve">on el siguiente comando puedes devolver una </w:t>
-      </w:r>
-      <w:r>
-        <w:rPr>
-          <w:b/>
-          <w:bCs/>
-        </w:rPr>
-        <w:t>página</w:t>
-      </w:r>
-      <w:r>
-        <w:rPr>
-          <w:b/>
-          <w:bCs/>
-        </w:rPr>
-        <w:t xml:space="preserve"> web</w:t>
-      </w:r>
-    </w:p>
-    <w:p>
-      <w:pPr>
-        <w:spacing w:after="0" w:line="240" w:lineRule="auto"/>
-        <w:jc w:val="both"/>
-        <w:rPr>
-          <w:lang w:val="en-US"/>
-        </w:rPr>
-      </w:pPr>
-      <w:r>
-        <w:rPr>
-          <w:lang w:val="en-US"/>
-        </w:rPr>
-        <w:t>@</w:t>
-      </w:r>
-      <w:proofErr w:type="gramStart"/>
-      <w:r>
-        <w:rPr>
-          <w:lang w:val="en-US"/>
-        </w:rPr>
-        <w:t>app.get(</w:t>
-      </w:r>
-      <w:proofErr w:type="gramEnd"/>
-      <w:r>
-        <w:rPr>
-          <w:lang w:val="en-US"/>
-        </w:rPr>
-        <w:t xml:space="preserve">"/contact", </w:t>
-      </w:r>
-      <w:proofErr w:type="spellStart"/>
-      <w:r>
-        <w:rPr>
-          <w:lang w:val="en-US"/>
-        </w:rPr>
-        <w:t>response_class</w:t>
-      </w:r>
-      <w:proofErr w:type="spellEnd"/>
-      <w:r>
-        <w:rPr>
-          <w:lang w:val="en-US"/>
-        </w:rPr>
-        <w:t>=</w:t>
-      </w:r>
-      <w:proofErr w:type="spellStart"/>
-      <w:r>
-        <w:rPr>
-          <w:lang w:val="en-US"/>
-        </w:rPr>
-        <w:t>HTMLResponse</w:t>
-      </w:r>
-      <w:proofErr w:type="spellEnd"/>
-      <w:r>
-        <w:rPr>
-          <w:lang w:val="en-US"/>
-        </w:rPr>
-        <w:t>)</w:t>
-      </w:r>
-    </w:p>
-    <w:p>
-      <w:pPr>
-        <w:spacing w:after="0" w:line="240" w:lineRule="auto"/>
-        <w:jc w:val="both"/>
-        <w:rPr>
-          <w:lang w:val="en-US"/>
-        </w:rPr>
-      </w:pPr>
-      <w:r>
-        <w:rPr>
-          <w:lang w:val="en-US"/>
-        </w:rPr>
-        <w:t xml:space="preserve">def </w:t>
-      </w:r>
-      <w:proofErr w:type="spellStart"/>
-      <w:r>
-        <w:rPr>
-          <w:lang w:val="en-US"/>
-        </w:rPr>
-        <w:t>get_</w:t>
-      </w:r>
-      <w:proofErr w:type="gramStart"/>
-      <w:r>
-        <w:rPr>
-          <w:lang w:val="en-US"/>
-        </w:rPr>
-        <w:t>list</w:t>
-      </w:r>
-      <w:proofErr w:type="spellEnd"/>
-      <w:r>
-        <w:rPr>
-          <w:lang w:val="en-US"/>
-        </w:rPr>
-        <w:t>(</w:t>
-      </w:r>
-      <w:proofErr w:type="gramEnd"/>
-      <w:r>
-        <w:rPr>
-          <w:lang w:val="en-US"/>
-        </w:rPr>
-        <w:t>):</w:t>
-      </w:r>
-    </w:p>
-    <w:p>
-      <w:pPr>
-        <w:spacing w:after="0" w:line="240" w:lineRule="auto"/>
-        <w:jc w:val="both"/>
-        <w:rPr>
-          <w:lang w:val="en-US"/>
-        </w:rPr>
-      </w:pPr>
-      <w:r>
-        <w:rPr>
-          <w:lang w:val="en-US"/>
-        </w:rPr>
-        <w:t xml:space="preserve">    return """</w:t>
-      </w:r>
-    </w:p>
-    <w:p>
-      <w:pPr>
-        <w:spacing w:after="0" w:line="240" w:lineRule="auto"/>
-        <w:jc w:val="both"/>
-      </w:pPr>
-      <w:r>
-        <w:rPr>
-          <w:lang w:val="en-US"/>
-        </w:rPr>
-        <w:t xml:space="preserve">    &lt;h1&gt;¡Hola! </w:t>
-      </w:r>
-      <w:r>
-        <w:t xml:space="preserve">Soy una </w:t>
-      </w:r>
-      <w:proofErr w:type="spellStart"/>
-      <w:r>
-        <w:t>pagina</w:t>
-      </w:r>
-      <w:proofErr w:type="spellEnd"/>
-      <w:r>
-        <w:t>&lt;/h1&gt;</w:t>
-      </w:r>
-    </w:p>
-    <w:p>
-      <w:pPr>
-        <w:spacing w:after="0" w:line="240" w:lineRule="auto"/>
-        <w:jc w:val="both"/>
-      </w:pPr>
-      <w:r>
-        <w:t xml:space="preserve">    &lt;p&gt;Soy un </w:t>
-      </w:r>
-      <w:proofErr w:type="spellStart"/>
-      <w:r>
-        <w:t>parrafo</w:t>
-      </w:r>
-      <w:proofErr w:type="spellEnd"/>
-      <w:r>
-        <w:t>&lt;/p&gt;</w:t>
-      </w:r>
-    </w:p>
-    <w:p>
-      <w:pPr>
-        <w:spacing w:after="0" w:line="240" w:lineRule="auto"/>
-        <w:jc w:val="both"/>
-        <w:rPr>
-          <w:lang w:val="en-US"/>
-        </w:rPr>
-      </w:pPr>
-      <w:r>
-        <w:t xml:space="preserve">    </w:t>
-      </w:r>
-      <w:r>
-        <w:rPr>
-          <w:lang w:val="en-US"/>
-        </w:rPr>
-        <w:t>"""</w:t>
-      </w:r>
-    </w:p>
-    <w:p>
-      <w:pPr>
-        <w:spacing w:after="0" w:line="240" w:lineRule="auto"/>
-        <w:jc w:val="both"/>
-        <w:rPr>
-          <w:lang w:val="en-US"/>
-        </w:rPr>
-      </w:pPr>
-    </w:p>
-    <w:p>
-      <w:pPr>
-        <w:spacing w:after="0" w:line="240" w:lineRule="auto"/>
-        <w:jc w:val="both"/>
-        <w:rPr>
-          <w:b/>
-          <w:bCs/>
-        </w:rPr>
-      </w:pPr>
-      <w:r>
-        <w:rPr>
-          <w:b/>
-          <w:bCs/>
-        </w:rPr>
-        <w:t>correr el programa en la Html://</w:t>
-      </w:r>
-    </w:p>
-    <w:p>
-      <w:pPr>
-        <w:spacing w:after="0" w:line="240" w:lineRule="auto"/>
-        <w:jc w:val="both"/>
-      </w:pPr>
-      <w:proofErr w:type="spellStart"/>
-      <w:r>
-        <w:t>uvicorn</w:t>
-      </w:r>
-      <w:proofErr w:type="spellEnd"/>
-      <w:r>
-        <w:t xml:space="preserve"> </w:t>
-      </w:r>
-      <w:proofErr w:type="spellStart"/>
-      <w:r>
-        <w:t>main:app</w:t>
-      </w:r>
-      <w:proofErr w:type="spellEnd"/>
-      <w:r>
-        <w:t xml:space="preserve"> </w:t>
-      </w:r>
       <w:r>
         <w:t>–</w:t>
       </w:r>
@@ -2017,25 +2032,7 @@
         <w:jc w:val="both"/>
       </w:pPr>
       <w:r>
-        <w:t xml:space="preserve">Es una herramienta que nos sirve para aislar entornos de </w:t>
-      </w:r>
-      <w:r>
-        <w:t>ejecución</w:t>
-      </w:r>
-      <w:r>
-        <w:t xml:space="preserve">, eso lo hace con contenedores que tiene </w:t>
-      </w:r>
-      <w:r>
-        <w:t>Docker</w:t>
-      </w:r>
-      <w:r>
-        <w:t xml:space="preserve"> por </w:t>
-      </w:r>
-      <w:r>
-        <w:t>detrás</w:t>
-      </w:r>
-      <w:r>
-        <w:t>.</w:t>
+        <w:t>Es una herramienta que nos sirve para aislar entornos de ejecución, eso lo hace con contenedores que tiene Docker por detrás.</w:t>
       </w:r>
     </w:p>
     <w:p>
@@ -2334,13 +2331,7 @@
       </w:r>
       <w:proofErr w:type="spellEnd"/>
       <w:r>
-        <w:t xml:space="preserve"> default WSL distro”, </w:t>
-      </w:r>
-      <w:r>
-        <w:t>está habilitada</w:t>
-      </w:r>
-      <w:r>
-        <w:t>:</w:t>
+        <w:t xml:space="preserve"> default WSL distro”, está habilitada:</w:t>
       </w:r>
     </w:p>
     <w:p>
@@ -2950,6 +2941,43 @@
       <w:pPr>
         <w:spacing w:after="0" w:line="240" w:lineRule="auto"/>
         <w:jc w:val="both"/>
+      </w:pPr>
+      <w:r>
+        <w:t xml:space="preserve">sudo </w:t>
+      </w:r>
+      <w:proofErr w:type="spellStart"/>
+      <w:r>
+        <w:t>apt-get</w:t>
+      </w:r>
+      <w:proofErr w:type="spellEnd"/>
+      <w:r>
+        <w:t xml:space="preserve"> </w:t>
+      </w:r>
+      <w:proofErr w:type="spellStart"/>
+      <w:r>
+        <w:t>update</w:t>
+      </w:r>
+      <w:proofErr w:type="spellEnd"/>
+    </w:p>
+    <w:p>
+      <w:pPr>
+        <w:spacing w:after="0" w:line="240" w:lineRule="auto"/>
+        <w:jc w:val="both"/>
+        <w:rPr>
+          <w:lang w:val="en-US"/>
+        </w:rPr>
+      </w:pPr>
+      <w:r>
+        <w:rPr>
+          <w:lang w:val="en-US"/>
+        </w:rPr>
+        <w:t>------------------------------------------------------------------------------------------</w:t>
+      </w:r>
+    </w:p>
+    <w:p>
+      <w:pPr>
+        <w:spacing w:after="0" w:line="240" w:lineRule="auto"/>
+        <w:jc w:val="both"/>
         <w:rPr>
           <w:lang w:val="en-US"/>
         </w:rPr>
@@ -2966,6 +2994,486 @@
         <w:rPr>
           <w:lang w:val="en-US"/>
         </w:rPr>
+        <w:t xml:space="preserve"> apt-get install \</w:t>
+      </w:r>
+    </w:p>
+    <w:p>
+      <w:pPr>
+        <w:spacing w:after="0" w:line="240" w:lineRule="auto"/>
+        <w:jc w:val="both"/>
+        <w:rPr>
+          <w:lang w:val="en-US"/>
+        </w:rPr>
+      </w:pPr>
+      <w:r>
+        <w:rPr>
+          <w:lang w:val="en-US"/>
+        </w:rPr>
+        <w:t xml:space="preserve">    ca-certificates \</w:t>
+      </w:r>
+    </w:p>
+    <w:p>
+      <w:pPr>
+        <w:spacing w:after="0" w:line="240" w:lineRule="auto"/>
+        <w:jc w:val="both"/>
+        <w:rPr>
+          <w:lang w:val="en-US"/>
+        </w:rPr>
+      </w:pPr>
+      <w:r>
+        <w:rPr>
+          <w:lang w:val="en-US"/>
+        </w:rPr>
+        <w:t xml:space="preserve">    curl \</w:t>
+      </w:r>
+    </w:p>
+    <w:p>
+      <w:pPr>
+        <w:spacing w:after="0" w:line="240" w:lineRule="auto"/>
+        <w:jc w:val="both"/>
+        <w:rPr>
+          <w:lang w:val="en-US"/>
+        </w:rPr>
+      </w:pPr>
+      <w:r>
+        <w:rPr>
+          <w:lang w:val="en-US"/>
+        </w:rPr>
+        <w:t xml:space="preserve">    </w:t>
+      </w:r>
+      <w:proofErr w:type="spellStart"/>
+      <w:r>
+        <w:rPr>
+          <w:lang w:val="en-US"/>
+        </w:rPr>
+        <w:t>gnupg</w:t>
+      </w:r>
+      <w:proofErr w:type="spellEnd"/>
+      <w:r>
+        <w:rPr>
+          <w:lang w:val="en-US"/>
+        </w:rPr>
+        <w:t xml:space="preserve"> \</w:t>
+      </w:r>
+    </w:p>
+    <w:p>
+      <w:pPr>
+        <w:spacing w:after="0" w:line="240" w:lineRule="auto"/>
+        <w:jc w:val="both"/>
+        <w:rPr>
+          <w:lang w:val="en-US"/>
+        </w:rPr>
+      </w:pPr>
+      <w:r>
+        <w:rPr>
+          <w:lang w:val="en-US"/>
+        </w:rPr>
+        <w:t xml:space="preserve">    </w:t>
+      </w:r>
+      <w:proofErr w:type="spellStart"/>
+      <w:r>
+        <w:rPr>
+          <w:lang w:val="en-US"/>
+        </w:rPr>
+        <w:t>lsb</w:t>
+      </w:r>
+      <w:proofErr w:type="spellEnd"/>
+      <w:r>
+        <w:rPr>
+          <w:lang w:val="en-US"/>
+        </w:rPr>
+        <w:t>-release</w:t>
+      </w:r>
+    </w:p>
+    <w:p>
+      <w:pPr>
+        <w:spacing w:after="0" w:line="240" w:lineRule="auto"/>
+        <w:jc w:val="both"/>
+        <w:rPr>
+          <w:lang w:val="en-US"/>
+        </w:rPr>
+      </w:pPr>
+      <w:r>
+        <w:rPr>
+          <w:lang w:val="en-US"/>
+        </w:rPr>
+        <w:t>------------------------------------------------------------------------------------------</w:t>
+      </w:r>
+    </w:p>
+    <w:p>
+      <w:pPr>
+        <w:spacing w:after="0" w:line="240" w:lineRule="auto"/>
+        <w:jc w:val="both"/>
+        <w:rPr>
+          <w:lang w:val="en-US"/>
+        </w:rPr>
+      </w:pPr>
+      <w:proofErr w:type="spellStart"/>
+      <w:r>
+        <w:rPr>
+          <w:lang w:val="en-US"/>
+        </w:rPr>
+        <w:t>sudo</w:t>
+      </w:r>
+      <w:proofErr w:type="spellEnd"/>
+      <w:r>
+        <w:rPr>
+          <w:lang w:val="en-US"/>
+        </w:rPr>
+        <w:t xml:space="preserve"> </w:t>
+      </w:r>
+      <w:proofErr w:type="spellStart"/>
+      <w:r>
+        <w:rPr>
+          <w:lang w:val="en-US"/>
+        </w:rPr>
+        <w:t>mkdir</w:t>
+      </w:r>
+      <w:proofErr w:type="spellEnd"/>
+      <w:r>
+        <w:rPr>
+          <w:lang w:val="en-US"/>
+        </w:rPr>
+        <w:t xml:space="preserve"> -p /</w:t>
+      </w:r>
+      <w:proofErr w:type="spellStart"/>
+      <w:r>
+        <w:rPr>
+          <w:lang w:val="en-US"/>
+        </w:rPr>
+        <w:t>etc</w:t>
+      </w:r>
+      <w:proofErr w:type="spellEnd"/>
+      <w:r>
+        <w:rPr>
+          <w:lang w:val="en-US"/>
+        </w:rPr>
+        <w:t>/apt/keyrings</w:t>
+      </w:r>
+    </w:p>
+    <w:p>
+      <w:pPr>
+        <w:spacing w:after="0" w:line="240" w:lineRule="auto"/>
+        <w:jc w:val="both"/>
+        <w:rPr>
+          <w:lang w:val="en-US"/>
+        </w:rPr>
+      </w:pPr>
+      <w:r>
+        <w:rPr>
+          <w:lang w:val="en-US"/>
+        </w:rPr>
+        <w:t>------------------------------------------------------------------------------------------</w:t>
+      </w:r>
+    </w:p>
+    <w:p>
+      <w:pPr>
+        <w:spacing w:after="0" w:line="240" w:lineRule="auto"/>
+        <w:jc w:val="both"/>
+        <w:rPr>
+          <w:lang w:val="en-US"/>
+        </w:rPr>
+      </w:pPr>
+      <w:r>
+        <w:rPr>
+          <w:lang w:val="en-US"/>
+        </w:rPr>
+        <w:t>curl -</w:t>
+      </w:r>
+      <w:proofErr w:type="spellStart"/>
+      <w:r>
+        <w:rPr>
+          <w:lang w:val="en-US"/>
+        </w:rPr>
+        <w:t>fsSL</w:t>
+      </w:r>
+      <w:proofErr w:type="spellEnd"/>
+      <w:r>
+        <w:rPr>
+          <w:lang w:val="en-US"/>
+        </w:rPr>
+        <w:t xml:space="preserve"> https://download.docker.com/linux/ubuntu/gpg | </w:t>
+      </w:r>
+      <w:proofErr w:type="spellStart"/>
+      <w:r>
+        <w:rPr>
+          <w:lang w:val="en-US"/>
+        </w:rPr>
+        <w:t>sudo</w:t>
+      </w:r>
+      <w:proofErr w:type="spellEnd"/>
+      <w:r>
+        <w:rPr>
+          <w:lang w:val="en-US"/>
+        </w:rPr>
+        <w:t xml:space="preserve"> </w:t>
+      </w:r>
+      <w:proofErr w:type="spellStart"/>
+      <w:r>
+        <w:rPr>
+          <w:lang w:val="en-US"/>
+        </w:rPr>
+        <w:t>gpg</w:t>
+      </w:r>
+      <w:proofErr w:type="spellEnd"/>
+      <w:r>
+        <w:rPr>
+          <w:lang w:val="en-US"/>
+        </w:rPr>
+        <w:t xml:space="preserve"> --</w:t>
+      </w:r>
+      <w:proofErr w:type="spellStart"/>
+      <w:r>
+        <w:rPr>
+          <w:lang w:val="en-US"/>
+        </w:rPr>
+        <w:t>dearmor</w:t>
+      </w:r>
+      <w:proofErr w:type="spellEnd"/>
+      <w:r>
+        <w:rPr>
+          <w:lang w:val="en-US"/>
+        </w:rPr>
+        <w:t xml:space="preserve"> -o /</w:t>
+      </w:r>
+      <w:proofErr w:type="spellStart"/>
+      <w:r>
+        <w:rPr>
+          <w:lang w:val="en-US"/>
+        </w:rPr>
+        <w:t>etc</w:t>
+      </w:r>
+      <w:proofErr w:type="spellEnd"/>
+      <w:r>
+        <w:rPr>
+          <w:lang w:val="en-US"/>
+        </w:rPr>
+        <w:t>/apt/keyrings/</w:t>
+      </w:r>
+      <w:proofErr w:type="spellStart"/>
+      <w:r>
+        <w:rPr>
+          <w:lang w:val="en-US"/>
+        </w:rPr>
+        <w:t>docker.gpg</w:t>
+      </w:r>
+      <w:proofErr w:type="spellEnd"/>
+    </w:p>
+    <w:p>
+      <w:pPr>
+        <w:spacing w:after="0" w:line="240" w:lineRule="auto"/>
+        <w:jc w:val="both"/>
+      </w:pPr>
+      <w:r>
+        <w:t>------------------------------------------------------------------------------------------</w:t>
+      </w:r>
+    </w:p>
+    <w:p>
+      <w:pPr>
+        <w:spacing w:after="0" w:line="240" w:lineRule="auto"/>
+        <w:jc w:val="both"/>
+        <w:rPr>
+          <w:lang w:val="en-US"/>
+        </w:rPr>
+      </w:pPr>
+      <w:r>
+        <w:rPr>
+          <w:lang w:val="en-US"/>
+        </w:rPr>
+        <w:t>echo \</w:t>
+      </w:r>
+    </w:p>
+    <w:p>
+      <w:pPr>
+        <w:spacing w:after="0" w:line="240" w:lineRule="auto"/>
+        <w:jc w:val="both"/>
+        <w:rPr>
+          <w:lang w:val="en-US"/>
+        </w:rPr>
+      </w:pPr>
+      <w:r>
+        <w:rPr>
+          <w:lang w:val="en-US"/>
+        </w:rPr>
+        <w:t xml:space="preserve">  "</w:t>
+      </w:r>
+      <w:proofErr w:type="gramStart"/>
+      <w:r>
+        <w:rPr>
+          <w:lang w:val="en-US"/>
+        </w:rPr>
+        <w:t>deb</w:t>
+      </w:r>
+      <w:proofErr w:type="gramEnd"/>
+      <w:r>
+        <w:rPr>
+          <w:lang w:val="en-US"/>
+        </w:rPr>
+        <w:t xml:space="preserve"> [arch=$(</w:t>
+      </w:r>
+      <w:proofErr w:type="spellStart"/>
+      <w:r>
+        <w:rPr>
+          <w:lang w:val="en-US"/>
+        </w:rPr>
+        <w:t>dpkg</w:t>
+      </w:r>
+      <w:proofErr w:type="spellEnd"/>
+      <w:r>
+        <w:rPr>
+          <w:lang w:val="en-US"/>
+        </w:rPr>
+        <w:t xml:space="preserve"> --print-architecture) signed-by=/</w:t>
+      </w:r>
+      <w:proofErr w:type="spellStart"/>
+      <w:r>
+        <w:rPr>
+          <w:lang w:val="en-US"/>
+        </w:rPr>
+        <w:t>etc</w:t>
+      </w:r>
+      <w:proofErr w:type="spellEnd"/>
+      <w:r>
+        <w:rPr>
+          <w:lang w:val="en-US"/>
+        </w:rPr>
+        <w:t>/apt/keyrings/</w:t>
+      </w:r>
+      <w:proofErr w:type="spellStart"/>
+      <w:r>
+        <w:rPr>
+          <w:lang w:val="en-US"/>
+        </w:rPr>
+        <w:t>docker.gpg</w:t>
+      </w:r>
+      <w:proofErr w:type="spellEnd"/>
+      <w:r>
+        <w:rPr>
+          <w:lang w:val="en-US"/>
+        </w:rPr>
+        <w:t>] https://download.docker.com/linux/ubuntu \</w:t>
+      </w:r>
+    </w:p>
+    <w:p>
+      <w:pPr>
+        <w:spacing w:after="0" w:line="240" w:lineRule="auto"/>
+        <w:jc w:val="both"/>
+        <w:rPr>
+          <w:lang w:val="en-US"/>
+        </w:rPr>
+      </w:pPr>
+      <w:r>
+        <w:rPr>
+          <w:lang w:val="en-US"/>
+        </w:rPr>
+        <w:t xml:space="preserve">  $(</w:t>
+      </w:r>
+      <w:proofErr w:type="spellStart"/>
+      <w:r>
+        <w:rPr>
+          <w:lang w:val="en-US"/>
+        </w:rPr>
+        <w:t>lsb_release</w:t>
+      </w:r>
+      <w:proofErr w:type="spellEnd"/>
+      <w:r>
+        <w:rPr>
+          <w:lang w:val="en-US"/>
+        </w:rPr>
+        <w:t xml:space="preserve"> -cs) stable" | </w:t>
+      </w:r>
+      <w:proofErr w:type="spellStart"/>
+      <w:r>
+        <w:rPr>
+          <w:lang w:val="en-US"/>
+        </w:rPr>
+        <w:t>sudo</w:t>
+      </w:r>
+      <w:proofErr w:type="spellEnd"/>
+      <w:r>
+        <w:rPr>
+          <w:lang w:val="en-US"/>
+        </w:rPr>
+        <w:t xml:space="preserve"> tee /</w:t>
+      </w:r>
+      <w:proofErr w:type="spellStart"/>
+      <w:r>
+        <w:rPr>
+          <w:lang w:val="en-US"/>
+        </w:rPr>
+        <w:t>etc</w:t>
+      </w:r>
+      <w:proofErr w:type="spellEnd"/>
+      <w:r>
+        <w:rPr>
+          <w:lang w:val="en-US"/>
+        </w:rPr>
+        <w:t>/apt/</w:t>
+      </w:r>
+      <w:proofErr w:type="spellStart"/>
+      <w:r>
+        <w:rPr>
+          <w:lang w:val="en-US"/>
+        </w:rPr>
+        <w:t>sources.list.d</w:t>
+      </w:r>
+      <w:proofErr w:type="spellEnd"/>
+      <w:r>
+        <w:rPr>
+          <w:lang w:val="en-US"/>
+        </w:rPr>
+        <w:t>/</w:t>
+      </w:r>
+      <w:proofErr w:type="spellStart"/>
+      <w:r>
+        <w:rPr>
+          <w:lang w:val="en-US"/>
+        </w:rPr>
+        <w:t>docker.list</w:t>
+      </w:r>
+      <w:proofErr w:type="spellEnd"/>
+      <w:r>
+        <w:rPr>
+          <w:lang w:val="en-US"/>
+        </w:rPr>
+        <w:t xml:space="preserve"> &gt; /dev/null</w:t>
+      </w:r>
+    </w:p>
+    <w:p>
+      <w:pPr>
+        <w:spacing w:after="0" w:line="240" w:lineRule="auto"/>
+        <w:jc w:val="both"/>
+        <w:rPr>
+          <w:lang w:val="en-US"/>
+        </w:rPr>
+      </w:pPr>
+      <w:r>
+        <w:rPr>
+          <w:lang w:val="en-US"/>
+        </w:rPr>
+        <w:t>------------------------------------------------------------------------------------------</w:t>
+      </w:r>
+    </w:p>
+    <w:p>
+      <w:pPr>
+        <w:spacing w:after="0" w:line="240" w:lineRule="auto"/>
+        <w:jc w:val="both"/>
+        <w:rPr>
+          <w:lang w:val="en-US"/>
+        </w:rPr>
+      </w:pPr>
+      <w:proofErr w:type="spellStart"/>
+      <w:r>
+        <w:rPr>
+          <w:lang w:val="en-US"/>
+        </w:rPr>
+        <w:t>sudo</w:t>
+      </w:r>
+      <w:proofErr w:type="spellEnd"/>
+      <w:r>
+        <w:rPr>
+          <w:lang w:val="en-US"/>
+        </w:rPr>
         <w:t xml:space="preserve"> apt-get update</w:t>
       </w:r>
     </w:p>
@@ -2973,8 +3481,14 @@
       <w:pPr>
         <w:spacing w:after="0" w:line="240" w:lineRule="auto"/>
         <w:jc w:val="both"/>
-      </w:pPr>
-      <w:r>
+        <w:rPr>
+          <w:lang w:val="en-US"/>
+        </w:rPr>
+      </w:pPr>
+      <w:r>
+        <w:rPr>
+          <w:lang w:val="en-US"/>
+        </w:rPr>
         <w:t>------------------------------------------------------------------------------------------</w:t>
       </w:r>
     </w:p>
@@ -2998,474 +3512,6 @@
         <w:rPr>
           <w:lang w:val="en-US"/>
         </w:rPr>
-        <w:t xml:space="preserve"> apt-get install \</w:t>
-      </w:r>
-    </w:p>
-    <w:p>
-      <w:pPr>
-        <w:spacing w:after="0" w:line="240" w:lineRule="auto"/>
-        <w:jc w:val="both"/>
-        <w:rPr>
-          <w:lang w:val="en-US"/>
-        </w:rPr>
-      </w:pPr>
-      <w:r>
-        <w:rPr>
-          <w:lang w:val="en-US"/>
-        </w:rPr>
-        <w:t xml:space="preserve">    ca-certificates \</w:t>
-      </w:r>
-    </w:p>
-    <w:p>
-      <w:pPr>
-        <w:spacing w:after="0" w:line="240" w:lineRule="auto"/>
-        <w:jc w:val="both"/>
-        <w:rPr>
-          <w:lang w:val="en-US"/>
-        </w:rPr>
-      </w:pPr>
-      <w:r>
-        <w:rPr>
-          <w:lang w:val="en-US"/>
-        </w:rPr>
-        <w:t xml:space="preserve">    curl \</w:t>
-      </w:r>
-    </w:p>
-    <w:p>
-      <w:pPr>
-        <w:spacing w:after="0" w:line="240" w:lineRule="auto"/>
-        <w:jc w:val="both"/>
-        <w:rPr>
-          <w:lang w:val="en-US"/>
-        </w:rPr>
-      </w:pPr>
-      <w:r>
-        <w:rPr>
-          <w:lang w:val="en-US"/>
-        </w:rPr>
-        <w:t xml:space="preserve">    </w:t>
-      </w:r>
-      <w:proofErr w:type="spellStart"/>
-      <w:r>
-        <w:rPr>
-          <w:lang w:val="en-US"/>
-        </w:rPr>
-        <w:t>gnupg</w:t>
-      </w:r>
-      <w:proofErr w:type="spellEnd"/>
-      <w:r>
-        <w:rPr>
-          <w:lang w:val="en-US"/>
-        </w:rPr>
-        <w:t xml:space="preserve"> \</w:t>
-      </w:r>
-    </w:p>
-    <w:p>
-      <w:pPr>
-        <w:spacing w:after="0" w:line="240" w:lineRule="auto"/>
-        <w:jc w:val="both"/>
-        <w:rPr>
-          <w:lang w:val="en-US"/>
-        </w:rPr>
-      </w:pPr>
-      <w:r>
-        <w:rPr>
-          <w:lang w:val="en-US"/>
-        </w:rPr>
-        <w:t xml:space="preserve">    </w:t>
-      </w:r>
-      <w:proofErr w:type="spellStart"/>
-      <w:r>
-        <w:rPr>
-          <w:lang w:val="en-US"/>
-        </w:rPr>
-        <w:t>lsb</w:t>
-      </w:r>
-      <w:proofErr w:type="spellEnd"/>
-      <w:r>
-        <w:rPr>
-          <w:lang w:val="en-US"/>
-        </w:rPr>
-        <w:t>-release</w:t>
-      </w:r>
-    </w:p>
-    <w:p>
-      <w:pPr>
-        <w:spacing w:after="0" w:line="240" w:lineRule="auto"/>
-        <w:jc w:val="both"/>
-      </w:pPr>
-      <w:r>
-        <w:t>------------------------------------------------------------------------------------------</w:t>
-      </w:r>
-    </w:p>
-    <w:p>
-      <w:pPr>
-        <w:spacing w:after="0" w:line="240" w:lineRule="auto"/>
-        <w:jc w:val="both"/>
-        <w:rPr>
-          <w:lang w:val="en-US"/>
-        </w:rPr>
-      </w:pPr>
-      <w:proofErr w:type="spellStart"/>
-      <w:r>
-        <w:rPr>
-          <w:lang w:val="en-US"/>
-        </w:rPr>
-        <w:t>sudo</w:t>
-      </w:r>
-      <w:proofErr w:type="spellEnd"/>
-      <w:r>
-        <w:rPr>
-          <w:lang w:val="en-US"/>
-        </w:rPr>
-        <w:t xml:space="preserve"> </w:t>
-      </w:r>
-      <w:proofErr w:type="spellStart"/>
-      <w:r>
-        <w:rPr>
-          <w:lang w:val="en-US"/>
-        </w:rPr>
-        <w:t>mkdir</w:t>
-      </w:r>
-      <w:proofErr w:type="spellEnd"/>
-      <w:r>
-        <w:rPr>
-          <w:lang w:val="en-US"/>
-        </w:rPr>
-        <w:t xml:space="preserve"> -p /</w:t>
-      </w:r>
-      <w:proofErr w:type="spellStart"/>
-      <w:r>
-        <w:rPr>
-          <w:lang w:val="en-US"/>
-        </w:rPr>
-        <w:t>etc</w:t>
-      </w:r>
-      <w:proofErr w:type="spellEnd"/>
-      <w:r>
-        <w:rPr>
-          <w:lang w:val="en-US"/>
-        </w:rPr>
-        <w:t>/apt/keyrings</w:t>
-      </w:r>
-    </w:p>
-    <w:p>
-      <w:pPr>
-        <w:spacing w:after="0" w:line="240" w:lineRule="auto"/>
-        <w:jc w:val="both"/>
-      </w:pPr>
-      <w:r>
-        <w:t>------------------------------------------------------------------------------------------</w:t>
-      </w:r>
-    </w:p>
-    <w:p>
-      <w:pPr>
-        <w:spacing w:after="0" w:line="240" w:lineRule="auto"/>
-        <w:jc w:val="both"/>
-      </w:pPr>
-      <w:proofErr w:type="spellStart"/>
-      <w:r>
-        <w:t>curl</w:t>
-      </w:r>
-      <w:proofErr w:type="spellEnd"/>
-      <w:r>
-        <w:t xml:space="preserve"> -</w:t>
-      </w:r>
-      <w:proofErr w:type="spellStart"/>
-      <w:r>
-        <w:t>fsSL</w:t>
-      </w:r>
-      <w:proofErr w:type="spellEnd"/>
-      <w:r>
-        <w:t xml:space="preserve"> https://download.docker.com/linux/ubuntu/gpg | sudo </w:t>
-      </w:r>
-      <w:proofErr w:type="spellStart"/>
-      <w:r>
-        <w:t>gpg</w:t>
-      </w:r>
-      <w:proofErr w:type="spellEnd"/>
-      <w:r>
-        <w:t xml:space="preserve"> --</w:t>
-      </w:r>
-      <w:proofErr w:type="spellStart"/>
-      <w:r>
-        <w:t>dearmor</w:t>
-      </w:r>
-      <w:proofErr w:type="spellEnd"/>
-      <w:r>
-        <w:t xml:space="preserve"> -o /</w:t>
-      </w:r>
-      <w:proofErr w:type="spellStart"/>
-      <w:r>
-        <w:t>etc</w:t>
-      </w:r>
-      <w:proofErr w:type="spellEnd"/>
-      <w:r>
-        <w:t>/</w:t>
-      </w:r>
-      <w:proofErr w:type="spellStart"/>
-      <w:r>
-        <w:t>apt</w:t>
-      </w:r>
-      <w:proofErr w:type="spellEnd"/>
-      <w:r>
-        <w:t>/</w:t>
-      </w:r>
-      <w:proofErr w:type="spellStart"/>
-      <w:r>
-        <w:t>keyrings</w:t>
-      </w:r>
-      <w:proofErr w:type="spellEnd"/>
-      <w:r>
-        <w:t>/</w:t>
-      </w:r>
-      <w:proofErr w:type="spellStart"/>
-      <w:r>
-        <w:t>docker.gpg</w:t>
-      </w:r>
-      <w:proofErr w:type="spellEnd"/>
-    </w:p>
-    <w:p>
-      <w:pPr>
-        <w:spacing w:after="0" w:line="240" w:lineRule="auto"/>
-        <w:jc w:val="both"/>
-      </w:pPr>
-      <w:r>
-        <w:t>------------------------------------------------------------------------------------------</w:t>
-      </w:r>
-    </w:p>
-    <w:p>
-      <w:pPr>
-        <w:spacing w:after="0" w:line="240" w:lineRule="auto"/>
-        <w:jc w:val="both"/>
-        <w:rPr>
-          <w:lang w:val="en-US"/>
-        </w:rPr>
-      </w:pPr>
-      <w:r>
-        <w:rPr>
-          <w:lang w:val="en-US"/>
-        </w:rPr>
-        <w:t>echo \</w:t>
-      </w:r>
-    </w:p>
-    <w:p>
-      <w:pPr>
-        <w:spacing w:after="0" w:line="240" w:lineRule="auto"/>
-        <w:jc w:val="both"/>
-        <w:rPr>
-          <w:lang w:val="en-US"/>
-        </w:rPr>
-      </w:pPr>
-      <w:r>
-        <w:rPr>
-          <w:lang w:val="en-US"/>
-        </w:rPr>
-        <w:t xml:space="preserve">  "</w:t>
-      </w:r>
-      <w:proofErr w:type="gramStart"/>
-      <w:r>
-        <w:rPr>
-          <w:lang w:val="en-US"/>
-        </w:rPr>
-        <w:t>deb</w:t>
-      </w:r>
-      <w:proofErr w:type="gramEnd"/>
-      <w:r>
-        <w:rPr>
-          <w:lang w:val="en-US"/>
-        </w:rPr>
-        <w:t xml:space="preserve"> [arch=$(</w:t>
-      </w:r>
-      <w:proofErr w:type="spellStart"/>
-      <w:r>
-        <w:rPr>
-          <w:lang w:val="en-US"/>
-        </w:rPr>
-        <w:t>dpkg</w:t>
-      </w:r>
-      <w:proofErr w:type="spellEnd"/>
-      <w:r>
-        <w:rPr>
-          <w:lang w:val="en-US"/>
-        </w:rPr>
-        <w:t xml:space="preserve"> --print-architecture) signed-by=/</w:t>
-      </w:r>
-      <w:proofErr w:type="spellStart"/>
-      <w:r>
-        <w:rPr>
-          <w:lang w:val="en-US"/>
-        </w:rPr>
-        <w:t>etc</w:t>
-      </w:r>
-      <w:proofErr w:type="spellEnd"/>
-      <w:r>
-        <w:rPr>
-          <w:lang w:val="en-US"/>
-        </w:rPr>
-        <w:t>/apt/keyrings/</w:t>
-      </w:r>
-      <w:proofErr w:type="spellStart"/>
-      <w:r>
-        <w:rPr>
-          <w:lang w:val="en-US"/>
-        </w:rPr>
-        <w:t>docker.gpg</w:t>
-      </w:r>
-      <w:proofErr w:type="spellEnd"/>
-      <w:r>
-        <w:rPr>
-          <w:lang w:val="en-US"/>
-        </w:rPr>
-        <w:t>] https://download.docker.com/linux/ubuntu \</w:t>
-      </w:r>
-    </w:p>
-    <w:p>
-      <w:pPr>
-        <w:spacing w:after="0" w:line="240" w:lineRule="auto"/>
-        <w:jc w:val="both"/>
-        <w:rPr>
-          <w:lang w:val="en-US"/>
-        </w:rPr>
-      </w:pPr>
-      <w:r>
-        <w:rPr>
-          <w:lang w:val="en-US"/>
-        </w:rPr>
-        <w:t xml:space="preserve">  $(</w:t>
-      </w:r>
-      <w:proofErr w:type="spellStart"/>
-      <w:r>
-        <w:rPr>
-          <w:lang w:val="en-US"/>
-        </w:rPr>
-        <w:t>lsb_release</w:t>
-      </w:r>
-      <w:proofErr w:type="spellEnd"/>
-      <w:r>
-        <w:rPr>
-          <w:lang w:val="en-US"/>
-        </w:rPr>
-        <w:t xml:space="preserve"> -cs) stable" | </w:t>
-      </w:r>
-      <w:proofErr w:type="spellStart"/>
-      <w:r>
-        <w:rPr>
-          <w:lang w:val="en-US"/>
-        </w:rPr>
-        <w:t>sudo</w:t>
-      </w:r>
-      <w:proofErr w:type="spellEnd"/>
-      <w:r>
-        <w:rPr>
-          <w:lang w:val="en-US"/>
-        </w:rPr>
-        <w:t xml:space="preserve"> tee /</w:t>
-      </w:r>
-      <w:proofErr w:type="spellStart"/>
-      <w:r>
-        <w:rPr>
-          <w:lang w:val="en-US"/>
-        </w:rPr>
-        <w:t>etc</w:t>
-      </w:r>
-      <w:proofErr w:type="spellEnd"/>
-      <w:r>
-        <w:rPr>
-          <w:lang w:val="en-US"/>
-        </w:rPr>
-        <w:t>/apt/</w:t>
-      </w:r>
-      <w:proofErr w:type="spellStart"/>
-      <w:r>
-        <w:rPr>
-          <w:lang w:val="en-US"/>
-        </w:rPr>
-        <w:t>sources.list.d</w:t>
-      </w:r>
-      <w:proofErr w:type="spellEnd"/>
-      <w:r>
-        <w:rPr>
-          <w:lang w:val="en-US"/>
-        </w:rPr>
-        <w:t>/</w:t>
-      </w:r>
-      <w:proofErr w:type="spellStart"/>
-      <w:r>
-        <w:rPr>
-          <w:lang w:val="en-US"/>
-        </w:rPr>
-        <w:t>docker.list</w:t>
-      </w:r>
-      <w:proofErr w:type="spellEnd"/>
-      <w:r>
-        <w:rPr>
-          <w:lang w:val="en-US"/>
-        </w:rPr>
-        <w:t xml:space="preserve"> &gt; /dev/null</w:t>
-      </w:r>
-    </w:p>
-    <w:p>
-      <w:pPr>
-        <w:spacing w:after="0" w:line="240" w:lineRule="auto"/>
-        <w:jc w:val="both"/>
-      </w:pPr>
-      <w:r>
-        <w:t>------------------------------------------------------------------------------------------</w:t>
-      </w:r>
-    </w:p>
-    <w:p>
-      <w:pPr>
-        <w:spacing w:after="0" w:line="240" w:lineRule="auto"/>
-        <w:jc w:val="both"/>
-        <w:rPr>
-          <w:lang w:val="en-US"/>
-        </w:rPr>
-      </w:pPr>
-      <w:proofErr w:type="spellStart"/>
-      <w:r>
-        <w:rPr>
-          <w:lang w:val="en-US"/>
-        </w:rPr>
-        <w:t>sudo</w:t>
-      </w:r>
-      <w:proofErr w:type="spellEnd"/>
-      <w:r>
-        <w:rPr>
-          <w:lang w:val="en-US"/>
-        </w:rPr>
-        <w:t xml:space="preserve"> apt-get update</w:t>
-      </w:r>
-    </w:p>
-    <w:p>
-      <w:pPr>
-        <w:spacing w:after="0" w:line="240" w:lineRule="auto"/>
-        <w:jc w:val="both"/>
-      </w:pPr>
-      <w:r>
-        <w:t>------------------------------------------------------------------------------------------</w:t>
-      </w:r>
-    </w:p>
-    <w:p>
-      <w:pPr>
-        <w:spacing w:after="0" w:line="240" w:lineRule="auto"/>
-        <w:jc w:val="both"/>
-        <w:rPr>
-          <w:lang w:val="en-US"/>
-        </w:rPr>
-      </w:pPr>
-      <w:proofErr w:type="spellStart"/>
-      <w:r>
-        <w:rPr>
-          <w:lang w:val="en-US"/>
-        </w:rPr>
-        <w:t>sudo</w:t>
-      </w:r>
-      <w:proofErr w:type="spellEnd"/>
-      <w:r>
-        <w:rPr>
-          <w:lang w:val="en-US"/>
-        </w:rPr>
         <w:t xml:space="preserve"> apt-get install docker-</w:t>
       </w:r>
       <w:proofErr w:type="spellStart"/>
@@ -3501,8 +3547,14 @@
       <w:pPr>
         <w:spacing w:after="0" w:line="240" w:lineRule="auto"/>
         <w:jc w:val="both"/>
-      </w:pPr>
-      <w:r>
+        <w:rPr>
+          <w:lang w:val="en-US"/>
+        </w:rPr>
+      </w:pPr>
+      <w:r>
+        <w:rPr>
+          <w:lang w:val="en-US"/>
+        </w:rPr>
         <w:t>------------------------------------------------------------------------------------------</w:t>
       </w:r>
     </w:p>
@@ -3740,14 +3792,19 @@
         <w:rPr>
           <w:b/>
           <w:bCs/>
-          <w:lang w:val="en-US"/>
-        </w:rPr>
-      </w:pPr>
-      <w:r>
-        <w:rPr>
-          <w:b/>
-          <w:bCs/>
-          <w:lang w:val="en-US"/>
+        </w:rPr>
+      </w:pPr>
+      <w:r>
+        <w:rPr>
+          <w:b/>
+          <w:bCs/>
+        </w:rPr>
+        <w:t xml:space="preserve">SE CONSTRUYE CON EL </w:t>
+      </w:r>
+      <w:r>
+        <w:rPr>
+          <w:b/>
+          <w:bCs/>
         </w:rPr>
         <w:t>COMANDO:</w:t>
       </w:r>
@@ -3854,6 +3911,166 @@
         <w:t>ps</w:t>
       </w:r>
       <w:proofErr w:type="spellEnd"/>
+    </w:p>
+    <w:p>
+      <w:pPr>
+        <w:spacing w:after="0" w:line="240" w:lineRule="auto"/>
+      </w:pPr>
+    </w:p>
+    <w:p>
+      <w:pPr>
+        <w:spacing w:after="0" w:line="240" w:lineRule="auto"/>
+        <w:rPr>
+          <w:b/>
+          <w:bCs/>
+        </w:rPr>
+      </w:pPr>
+      <w:r>
+        <w:rPr>
+          <w:b/>
+          <w:bCs/>
+        </w:rPr>
+        <w:t>Trabajar en ese ambiente:</w:t>
+      </w:r>
+    </w:p>
+    <w:p>
+      <w:pPr>
+        <w:spacing w:after="0" w:line="240" w:lineRule="auto"/>
+        <w:rPr>
+          <w:lang w:val="en-US"/>
+        </w:rPr>
+      </w:pPr>
+      <w:r>
+        <w:rPr>
+          <w:lang w:val="en-US"/>
+        </w:rPr>
+        <w:t>docker-compose exec app-csv bash</w:t>
+      </w:r>
+    </w:p>
+    <w:p>
+      <w:pPr>
+        <w:spacing w:after="0" w:line="240" w:lineRule="auto"/>
+        <w:rPr>
+          <w:lang w:val="en-US"/>
+        </w:rPr>
+      </w:pPr>
+    </w:p>
+    <w:p>
+      <w:pPr>
+        <w:spacing w:after="0" w:line="240" w:lineRule="auto"/>
+        <w:rPr>
+          <w:b/>
+          <w:bCs/>
+        </w:rPr>
+      </w:pPr>
+      <w:r>
+        <w:rPr>
+          <w:b/>
+          <w:bCs/>
+        </w:rPr>
+        <w:t>Bajar el contendor donde está corriendo la aplicación:</w:t>
+      </w:r>
+    </w:p>
+    <w:p>
+      <w:pPr>
+        <w:spacing w:after="0" w:line="240" w:lineRule="auto"/>
+      </w:pPr>
+      <w:proofErr w:type="spellStart"/>
+      <w:r>
+        <w:t>docker-compose</w:t>
+      </w:r>
+      <w:proofErr w:type="spellEnd"/>
+      <w:r>
+        <w:t xml:space="preserve"> </w:t>
+      </w:r>
+      <w:proofErr w:type="spellStart"/>
+      <w:r>
+        <w:t>down</w:t>
+      </w:r>
+      <w:proofErr w:type="spellEnd"/>
+    </w:p>
+    <w:p>
+      <w:pPr>
+        <w:spacing w:after="0" w:line="240" w:lineRule="auto"/>
+      </w:pPr>
+    </w:p>
+    <w:p>
+      <w:pPr>
+        <w:spacing w:after="0" w:line="240" w:lineRule="auto"/>
+        <w:rPr>
+          <w:b/>
+          <w:bCs/>
+        </w:rPr>
+      </w:pPr>
+      <w:r>
+        <w:rPr>
+          <w:b/>
+          <w:bCs/>
+        </w:rPr>
+        <w:t>salir del contenedor:</w:t>
+      </w:r>
+    </w:p>
+    <w:p>
+      <w:pPr>
+        <w:spacing w:after="0" w:line="240" w:lineRule="auto"/>
+      </w:pPr>
+      <w:proofErr w:type="spellStart"/>
+      <w:r>
+        <w:t>exit</w:t>
+      </w:r>
+      <w:proofErr w:type="spellEnd"/>
+    </w:p>
+    <w:p>
+      <w:pPr>
+        <w:spacing w:after="0" w:line="240" w:lineRule="auto"/>
+      </w:pPr>
+    </w:p>
+    <w:p>
+      <w:pPr>
+        <w:spacing w:after="0" w:line="240" w:lineRule="auto"/>
+        <w:rPr>
+          <w:b/>
+          <w:bCs/>
+        </w:rPr>
+      </w:pPr>
+      <w:r>
+        <w:rPr>
+          <w:b/>
+          <w:bCs/>
+        </w:rPr>
+        <w:t>Ver los archivos y carpetas en mi Docker, estando corriendo:</w:t>
+      </w:r>
+    </w:p>
+    <w:p>
+      <w:pPr>
+        <w:spacing w:after="0" w:line="240" w:lineRule="auto"/>
+      </w:pPr>
+      <w:proofErr w:type="spellStart"/>
+      <w:r>
+        <w:t>ls</w:t>
+      </w:r>
+      <w:proofErr w:type="spellEnd"/>
+      <w:r>
+        <w:t xml:space="preserve"> -l (muestra en forma de lista)</w:t>
+      </w:r>
+    </w:p>
+    <w:p>
+      <w:pPr>
+        <w:spacing w:after="0" w:line="240" w:lineRule="auto"/>
+      </w:pPr>
+      <w:r>
+        <w:t>cat “nombre del archivo” (puedes ver el código del archivo)</w:t>
+      </w:r>
+    </w:p>
+    <w:p>
+      <w:pPr>
+        <w:spacing w:after="0" w:line="240" w:lineRule="auto"/>
+      </w:pPr>
+    </w:p>
+    <w:p>
+      <w:pPr>
+        <w:spacing w:after="0" w:line="240" w:lineRule="auto"/>
+      </w:pPr>
     </w:p>
     <w:p>
       <w:pPr>
@@ -4590,6 +4807,7 @@
   <w:style w:type="character" w:default="1" w:styleId="Fuentedeprrafopredeter">
     <w:name w:val="Default Paragraph Font"/>
     <w:uiPriority w:val="1"/>
+    <w:semiHidden/>
     <w:unhideWhenUsed/>
   </w:style>
   <w:style w:type="table" w:default="1" w:styleId="Tablanormal">
@@ -4634,6 +4852,18 @@
     <w:rPr>
       <w:color w:val="605E5C"/>
       <w:shd w:val="clear" w:color="auto" w:fill="E1DFDD"/>
+    </w:rPr>
+  </w:style>
+  <w:style w:type="character" w:styleId="Hipervnculovisitado">
+    <w:name w:val="FollowedHyperlink"/>
+    <w:basedOn w:val="Fuentedeprrafopredeter"/>
+    <w:uiPriority w:val="99"/>
+    <w:semiHidden/>
+    <w:unhideWhenUsed/>
+    <w:rsid w:val="00F028BA"/>
+    <w:rPr>
+      <w:color w:val="954F72" w:themeColor="followedHyperlink"/>
+      <w:u w:val="single"/>
     </w:rPr>
   </w:style>
 </w:styles>

</xml_diff>